<commit_message>
decimal to binary is added
</commit_message>
<xml_diff>
--- a/Core Java/CORE JAVA/bin/com/Multithreding/multithreding.docx
+++ b/Core Java/CORE JAVA/bin/com/Multithreding/multithreding.docx
@@ -1,6 +1,6 @@
 
 <file path=word/document.xml><?xml version="1.0" encoding="utf-8"?>
-<w:document xmlns:wpc="http://schemas.microsoft.com/office/word/2010/wordprocessingCanvas" xmlns:cx="http://schemas.microsoft.com/office/drawing/2014/chartex" xmlns:cx1="http://schemas.microsoft.com/office/drawing/2015/9/8/chartex" xmlns:cx2="http://schemas.microsoft.com/office/drawing/2015/10/21/chartex" xmlns:cx3="http://schemas.microsoft.com/office/drawing/2016/5/9/chartex" xmlns:cx4="http://schemas.microsoft.com/office/drawing/2016/5/10/chartex" xmlns:cx5="http://schemas.microsoft.com/office/drawing/2016/5/11/chartex" xmlns:cx6="http://schemas.microsoft.com/office/drawing/2016/5/12/chartex" xmlns:cx7="http://schemas.microsoft.com/office/drawing/2016/5/13/chartex" xmlns:cx8="http://schemas.microsoft.com/office/drawing/2016/5/14/chartex" xmlns:mc="http://schemas.openxmlformats.org/markup-compatibility/2006" xmlns:aink="http://schemas.microsoft.com/office/drawing/2016/ink" xmlns:am3d="http://schemas.microsoft.com/office/drawing/2017/model3d" xmlns:o="urn:schemas-microsoft-com:office:office" xmlns:r="http://schemas.openxmlformats.org/officeDocument/2006/relationships" xmlns:m="http://schemas.openxmlformats.org/officeDocument/2006/math" xmlns:v="urn:schemas-microsoft-com:vml" xmlns:wp14="http://schemas.microsoft.com/office/word/2010/wordprocessingDrawing" xmlns:wp="http://schemas.openxmlformats.org/drawingml/2006/wordprocessingDrawing" xmlns:w10="urn:schemas-microsoft-com:office:word" xmlns:w="http://schemas.openxmlformats.org/wordprocessingml/2006/main" xmlns:w14="http://schemas.microsoft.com/office/word/2010/wordml" xmlns:w15="http://schemas.microsoft.com/office/word/2012/wordml" xmlns:w16cid="http://schemas.microsoft.com/office/word/2016/wordml/cid" xmlns:w16se="http://schemas.microsoft.com/office/word/2015/wordml/symex" xmlns:wpg="http://schemas.microsoft.com/office/word/2010/wordprocessingGroup" xmlns:wpi="http://schemas.microsoft.com/office/word/2010/wordprocessingInk" xmlns:wne="http://schemas.microsoft.com/office/word/2006/wordml" xmlns:wps="http://schemas.microsoft.com/office/word/2010/wordprocessingShape" mc:Ignorable="w14 w15 w16se w16cid wp14">
+<w:document xmlns:ve="http://schemas.openxmlformats.org/markup-compatibility/2006" xmlns:o="urn:schemas-microsoft-com:office:office" xmlns:r="http://schemas.openxmlformats.org/officeDocument/2006/relationships" xmlns:m="http://schemas.openxmlformats.org/officeDocument/2006/math" xmlns:v="urn:schemas-microsoft-com:vml" xmlns:wp="http://schemas.openxmlformats.org/drawingml/2006/wordprocessingDrawing" xmlns:w10="urn:schemas-microsoft-com:office:word" xmlns:w="http://schemas.openxmlformats.org/wordprocessingml/2006/main" xmlns:wne="http://schemas.microsoft.com/office/word/2006/wordml">
   <w:body>
     <w:p>
       <w:pPr>
@@ -123,6 +123,120 @@
         <w:autoSpaceDN w:val="0"/>
         <w:adjustRightInd w:val="0"/>
         <w:spacing w:after="0" w:line="240" w:lineRule="auto"/>
+        <w:jc w:val="center"/>
+        <w:rPr>
+          <w:rFonts w:ascii="Times New Roman" w:hAnsi="Times New Roman" w:cs="Times New Roman"/>
+          <w:color w:val="FF0000"/>
+          <w:sz w:val="28"/>
+          <w:szCs w:val="28"/>
+        </w:rPr>
+      </w:pPr>
+    </w:p>
+    <w:p>
+      <w:pPr>
+        <w:pStyle w:val="NormalWeb"/>
+        <w:pBdr>
+          <w:top w:val="single" w:sz="2" w:space="0" w:color="D9D9E3"/>
+          <w:left w:val="single" w:sz="2" w:space="0" w:color="D9D9E3"/>
+          <w:bottom w:val="single" w:sz="2" w:space="0" w:color="D9D9E3"/>
+          <w:right w:val="single" w:sz="2" w:space="0" w:color="D9D9E3"/>
+        </w:pBdr>
+        <w:shd w:val="clear" w:color="auto" w:fill="F7F7F8"/>
+        <w:spacing w:before="300" w:beforeAutospacing="0" w:after="300" w:afterAutospacing="0"/>
+        <w:rPr>
+          <w:rFonts w:ascii="Segoe UI" w:hAnsi="Segoe UI" w:cs="Segoe UI"/>
+          <w:color w:val="374151"/>
+        </w:rPr>
+      </w:pPr>
+      <w:r>
+        <w:rPr>
+          <w:rFonts w:ascii="Segoe UI" w:hAnsi="Segoe UI" w:cs="Segoe UI"/>
+          <w:color w:val="374151"/>
+        </w:rPr>
+        <w:t xml:space="preserve">Imagine you have two people (threads) working together on a puzzle. The puzzle pieces represent a variable in your program. If one person (thread) changes a piece, you want the other person (thread) to immediately see that change. Using </w:t>
+      </w:r>
+      <w:r>
+        <w:rPr>
+          <w:rStyle w:val="HTMLCode"/>
+          <w:b/>
+          <w:bCs/>
+          <w:color w:val="374151"/>
+          <w:sz w:val="21"/>
+          <w:szCs w:val="21"/>
+          <w:bdr w:val="single" w:sz="2" w:space="0" w:color="D9D9E3" w:frame="1"/>
+        </w:rPr>
+        <w:t>volatile</w:t>
+      </w:r>
+      <w:r>
+        <w:rPr>
+          <w:rFonts w:ascii="Segoe UI" w:hAnsi="Segoe UI" w:cs="Segoe UI"/>
+          <w:color w:val="374151"/>
+        </w:rPr>
+        <w:t xml:space="preserve"> is like having a rule that says if one person moves a puzzle piece, everyone else must immediately see that change, so they don't work with outdated information.</w:t>
+      </w:r>
+    </w:p>
+    <w:p>
+      <w:pPr>
+        <w:pStyle w:val="NormalWeb"/>
+        <w:pBdr>
+          <w:top w:val="single" w:sz="2" w:space="0" w:color="D9D9E3"/>
+          <w:left w:val="single" w:sz="2" w:space="0" w:color="D9D9E3"/>
+          <w:bottom w:val="single" w:sz="2" w:space="0" w:color="D9D9E3"/>
+          <w:right w:val="single" w:sz="2" w:space="0" w:color="D9D9E3"/>
+        </w:pBdr>
+        <w:shd w:val="clear" w:color="auto" w:fill="F7F7F8"/>
+        <w:spacing w:before="300" w:beforeAutospacing="0" w:after="0" w:afterAutospacing="0"/>
+        <w:rPr>
+          <w:rFonts w:ascii="Segoe UI" w:hAnsi="Segoe UI" w:cs="Segoe UI"/>
+          <w:color w:val="374151"/>
+        </w:rPr>
+      </w:pPr>
+      <w:r>
+        <w:rPr>
+          <w:rFonts w:ascii="Segoe UI" w:hAnsi="Segoe UI" w:cs="Segoe UI"/>
+          <w:color w:val="374151"/>
+        </w:rPr>
+        <w:t xml:space="preserve">So, in Java, you use </w:t>
+      </w:r>
+      <w:r>
+        <w:rPr>
+          <w:rStyle w:val="HTMLCode"/>
+          <w:b/>
+          <w:bCs/>
+          <w:color w:val="374151"/>
+          <w:sz w:val="21"/>
+          <w:szCs w:val="21"/>
+          <w:bdr w:val="single" w:sz="2" w:space="0" w:color="D9D9E3" w:frame="1"/>
+        </w:rPr>
+        <w:t>volatile</w:t>
+      </w:r>
+      <w:r>
+        <w:rPr>
+          <w:rFonts w:ascii="Segoe UI" w:hAnsi="Segoe UI" w:cs="Segoe UI"/>
+          <w:color w:val="374151"/>
+        </w:rPr>
+        <w:t xml:space="preserve"> to ensure that variables are updated and shared correctly among threads, preventing bugs that can occur when different threads don't see the most current values.</w:t>
+      </w:r>
+    </w:p>
+    <w:p>
+      <w:pPr>
+        <w:autoSpaceDE w:val="0"/>
+        <w:autoSpaceDN w:val="0"/>
+        <w:adjustRightInd w:val="0"/>
+        <w:spacing w:after="0" w:line="240" w:lineRule="auto"/>
+        <w:rPr>
+          <w:rFonts w:ascii="Times New Roman" w:hAnsi="Times New Roman" w:cs="Times New Roman"/>
+          <w:sz w:val="28"/>
+          <w:szCs w:val="28"/>
+        </w:rPr>
+      </w:pPr>
+    </w:p>
+    <w:p>
+      <w:pPr>
+        <w:autoSpaceDE w:val="0"/>
+        <w:autoSpaceDN w:val="0"/>
+        <w:adjustRightInd w:val="0"/>
+        <w:spacing w:after="0" w:line="240" w:lineRule="auto"/>
         <w:rPr>
           <w:rFonts w:ascii="Times New Roman" w:hAnsi="Times New Roman" w:cs="Times New Roman"/>
           <w:sz w:val="28"/>
@@ -251,21 +365,259 @@
           <w:sz w:val="28"/>
           <w:szCs w:val="28"/>
         </w:rPr>
-        <w:t xml:space="preserve">(PROGRAM).                            </w:t>
-      </w:r>
-    </w:p>
-    <w:p>
-      <w:pPr>
-        <w:autoSpaceDE w:val="0"/>
-        <w:autoSpaceDN w:val="0"/>
-        <w:adjustRightInd w:val="0"/>
-        <w:spacing w:after="0" w:line="240" w:lineRule="auto"/>
-        <w:rPr>
-          <w:rFonts w:ascii="Times New Roman" w:hAnsi="Times New Roman" w:cs="Times New Roman"/>
-          <w:sz w:val="28"/>
-          <w:szCs w:val="28"/>
-        </w:rPr>
-      </w:pPr>
+        <w:t xml:space="preserve">(PROGRAM).         </w:t>
+      </w:r>
+    </w:p>
+    <w:p>
+      <w:pPr>
+        <w:autoSpaceDE w:val="0"/>
+        <w:autoSpaceDN w:val="0"/>
+        <w:adjustRightInd w:val="0"/>
+        <w:spacing w:after="0" w:line="240" w:lineRule="auto"/>
+        <w:rPr>
+          <w:rFonts w:ascii="Times New Roman" w:hAnsi="Times New Roman" w:cs="Times New Roman"/>
+          <w:sz w:val="28"/>
+          <w:szCs w:val="28"/>
+        </w:rPr>
+      </w:pPr>
+      <w:r>
+        <w:rPr>
+          <w:rFonts w:ascii="Times New Roman" w:hAnsi="Times New Roman" w:cs="Times New Roman"/>
+          <w:sz w:val="28"/>
+          <w:szCs w:val="28"/>
+        </w:rPr>
+        <w:t xml:space="preserve">  </w:t>
+      </w:r>
+    </w:p>
+    <w:p>
+      <w:pPr>
+        <w:numPr>
+          <w:ilvl w:val="0"/>
+          <w:numId w:val="3"/>
+        </w:numPr>
+        <w:pBdr>
+          <w:top w:val="single" w:sz="2" w:space="0" w:color="D9D9E3"/>
+          <w:left w:val="single" w:sz="2" w:space="5" w:color="D9D9E3"/>
+          <w:bottom w:val="single" w:sz="2" w:space="0" w:color="D9D9E3"/>
+          <w:right w:val="single" w:sz="2" w:space="0" w:color="D9D9E3"/>
+        </w:pBdr>
+        <w:spacing w:after="0" w:line="240" w:lineRule="auto"/>
+        <w:ind w:left="0"/>
+        <w:rPr>
+          <w:rFonts w:ascii="Segoe UI" w:eastAsia="Times New Roman" w:hAnsi="Segoe UI" w:cs="Segoe UI"/>
+          <w:color w:val="000000"/>
+          <w:sz w:val="27"/>
+          <w:szCs w:val="27"/>
+          <w:lang w:val="en-US"/>
+        </w:rPr>
+      </w:pPr>
+      <w:r>
+        <w:rPr>
+          <w:rFonts w:ascii="Segoe UI" w:eastAsia="Times New Roman" w:hAnsi="Segoe UI" w:cs="Segoe UI"/>
+          <w:b/>
+          <w:bCs/>
+          <w:color w:val="000000"/>
+          <w:sz w:val="27"/>
+          <w:lang w:val="en-US"/>
+        </w:rPr>
+        <w:t>Process</w:t>
+      </w:r>
+      <w:r>
+        <w:rPr>
+          <w:rFonts w:ascii="Segoe UI" w:eastAsia="Times New Roman" w:hAnsi="Segoe UI" w:cs="Segoe UI"/>
+          <w:color w:val="000000"/>
+          <w:sz w:val="27"/>
+          <w:szCs w:val="27"/>
+          <w:lang w:val="en-US"/>
+        </w:rPr>
+        <w:t>: A process is an independent instance of the JVM that runs a Java program. It has its own heap memory, classloading, and system resources. Each process can run one or more Java applications.</w:t>
+      </w:r>
+    </w:p>
+    <w:p>
+      <w:pPr>
+        <w:numPr>
+          <w:ilvl w:val="0"/>
+          <w:numId w:val="3"/>
+        </w:numPr>
+        <w:pBdr>
+          <w:top w:val="single" w:sz="2" w:space="0" w:color="D9D9E3"/>
+          <w:left w:val="single" w:sz="2" w:space="5" w:color="D9D9E3"/>
+          <w:bottom w:val="single" w:sz="2" w:space="0" w:color="D9D9E3"/>
+          <w:right w:val="single" w:sz="2" w:space="0" w:color="D9D9E3"/>
+        </w:pBdr>
+        <w:spacing w:after="0" w:line="240" w:lineRule="auto"/>
+        <w:ind w:left="0"/>
+        <w:rPr>
+          <w:rFonts w:ascii="Segoe UI" w:eastAsia="Times New Roman" w:hAnsi="Segoe UI" w:cs="Segoe UI"/>
+          <w:color w:val="000000"/>
+          <w:sz w:val="27"/>
+          <w:szCs w:val="27"/>
+          <w:lang w:val="en-US"/>
+        </w:rPr>
+      </w:pPr>
+      <w:r>
+        <w:rPr>
+          <w:rFonts w:ascii="Segoe UI" w:eastAsia="Times New Roman" w:hAnsi="Segoe UI" w:cs="Segoe UI"/>
+          <w:b/>
+          <w:bCs/>
+          <w:color w:val="000000"/>
+          <w:sz w:val="27"/>
+          <w:lang w:val="en-US"/>
+        </w:rPr>
+        <w:t>Thread</w:t>
+      </w:r>
+      <w:r>
+        <w:rPr>
+          <w:rFonts w:ascii="Segoe UI" w:eastAsia="Times New Roman" w:hAnsi="Segoe UI" w:cs="Segoe UI"/>
+          <w:color w:val="000000"/>
+          <w:sz w:val="27"/>
+          <w:szCs w:val="27"/>
+          <w:lang w:val="en-US"/>
+        </w:rPr>
+        <w:t>: A thread is a smaller unit of a process responsible for executing tasks. Threads within the same process share the same memory space, which allows them to communicate and share data more efficiently than separate processes. Java applications can have multiple threads running concurrently to perform various tasks.</w:t>
+      </w:r>
+    </w:p>
+    <w:p>
+      <w:pPr>
+        <w:pBdr>
+          <w:top w:val="single" w:sz="2" w:space="0" w:color="D9D9E3"/>
+          <w:left w:val="single" w:sz="2" w:space="0" w:color="D9D9E3"/>
+          <w:bottom w:val="single" w:sz="2" w:space="0" w:color="D9D9E3"/>
+          <w:right w:val="single" w:sz="2" w:space="0" w:color="D9D9E3"/>
+        </w:pBdr>
+        <w:spacing w:before="300" w:after="300" w:line="240" w:lineRule="auto"/>
+        <w:rPr>
+          <w:rFonts w:ascii="Segoe UI" w:eastAsia="Times New Roman" w:hAnsi="Segoe UI" w:cs="Segoe UI"/>
+          <w:color w:val="000000"/>
+          <w:sz w:val="27"/>
+          <w:szCs w:val="27"/>
+          <w:lang w:val="en-US"/>
+        </w:rPr>
+      </w:pPr>
+      <w:r>
+        <w:rPr>
+          <w:rFonts w:ascii="Segoe UI" w:eastAsia="Times New Roman" w:hAnsi="Segoe UI" w:cs="Segoe UI"/>
+          <w:color w:val="000000"/>
+          <w:sz w:val="27"/>
+          <w:szCs w:val="27"/>
+          <w:lang w:val="en-US"/>
+        </w:rPr>
+        <w:t>Here's a simplified analogy:</w:t>
+      </w:r>
+    </w:p>
+    <w:p>
+      <w:pPr>
+        <w:numPr>
+          <w:ilvl w:val="0"/>
+          <w:numId w:val="4"/>
+        </w:numPr>
+        <w:pBdr>
+          <w:top w:val="single" w:sz="2" w:space="0" w:color="D9D9E3"/>
+          <w:left w:val="single" w:sz="2" w:space="5" w:color="D9D9E3"/>
+          <w:bottom w:val="single" w:sz="2" w:space="0" w:color="D9D9E3"/>
+          <w:right w:val="single" w:sz="2" w:space="0" w:color="D9D9E3"/>
+        </w:pBdr>
+        <w:spacing w:after="0" w:line="240" w:lineRule="auto"/>
+        <w:ind w:left="0"/>
+        <w:rPr>
+          <w:rFonts w:ascii="Segoe UI" w:eastAsia="Times New Roman" w:hAnsi="Segoe UI" w:cs="Segoe UI"/>
+          <w:color w:val="000000"/>
+          <w:sz w:val="27"/>
+          <w:szCs w:val="27"/>
+          <w:lang w:val="en-US"/>
+        </w:rPr>
+      </w:pPr>
+      <w:r>
+        <w:rPr>
+          <w:rFonts w:ascii="Segoe UI" w:eastAsia="Times New Roman" w:hAnsi="Segoe UI" w:cs="Segoe UI"/>
+          <w:color w:val="000000"/>
+          <w:sz w:val="27"/>
+          <w:szCs w:val="27"/>
+          <w:lang w:val="en-US"/>
+        </w:rPr>
+        <w:lastRenderedPageBreak/>
+        <w:t>A process is like a standalone house. Each house (process) has its own set of rooms (memory and resources) and can operate independently.</w:t>
+      </w:r>
+    </w:p>
+    <w:p>
+      <w:pPr>
+        <w:numPr>
+          <w:ilvl w:val="0"/>
+          <w:numId w:val="4"/>
+        </w:numPr>
+        <w:pBdr>
+          <w:top w:val="single" w:sz="2" w:space="0" w:color="D9D9E3"/>
+          <w:left w:val="single" w:sz="2" w:space="5" w:color="D9D9E3"/>
+          <w:bottom w:val="single" w:sz="2" w:space="0" w:color="D9D9E3"/>
+          <w:right w:val="single" w:sz="2" w:space="0" w:color="D9D9E3"/>
+        </w:pBdr>
+        <w:spacing w:after="0" w:line="240" w:lineRule="auto"/>
+        <w:ind w:left="0"/>
+        <w:rPr>
+          <w:rFonts w:ascii="Segoe UI" w:eastAsia="Times New Roman" w:hAnsi="Segoe UI" w:cs="Segoe UI"/>
+          <w:color w:val="000000"/>
+          <w:sz w:val="27"/>
+          <w:szCs w:val="27"/>
+          <w:lang w:val="en-US"/>
+        </w:rPr>
+      </w:pPr>
+      <w:r>
+        <w:rPr>
+          <w:rFonts w:ascii="Segoe UI" w:eastAsia="Times New Roman" w:hAnsi="Segoe UI" w:cs="Segoe UI"/>
+          <w:color w:val="000000"/>
+          <w:sz w:val="27"/>
+          <w:szCs w:val="27"/>
+          <w:lang w:val="en-US"/>
+        </w:rPr>
+        <w:t>A thread is like a person inside the house. Multiple people (threads) can be inside the same house (process), and they can collaborate by sharing the rooms (memory) and communicating with each other.</w:t>
+      </w:r>
+    </w:p>
+    <w:p>
+      <w:pPr>
+        <w:pBdr>
+          <w:bottom w:val="single" w:sz="6" w:space="1" w:color="auto"/>
+        </w:pBdr>
+        <w:spacing w:after="0" w:line="240" w:lineRule="auto"/>
+        <w:jc w:val="center"/>
+        <w:rPr>
+          <w:rFonts w:ascii="Arial" w:eastAsia="Times New Roman" w:hAnsi="Arial" w:cs="Arial"/>
+          <w:vanish/>
+          <w:sz w:val="16"/>
+          <w:szCs w:val="16"/>
+          <w:lang w:val="en-US"/>
+        </w:rPr>
+      </w:pPr>
+      <w:r>
+        <w:rPr>
+          <w:rFonts w:ascii="Arial" w:eastAsia="Times New Roman" w:hAnsi="Arial" w:cs="Arial"/>
+          <w:vanish/>
+          <w:sz w:val="16"/>
+          <w:szCs w:val="16"/>
+          <w:lang w:val="en-US"/>
+        </w:rPr>
+        <w:t>Top of Form</w:t>
+      </w:r>
+    </w:p>
+    <w:p>
+      <w:pPr>
+        <w:autoSpaceDE w:val="0"/>
+        <w:autoSpaceDN w:val="0"/>
+        <w:adjustRightInd w:val="0"/>
+        <w:spacing w:after="0" w:line="240" w:lineRule="auto"/>
+        <w:rPr>
+          <w:rFonts w:ascii="Times New Roman" w:hAnsi="Times New Roman" w:cs="Times New Roman"/>
+          <w:sz w:val="28"/>
+          <w:szCs w:val="28"/>
+        </w:rPr>
+      </w:pPr>
+      <w:r>
+        <w:rPr>
+          <w:rFonts w:ascii="Times New Roman" w:hAnsi="Times New Roman" w:cs="Times New Roman"/>
+          <w:sz w:val="28"/>
+          <w:szCs w:val="28"/>
+        </w:rPr>
+        <w:t xml:space="preserve">                 </w:t>
+      </w:r>
     </w:p>
     <w:p>
       <w:pPr>
@@ -466,17 +818,7 @@
           <w:sz w:val="28"/>
           <w:szCs w:val="28"/>
         </w:rPr>
-        <w:t xml:space="preserve"> #</w:t>
-      </w:r>
-      <w:proofErr w:type="gramStart"/>
-      <w:r>
-        <w:rPr>
-          <w:rFonts w:ascii="Times New Roman" w:hAnsi="Times New Roman" w:cs="Times New Roman"/>
-          <w:b/>
-          <w:sz w:val="28"/>
-          <w:szCs w:val="28"/>
-        </w:rPr>
-        <w:t>PROCESSING</w:t>
+        <w:t xml:space="preserve"> #PROCESSING</w:t>
       </w:r>
       <w:r>
         <w:rPr>
@@ -486,7 +828,6 @@
         </w:rPr>
         <w:t xml:space="preserve"> :</w:t>
       </w:r>
-      <w:proofErr w:type="gramEnd"/>
     </w:p>
     <w:p>
       <w:pPr>
@@ -846,6 +1187,7 @@
           <w:szCs w:val="21"/>
           <w:lang w:eastAsia="en-IN"/>
         </w:rPr>
+        <w:lastRenderedPageBreak/>
         <w:t>Cost of communication between the process is high.</w:t>
       </w:r>
     </w:p>
@@ -1311,33 +1653,7 @@
           <w:szCs w:val="28"/>
           <w:highlight w:val="cyan"/>
         </w:rPr>
-        <w:t xml:space="preserve">public abstract void </w:t>
-      </w:r>
-      <w:proofErr w:type="gramStart"/>
-      <w:r>
-        <w:rPr>
-          <w:rFonts w:ascii="Times New Roman" w:hAnsi="Times New Roman" w:cs="Times New Roman"/>
-          <w:b/>
-          <w:i/>
-          <w:color w:val="000000" w:themeColor="text1"/>
-          <w:sz w:val="28"/>
-          <w:szCs w:val="28"/>
-          <w:highlight w:val="cyan"/>
-        </w:rPr>
-        <w:t>run(</w:t>
-      </w:r>
-      <w:proofErr w:type="gramEnd"/>
-      <w:r>
-        <w:rPr>
-          <w:rFonts w:ascii="Times New Roman" w:hAnsi="Times New Roman" w:cs="Times New Roman"/>
-          <w:b/>
-          <w:i/>
-          <w:color w:val="000000" w:themeColor="text1"/>
-          <w:sz w:val="28"/>
-          <w:szCs w:val="28"/>
-          <w:highlight w:val="cyan"/>
-        </w:rPr>
-        <w:t>);</w:t>
+        <w:t>public abstract void run();</w:t>
       </w:r>
     </w:p>
     <w:p>
@@ -1452,19 +1768,22 @@
           <w:sz w:val="28"/>
           <w:szCs w:val="28"/>
         </w:rPr>
-        <w:t xml:space="preserve"> 2)THREAD T=NEW </w:t>
-      </w:r>
-      <w:proofErr w:type="gramStart"/>
-      <w:r>
+        <w:t xml:space="preserve"> 2)THREAD T=NEW THREAD(STRING NAME);</w:t>
+      </w:r>
+    </w:p>
+    <w:p>
+      <w:pPr>
+        <w:autoSpaceDE w:val="0"/>
+        <w:autoSpaceDN w:val="0"/>
+        <w:adjustRightInd w:val="0"/>
+        <w:spacing w:after="0" w:line="240" w:lineRule="auto"/>
         <w:rPr>
           <w:rFonts w:ascii="Times New Roman" w:hAnsi="Times New Roman" w:cs="Times New Roman"/>
           <w:color w:val="C00000"/>
           <w:sz w:val="28"/>
           <w:szCs w:val="28"/>
         </w:rPr>
-        <w:t>THREAD(</w:t>
-      </w:r>
-      <w:proofErr w:type="gramEnd"/>
+      </w:pPr>
       <w:r>
         <w:rPr>
           <w:rFonts w:ascii="Times New Roman" w:hAnsi="Times New Roman" w:cs="Times New Roman"/>
@@ -1472,7 +1791,7 @@
           <w:sz w:val="28"/>
           <w:szCs w:val="28"/>
         </w:rPr>
-        <w:t>STRING NAME);</w:t>
+        <w:t xml:space="preserve"> 3)THREAD T=NEW THREAD(RUNNABLE R);</w:t>
       </w:r>
     </w:p>
     <w:p>
@@ -1495,19 +1814,22 @@
           <w:sz w:val="28"/>
           <w:szCs w:val="28"/>
         </w:rPr>
-        <w:t xml:space="preserve"> 3)THREAD T=NEW </w:t>
-      </w:r>
-      <w:proofErr w:type="gramStart"/>
-      <w:r>
+        <w:t xml:space="preserve"> 4)THREAD T=NEW THREAD(STRING NAME,RUNNABLE R);</w:t>
+      </w:r>
+    </w:p>
+    <w:p>
+      <w:pPr>
+        <w:autoSpaceDE w:val="0"/>
+        <w:autoSpaceDN w:val="0"/>
+        <w:adjustRightInd w:val="0"/>
+        <w:spacing w:after="0" w:line="240" w:lineRule="auto"/>
         <w:rPr>
           <w:rFonts w:ascii="Times New Roman" w:hAnsi="Times New Roman" w:cs="Times New Roman"/>
           <w:color w:val="C00000"/>
           <w:sz w:val="28"/>
           <w:szCs w:val="28"/>
         </w:rPr>
-        <w:t>THREAD(</w:t>
-      </w:r>
-      <w:proofErr w:type="gramEnd"/>
+      </w:pPr>
       <w:r>
         <w:rPr>
           <w:rFonts w:ascii="Times New Roman" w:hAnsi="Times New Roman" w:cs="Times New Roman"/>
@@ -1515,7 +1837,7 @@
           <w:sz w:val="28"/>
           <w:szCs w:val="28"/>
         </w:rPr>
-        <w:t>RUNNABLE R);</w:t>
+        <w:t xml:space="preserve"> 5)THREAD T=NEW THREAD(THREADGROUP G,RUNNABLE R);</w:t>
       </w:r>
     </w:p>
     <w:p>
@@ -1538,19 +1860,22 @@
           <w:sz w:val="28"/>
           <w:szCs w:val="28"/>
         </w:rPr>
-        <w:t xml:space="preserve"> 4)THREAD T=NEW </w:t>
-      </w:r>
-      <w:proofErr w:type="gramStart"/>
-      <w:r>
+        <w:t xml:space="preserve"> 6)THREAD T=NEW THREAD(THREADGROUP G,STRING NAME);</w:t>
+      </w:r>
+    </w:p>
+    <w:p>
+      <w:pPr>
+        <w:autoSpaceDE w:val="0"/>
+        <w:autoSpaceDN w:val="0"/>
+        <w:adjustRightInd w:val="0"/>
+        <w:spacing w:after="0" w:line="240" w:lineRule="auto"/>
         <w:rPr>
           <w:rFonts w:ascii="Times New Roman" w:hAnsi="Times New Roman" w:cs="Times New Roman"/>
           <w:color w:val="C00000"/>
           <w:sz w:val="28"/>
           <w:szCs w:val="28"/>
         </w:rPr>
-        <w:t>THREAD(</w:t>
-      </w:r>
-      <w:proofErr w:type="gramEnd"/>
+      </w:pPr>
       <w:r>
         <w:rPr>
           <w:rFonts w:ascii="Times New Roman" w:hAnsi="Times New Roman" w:cs="Times New Roman"/>
@@ -1558,7 +1883,7 @@
           <w:sz w:val="28"/>
           <w:szCs w:val="28"/>
         </w:rPr>
-        <w:t>STRING NAME,RUNNABLE R);</w:t>
+        <w:t xml:space="preserve"> 7)THREAD T=NEW THREAD(THREADGROUP G,STRING NAME,RUNNABLE R);</w:t>
       </w:r>
     </w:p>
     <w:p>
@@ -1581,156 +1906,7 @@
           <w:sz w:val="28"/>
           <w:szCs w:val="28"/>
         </w:rPr>
-        <w:t xml:space="preserve"> 5)THREAD T=NEW </w:t>
-      </w:r>
-      <w:proofErr w:type="gramStart"/>
-      <w:r>
-        <w:rPr>
-          <w:rFonts w:ascii="Times New Roman" w:hAnsi="Times New Roman" w:cs="Times New Roman"/>
-          <w:color w:val="C00000"/>
-          <w:sz w:val="28"/>
-          <w:szCs w:val="28"/>
-        </w:rPr>
-        <w:t>THREAD(</w:t>
-      </w:r>
-      <w:proofErr w:type="gramEnd"/>
-      <w:r>
-        <w:rPr>
-          <w:rFonts w:ascii="Times New Roman" w:hAnsi="Times New Roman" w:cs="Times New Roman"/>
-          <w:color w:val="C00000"/>
-          <w:sz w:val="28"/>
-          <w:szCs w:val="28"/>
-        </w:rPr>
-        <w:t>THREADGROUP G,RUNNABLE R);</w:t>
-      </w:r>
-    </w:p>
-    <w:p>
-      <w:pPr>
-        <w:autoSpaceDE w:val="0"/>
-        <w:autoSpaceDN w:val="0"/>
-        <w:adjustRightInd w:val="0"/>
-        <w:spacing w:after="0" w:line="240" w:lineRule="auto"/>
-        <w:rPr>
-          <w:rFonts w:ascii="Times New Roman" w:hAnsi="Times New Roman" w:cs="Times New Roman"/>
-          <w:color w:val="C00000"/>
-          <w:sz w:val="28"/>
-          <w:szCs w:val="28"/>
-        </w:rPr>
-      </w:pPr>
-      <w:r>
-        <w:rPr>
-          <w:rFonts w:ascii="Times New Roman" w:hAnsi="Times New Roman" w:cs="Times New Roman"/>
-          <w:color w:val="C00000"/>
-          <w:sz w:val="28"/>
-          <w:szCs w:val="28"/>
-        </w:rPr>
-        <w:t xml:space="preserve"> 6)THREAD T=NEW </w:t>
-      </w:r>
-      <w:proofErr w:type="gramStart"/>
-      <w:r>
-        <w:rPr>
-          <w:rFonts w:ascii="Times New Roman" w:hAnsi="Times New Roman" w:cs="Times New Roman"/>
-          <w:color w:val="C00000"/>
-          <w:sz w:val="28"/>
-          <w:szCs w:val="28"/>
-        </w:rPr>
-        <w:t>THREAD(</w:t>
-      </w:r>
-      <w:proofErr w:type="gramEnd"/>
-      <w:r>
-        <w:rPr>
-          <w:rFonts w:ascii="Times New Roman" w:hAnsi="Times New Roman" w:cs="Times New Roman"/>
-          <w:color w:val="C00000"/>
-          <w:sz w:val="28"/>
-          <w:szCs w:val="28"/>
-        </w:rPr>
-        <w:t>THREADGROUP G,STRING NAME);</w:t>
-      </w:r>
-    </w:p>
-    <w:p>
-      <w:pPr>
-        <w:autoSpaceDE w:val="0"/>
-        <w:autoSpaceDN w:val="0"/>
-        <w:adjustRightInd w:val="0"/>
-        <w:spacing w:after="0" w:line="240" w:lineRule="auto"/>
-        <w:rPr>
-          <w:rFonts w:ascii="Times New Roman" w:hAnsi="Times New Roman" w:cs="Times New Roman"/>
-          <w:color w:val="C00000"/>
-          <w:sz w:val="28"/>
-          <w:szCs w:val="28"/>
-        </w:rPr>
-      </w:pPr>
-      <w:r>
-        <w:rPr>
-          <w:rFonts w:ascii="Times New Roman" w:hAnsi="Times New Roman" w:cs="Times New Roman"/>
-          <w:color w:val="C00000"/>
-          <w:sz w:val="28"/>
-          <w:szCs w:val="28"/>
-        </w:rPr>
-        <w:t xml:space="preserve"> 7)THREAD T=NEW </w:t>
-      </w:r>
-      <w:proofErr w:type="gramStart"/>
-      <w:r>
-        <w:rPr>
-          <w:rFonts w:ascii="Times New Roman" w:hAnsi="Times New Roman" w:cs="Times New Roman"/>
-          <w:color w:val="C00000"/>
-          <w:sz w:val="28"/>
-          <w:szCs w:val="28"/>
-        </w:rPr>
-        <w:t>THREAD(</w:t>
-      </w:r>
-      <w:proofErr w:type="gramEnd"/>
-      <w:r>
-        <w:rPr>
-          <w:rFonts w:ascii="Times New Roman" w:hAnsi="Times New Roman" w:cs="Times New Roman"/>
-          <w:color w:val="C00000"/>
-          <w:sz w:val="28"/>
-          <w:szCs w:val="28"/>
-        </w:rPr>
-        <w:t>THREADGROUP G,STRING NAME,RUNNABLE R);</w:t>
-      </w:r>
-    </w:p>
-    <w:p>
-      <w:pPr>
-        <w:autoSpaceDE w:val="0"/>
-        <w:autoSpaceDN w:val="0"/>
-        <w:adjustRightInd w:val="0"/>
-        <w:spacing w:after="0" w:line="240" w:lineRule="auto"/>
-        <w:rPr>
-          <w:rFonts w:ascii="Times New Roman" w:hAnsi="Times New Roman" w:cs="Times New Roman"/>
-          <w:color w:val="C00000"/>
-          <w:sz w:val="28"/>
-          <w:szCs w:val="28"/>
-        </w:rPr>
-      </w:pPr>
-      <w:r>
-        <w:rPr>
-          <w:rFonts w:ascii="Times New Roman" w:hAnsi="Times New Roman" w:cs="Times New Roman"/>
-          <w:color w:val="C00000"/>
-          <w:sz w:val="28"/>
-          <w:szCs w:val="28"/>
-        </w:rPr>
-        <w:t xml:space="preserve"> 8)THREAD T=NEW </w:t>
-      </w:r>
-      <w:proofErr w:type="gramStart"/>
-      <w:r>
-        <w:rPr>
-          <w:rFonts w:ascii="Times New Roman" w:hAnsi="Times New Roman" w:cs="Times New Roman"/>
-          <w:color w:val="C00000"/>
-          <w:sz w:val="28"/>
-          <w:szCs w:val="28"/>
-        </w:rPr>
-        <w:t>THREAD(</w:t>
-      </w:r>
-      <w:proofErr w:type="gramEnd"/>
-      <w:r>
-        <w:rPr>
-          <w:rFonts w:ascii="Times New Roman" w:hAnsi="Times New Roman" w:cs="Times New Roman"/>
-          <w:color w:val="C00000"/>
-          <w:sz w:val="28"/>
-          <w:szCs w:val="28"/>
-        </w:rPr>
-        <w:t>THREADGROUP G,STRING NAME,RUNNABLE R,LONG STATIC SIZE);</w:t>
+        <w:t xml:space="preserve"> 8)THREAD T=NEW THREAD(THREADGROUP G,STRING NAME,RUNNABLE R,LONG STATIC SIZE);</w:t>
       </w:r>
     </w:p>
     <w:p>
@@ -1807,7 +1983,6 @@
         </w:rPr>
         <w:t xml:space="preserve"> </w:t>
       </w:r>
-      <w:proofErr w:type="gramStart"/>
       <w:r>
         <w:rPr>
           <w:rFonts w:ascii="Times New Roman" w:hAnsi="Times New Roman" w:cs="Times New Roman"/>
@@ -1815,56 +1990,28 @@
           <w:sz w:val="28"/>
           <w:szCs w:val="28"/>
         </w:rPr>
-        <w:t>START(</w:t>
-      </w:r>
-      <w:proofErr w:type="gramEnd"/>
-      <w:r>
-        <w:rPr>
-          <w:rFonts w:ascii="Times New Roman" w:hAnsi="Times New Roman" w:cs="Times New Roman"/>
-          <w:b/>
-          <w:sz w:val="28"/>
-          <w:szCs w:val="28"/>
-        </w:rPr>
-        <w:t>) AND T.RUN();</w:t>
-      </w:r>
-    </w:p>
-    <w:p>
-      <w:pPr>
-        <w:autoSpaceDE w:val="0"/>
-        <w:autoSpaceDN w:val="0"/>
-        <w:adjustRightInd w:val="0"/>
-        <w:spacing w:after="0" w:line="240" w:lineRule="auto"/>
-        <w:rPr>
-          <w:rFonts w:ascii="Times New Roman" w:hAnsi="Times New Roman" w:cs="Times New Roman"/>
-          <w:sz w:val="28"/>
-          <w:szCs w:val="28"/>
-        </w:rPr>
-      </w:pPr>
-      <w:r>
-        <w:rPr>
-          <w:rFonts w:ascii="Times New Roman" w:hAnsi="Times New Roman" w:cs="Times New Roman"/>
-          <w:sz w:val="28"/>
-          <w:szCs w:val="28"/>
-        </w:rPr>
-        <w:t xml:space="preserve"> @ </w:t>
-      </w:r>
-      <w:proofErr w:type="gramStart"/>
-      <w:r>
-        <w:rPr>
-          <w:rFonts w:ascii="Times New Roman" w:hAnsi="Times New Roman" w:cs="Times New Roman"/>
-          <w:sz w:val="28"/>
-          <w:szCs w:val="28"/>
-        </w:rPr>
-        <w:t>T.START</w:t>
-      </w:r>
-      <w:proofErr w:type="gramEnd"/>
-      <w:r>
-        <w:rPr>
-          <w:rFonts w:ascii="Times New Roman" w:hAnsi="Times New Roman" w:cs="Times New Roman"/>
-          <w:sz w:val="28"/>
-          <w:szCs w:val="28"/>
-        </w:rPr>
-        <w:t>()</w:t>
+        <w:t>START() AND T.RUN();</w:t>
+      </w:r>
+    </w:p>
+    <w:p>
+      <w:pPr>
+        <w:autoSpaceDE w:val="0"/>
+        <w:autoSpaceDN w:val="0"/>
+        <w:adjustRightInd w:val="0"/>
+        <w:spacing w:after="0" w:line="240" w:lineRule="auto"/>
+        <w:rPr>
+          <w:rFonts w:ascii="Times New Roman" w:hAnsi="Times New Roman" w:cs="Times New Roman"/>
+          <w:sz w:val="28"/>
+          <w:szCs w:val="28"/>
+        </w:rPr>
+      </w:pPr>
+      <w:r>
+        <w:rPr>
+          <w:rFonts w:ascii="Times New Roman" w:hAnsi="Times New Roman" w:cs="Times New Roman"/>
+          <w:sz w:val="28"/>
+          <w:szCs w:val="28"/>
+        </w:rPr>
+        <w:t xml:space="preserve"> @ T.START()</w:t>
       </w:r>
     </w:p>
     <w:p>
@@ -1906,6 +2053,7 @@
           <w:sz w:val="28"/>
           <w:szCs w:val="28"/>
         </w:rPr>
+        <w:lastRenderedPageBreak/>
         <w:t xml:space="preserve"> -IF WE CALLING T.RUN METHOD DIRECT OUR MAIN THREAD IS RESPONSIBLE TO START EXECUTING THE</w:t>
       </w:r>
       <w:r>
@@ -2051,7 +2199,6 @@
         </w:rPr>
         <w:t xml:space="preserve"> </w:t>
       </w:r>
-      <w:proofErr w:type="gramStart"/>
       <w:r>
         <w:rPr>
           <w:rFonts w:ascii="Times New Roman" w:hAnsi="Times New Roman" w:cs="Times New Roman"/>
@@ -2060,18 +2207,7 @@
           <w:sz w:val="28"/>
           <w:szCs w:val="28"/>
         </w:rPr>
-        <w:t>START(</w:t>
-      </w:r>
-      <w:proofErr w:type="gramEnd"/>
-      <w:r>
-        <w:rPr>
-          <w:rFonts w:ascii="Times New Roman" w:hAnsi="Times New Roman" w:cs="Times New Roman"/>
-          <w:b/>
-          <w:color w:val="4472C4" w:themeColor="accent1"/>
-          <w:sz w:val="28"/>
-          <w:szCs w:val="28"/>
-        </w:rPr>
-        <w:t>);</w:t>
+        <w:t>START();</w:t>
       </w:r>
     </w:p>
     <w:p>
@@ -2148,19 +2284,22 @@
           <w:sz w:val="28"/>
           <w:szCs w:val="28"/>
         </w:rPr>
-        <w:t xml:space="preserve"> 2)AND </w:t>
-      </w:r>
-      <w:proofErr w:type="gramStart"/>
-      <w:r>
+        <w:t xml:space="preserve"> 2)AND ALL  PERFORMANCE AND MANDATORY ACTIVITY</w:t>
+      </w:r>
+    </w:p>
+    <w:p>
+      <w:pPr>
+        <w:autoSpaceDE w:val="0"/>
+        <w:autoSpaceDN w:val="0"/>
+        <w:adjustRightInd w:val="0"/>
+        <w:spacing w:after="0" w:line="240" w:lineRule="auto"/>
         <w:rPr>
           <w:rFonts w:ascii="Times New Roman" w:hAnsi="Times New Roman" w:cs="Times New Roman"/>
           <w:color w:val="833C0B" w:themeColor="accent2" w:themeShade="80"/>
           <w:sz w:val="28"/>
           <w:szCs w:val="28"/>
         </w:rPr>
-        <w:t>ALL  PERFORMANCE</w:t>
-      </w:r>
-      <w:proofErr w:type="gramEnd"/>
+      </w:pPr>
       <w:r>
         <w:rPr>
           <w:rFonts w:ascii="Times New Roman" w:hAnsi="Times New Roman" w:cs="Times New Roman"/>
@@ -2168,50 +2307,7 @@
           <w:sz w:val="28"/>
           <w:szCs w:val="28"/>
         </w:rPr>
-        <w:t xml:space="preserve"> AND MANDATORY ACTIVITY</w:t>
-      </w:r>
-    </w:p>
-    <w:p>
-      <w:pPr>
-        <w:autoSpaceDE w:val="0"/>
-        <w:autoSpaceDN w:val="0"/>
-        <w:adjustRightInd w:val="0"/>
-        <w:spacing w:after="0" w:line="240" w:lineRule="auto"/>
-        <w:rPr>
-          <w:rFonts w:ascii="Times New Roman" w:hAnsi="Times New Roman" w:cs="Times New Roman"/>
-          <w:color w:val="833C0B" w:themeColor="accent2" w:themeShade="80"/>
-          <w:sz w:val="28"/>
-          <w:szCs w:val="28"/>
-        </w:rPr>
-      </w:pPr>
-      <w:r>
-        <w:rPr>
-          <w:rFonts w:ascii="Times New Roman" w:hAnsi="Times New Roman" w:cs="Times New Roman"/>
-          <w:color w:val="833C0B" w:themeColor="accent2" w:themeShade="80"/>
-          <w:sz w:val="28"/>
-          <w:szCs w:val="28"/>
-        </w:rPr>
-        <w:t xml:space="preserve"> 3)INTERNALLY CALL </w:t>
-      </w:r>
-      <w:proofErr w:type="gramStart"/>
-      <w:r>
-        <w:rPr>
-          <w:rFonts w:ascii="Times New Roman" w:hAnsi="Times New Roman" w:cs="Times New Roman"/>
-          <w:color w:val="833C0B" w:themeColor="accent2" w:themeShade="80"/>
-          <w:sz w:val="28"/>
-          <w:szCs w:val="28"/>
-        </w:rPr>
-        <w:t>RUN(</w:t>
-      </w:r>
-      <w:proofErr w:type="gramEnd"/>
-      <w:r>
-        <w:rPr>
-          <w:rFonts w:ascii="Times New Roman" w:hAnsi="Times New Roman" w:cs="Times New Roman"/>
-          <w:color w:val="833C0B" w:themeColor="accent2" w:themeShade="80"/>
-          <w:sz w:val="28"/>
-          <w:szCs w:val="28"/>
-        </w:rPr>
-        <w:t>);</w:t>
+        <w:t xml:space="preserve"> 3)INTERNALLY CALL RUN();</w:t>
       </w:r>
     </w:p>
     <w:p>
@@ -2397,10 +2493,11 @@
       <w:r>
         <w:rPr>
           <w:noProof/>
-          <w:lang w:eastAsia="en-IN"/>
-        </w:rPr>
+          <w:lang w:val="en-US"/>
+        </w:rPr>
+        <w:lastRenderedPageBreak/>
         <w:drawing>
-          <wp:inline distT="0" distB="0" distL="0" distR="0" wp14:anchorId="0278EE77" wp14:editId="7460F9D6">
+          <wp:inline distT="0" distB="0" distL="0" distR="0">
             <wp:extent cx="5042517" cy="3070225"/>
             <wp:effectExtent l="0" t="0" r="6350" b="0"/>
             <wp:docPr id="1" name="Picture 1"/>
@@ -2415,7 +2512,7 @@
                     <pic:cNvPicPr/>
                   </pic:nvPicPr>
                   <pic:blipFill>
-                    <a:blip r:embed="rId6"/>
+                    <a:blip r:embed="rId6" cstate="print"/>
                     <a:stretch>
                       <a:fillRect/>
                     </a:stretch>
@@ -2556,9 +2653,21 @@
           <w:szCs w:val="21"/>
           <w:shd w:val="clear" w:color="auto" w:fill="FFFFFF"/>
         </w:rPr>
-        <w:t xml:space="preserve">-If multiple thread are waiting in non-running state to get the chance to execute its totally decided by thread scheduler but  which get first execute we </w:t>
-      </w:r>
-      <w:proofErr w:type="spellStart"/>
+        <w:t xml:space="preserve">-If multiple thread are waiting in non-running state to get the chance to execute its totally decided by thread scheduler but  which get first execute we cant say becz which type scheduling algorithm there are using if differ from jvm to jvm </w:t>
+      </w:r>
+    </w:p>
+    <w:p>
+      <w:pPr>
+        <w:autoSpaceDE w:val="0"/>
+        <w:autoSpaceDN w:val="0"/>
+        <w:adjustRightInd w:val="0"/>
+        <w:spacing w:after="0" w:line="240" w:lineRule="auto"/>
+        <w:rPr>
+          <w:rFonts w:ascii="Times New Roman" w:hAnsi="Times New Roman" w:cs="Times New Roman"/>
+          <w:sz w:val="28"/>
+          <w:szCs w:val="28"/>
+        </w:rPr>
+      </w:pPr>
       <w:r>
         <w:rPr>
           <w:rFonts w:ascii="Verdana" w:hAnsi="Verdana"/>
@@ -2567,9 +2676,8 @@
           <w:szCs w:val="21"/>
           <w:shd w:val="clear" w:color="auto" w:fill="FFFFFF"/>
         </w:rPr>
-        <w:t>cant</w:t>
-      </w:r>
-      <w:proofErr w:type="spellEnd"/>
+        <w:t xml:space="preserve">-The thread scheduler mainly uses </w:t>
+      </w:r>
       <w:r>
         <w:rPr>
           <w:rFonts w:ascii="Verdana" w:hAnsi="Verdana"/>
@@ -2578,9 +2686,8 @@
           <w:szCs w:val="21"/>
           <w:shd w:val="clear" w:color="auto" w:fill="FFFFFF"/>
         </w:rPr>
-        <w:t xml:space="preserve"> say </w:t>
-      </w:r>
-      <w:proofErr w:type="spellStart"/>
+        <w:t>pre-emptive</w:t>
+      </w:r>
       <w:r>
         <w:rPr>
           <w:rFonts w:ascii="Verdana" w:hAnsi="Verdana"/>
@@ -2589,61 +2696,130 @@
           <w:szCs w:val="21"/>
           <w:shd w:val="clear" w:color="auto" w:fill="FFFFFF"/>
         </w:rPr>
-        <w:t>becz</w:t>
-      </w:r>
-      <w:proofErr w:type="spellEnd"/>
-      <w:r>
-        <w:rPr>
-          <w:rFonts w:ascii="Verdana" w:hAnsi="Verdana"/>
+        <w:t xml:space="preserve"> or time slicing scheduling to schedule the threads.</w:t>
+      </w:r>
+    </w:p>
+    <w:p>
+      <w:pPr>
+        <w:autoSpaceDE w:val="0"/>
+        <w:autoSpaceDN w:val="0"/>
+        <w:adjustRightInd w:val="0"/>
+        <w:spacing w:after="0" w:line="240" w:lineRule="auto"/>
+        <w:rPr>
+          <w:rFonts w:ascii="Times New Roman" w:hAnsi="Times New Roman" w:cs="Times New Roman"/>
+          <w:sz w:val="28"/>
+          <w:szCs w:val="28"/>
+        </w:rPr>
+      </w:pPr>
+      <w:r>
+        <w:rPr>
+          <w:rFonts w:ascii="Times New Roman" w:hAnsi="Times New Roman" w:cs="Times New Roman"/>
+          <w:sz w:val="28"/>
+          <w:szCs w:val="28"/>
+        </w:rPr>
+        <w:t xml:space="preserve"> </w:t>
+      </w:r>
+    </w:p>
+    <w:p>
+      <w:pPr>
+        <w:autoSpaceDE w:val="0"/>
+        <w:autoSpaceDN w:val="0"/>
+        <w:adjustRightInd w:val="0"/>
+        <w:spacing w:after="0" w:line="240" w:lineRule="auto"/>
+        <w:rPr>
+          <w:rFonts w:ascii="Times New Roman" w:hAnsi="Times New Roman" w:cs="Times New Roman"/>
+          <w:sz w:val="28"/>
+          <w:szCs w:val="28"/>
+        </w:rPr>
+      </w:pPr>
+      <w:r>
+        <w:rPr>
+          <w:rFonts w:ascii="Times New Roman" w:hAnsi="Times New Roman" w:cs="Times New Roman"/>
+          <w:sz w:val="28"/>
+          <w:szCs w:val="28"/>
+        </w:rPr>
+        <w:t xml:space="preserve"> @ we can not start  Thread twice otherwise we will get RE:illigalThreadStateException .</w:t>
+      </w:r>
+    </w:p>
+    <w:p>
+      <w:pPr>
+        <w:autoSpaceDE w:val="0"/>
+        <w:autoSpaceDN w:val="0"/>
+        <w:adjustRightInd w:val="0"/>
+        <w:spacing w:after="0" w:line="240" w:lineRule="auto"/>
+        <w:rPr>
+          <w:rFonts w:ascii="Times New Roman" w:hAnsi="Times New Roman" w:cs="Times New Roman"/>
+          <w:sz w:val="28"/>
+          <w:szCs w:val="28"/>
+        </w:rPr>
+      </w:pPr>
+      <w:r>
+        <w:rPr>
+          <w:rFonts w:ascii="Times New Roman" w:hAnsi="Times New Roman" w:cs="Times New Roman"/>
+          <w:sz w:val="28"/>
+          <w:szCs w:val="28"/>
+        </w:rPr>
+        <w:t xml:space="preserve"> </w:t>
+      </w:r>
+    </w:p>
+    <w:p>
+      <w:pPr>
+        <w:autoSpaceDE w:val="0"/>
+        <w:autoSpaceDN w:val="0"/>
+        <w:adjustRightInd w:val="0"/>
+        <w:spacing w:after="0" w:line="240" w:lineRule="auto"/>
+        <w:rPr>
+          <w:rFonts w:ascii="Times New Roman" w:hAnsi="Times New Roman" w:cs="Times New Roman"/>
+          <w:sz w:val="28"/>
+          <w:szCs w:val="28"/>
+        </w:rPr>
+      </w:pPr>
+      <w:r>
+        <w:rPr>
+          <w:rFonts w:ascii="Times New Roman" w:hAnsi="Times New Roman" w:cs="Times New Roman"/>
+          <w:sz w:val="28"/>
+          <w:szCs w:val="28"/>
+        </w:rPr>
+        <w:t xml:space="preserve"> @Out of two method implement Runnable interface is the best choice because in case of extends Thread class we </w:t>
+      </w:r>
+      <w:r>
+        <w:rPr>
+          <w:rFonts w:ascii="Times New Roman" w:hAnsi="Times New Roman" w:cs="Times New Roman"/>
           <w:color w:val="000000"/>
-          <w:sz w:val="21"/>
-          <w:szCs w:val="21"/>
-          <w:shd w:val="clear" w:color="auto" w:fill="FFFFFF"/>
-        </w:rPr>
-        <w:t xml:space="preserve"> which type scheduling algorithm there are using if differ from jvm to jvm </w:t>
-      </w:r>
-    </w:p>
-    <w:p>
-      <w:pPr>
-        <w:autoSpaceDE w:val="0"/>
-        <w:autoSpaceDN w:val="0"/>
-        <w:adjustRightInd w:val="0"/>
-        <w:spacing w:after="0" w:line="240" w:lineRule="auto"/>
-        <w:rPr>
-          <w:rFonts w:ascii="Times New Roman" w:hAnsi="Times New Roman" w:cs="Times New Roman"/>
-          <w:sz w:val="28"/>
-          <w:szCs w:val="28"/>
-        </w:rPr>
-      </w:pPr>
-      <w:r>
-        <w:rPr>
-          <w:rFonts w:ascii="Verdana" w:hAnsi="Verdana"/>
-          <w:color w:val="000000"/>
-          <w:sz w:val="21"/>
-          <w:szCs w:val="21"/>
-          <w:shd w:val="clear" w:color="auto" w:fill="FFFFFF"/>
-        </w:rPr>
-        <w:t xml:space="preserve">-The thread scheduler mainly uses </w:t>
-      </w:r>
-      <w:r>
-        <w:rPr>
-          <w:rFonts w:ascii="Verdana" w:hAnsi="Verdana"/>
-          <w:color w:val="000000"/>
-          <w:sz w:val="21"/>
-          <w:szCs w:val="21"/>
-          <w:shd w:val="clear" w:color="auto" w:fill="FFFFFF"/>
-        </w:rPr>
-        <w:t>pre-emptive</w:t>
-      </w:r>
-      <w:r>
-        <w:rPr>
-          <w:rFonts w:ascii="Verdana" w:hAnsi="Verdana"/>
-          <w:color w:val="000000"/>
-          <w:sz w:val="21"/>
-          <w:szCs w:val="21"/>
-          <w:shd w:val="clear" w:color="auto" w:fill="FFFFFF"/>
-        </w:rPr>
-        <w:t xml:space="preserve"> or time slicing scheduling to schedule the threads.</w:t>
+          <w:sz w:val="28"/>
+          <w:szCs w:val="28"/>
+          <w:u w:val="single"/>
+        </w:rPr>
+        <w:t>allready</w:t>
+      </w:r>
+      <w:r>
+        <w:rPr>
+          <w:rFonts w:ascii="Times New Roman" w:hAnsi="Times New Roman" w:cs="Times New Roman"/>
+          <w:sz w:val="28"/>
+          <w:szCs w:val="28"/>
+        </w:rPr>
+        <w:t xml:space="preserve"> extending one </w:t>
+      </w:r>
+    </w:p>
+    <w:p>
+      <w:pPr>
+        <w:autoSpaceDE w:val="0"/>
+        <w:autoSpaceDN w:val="0"/>
+        <w:adjustRightInd w:val="0"/>
+        <w:spacing w:after="0" w:line="240" w:lineRule="auto"/>
+        <w:rPr>
+          <w:rFonts w:ascii="Times New Roman" w:hAnsi="Times New Roman" w:cs="Times New Roman"/>
+          <w:sz w:val="28"/>
+          <w:szCs w:val="28"/>
+        </w:rPr>
+      </w:pPr>
+      <w:r>
+        <w:rPr>
+          <w:rFonts w:ascii="Times New Roman" w:hAnsi="Times New Roman" w:cs="Times New Roman"/>
+          <w:sz w:val="28"/>
+          <w:szCs w:val="28"/>
+        </w:rPr>
+        <w:t xml:space="preserve">  class so we can not extend any other class so we do get the facility of multiple inheritance.</w:t>
       </w:r>
     </w:p>
     <w:p>
@@ -2675,28 +2851,11 @@
         <w:spacing w:after="0" w:line="240" w:lineRule="auto"/>
         <w:rPr>
           <w:rFonts w:ascii="Times New Roman" w:hAnsi="Times New Roman" w:cs="Times New Roman"/>
-          <w:sz w:val="28"/>
-          <w:szCs w:val="28"/>
-        </w:rPr>
-      </w:pPr>
-      <w:r>
-        <w:rPr>
-          <w:rFonts w:ascii="Times New Roman" w:hAnsi="Times New Roman" w:cs="Times New Roman"/>
-          <w:sz w:val="28"/>
-          <w:szCs w:val="28"/>
-        </w:rPr>
-        <w:t xml:space="preserve"> @ we </w:t>
-      </w:r>
-      <w:proofErr w:type="spellStart"/>
-      <w:r>
-        <w:rPr>
-          <w:rFonts w:ascii="Times New Roman" w:hAnsi="Times New Roman" w:cs="Times New Roman"/>
-          <w:sz w:val="28"/>
-          <w:szCs w:val="28"/>
-        </w:rPr>
-        <w:t>can not</w:t>
-      </w:r>
-      <w:proofErr w:type="spellEnd"/>
+          <w:color w:val="C00000"/>
+          <w:sz w:val="28"/>
+          <w:szCs w:val="28"/>
+        </w:rPr>
+      </w:pPr>
       <w:r>
         <w:rPr>
           <w:rFonts w:ascii="Times New Roman" w:hAnsi="Times New Roman" w:cs="Times New Roman"/>
@@ -2705,156 +2864,349 @@
         </w:rPr>
         <w:t xml:space="preserve"> </w:t>
       </w:r>
-      <w:proofErr w:type="gramStart"/>
-      <w:r>
-        <w:rPr>
-          <w:rFonts w:ascii="Times New Roman" w:hAnsi="Times New Roman" w:cs="Times New Roman"/>
-          <w:sz w:val="28"/>
-          <w:szCs w:val="28"/>
-        </w:rPr>
-        <w:t>start  Thread</w:t>
-      </w:r>
-      <w:proofErr w:type="gramEnd"/>
-      <w:r>
-        <w:rPr>
-          <w:rFonts w:ascii="Times New Roman" w:hAnsi="Times New Roman" w:cs="Times New Roman"/>
-          <w:sz w:val="28"/>
-          <w:szCs w:val="28"/>
-        </w:rPr>
-        <w:t xml:space="preserve"> twice otherwise we will get </w:t>
-      </w:r>
-      <w:proofErr w:type="spellStart"/>
-      <w:r>
-        <w:rPr>
-          <w:rFonts w:ascii="Times New Roman" w:hAnsi="Times New Roman" w:cs="Times New Roman"/>
-          <w:sz w:val="28"/>
-          <w:szCs w:val="28"/>
-        </w:rPr>
-        <w:t>RE:illigalThreadStateException</w:t>
-      </w:r>
-      <w:proofErr w:type="spellEnd"/>
-      <w:r>
-        <w:rPr>
-          <w:rFonts w:ascii="Times New Roman" w:hAnsi="Times New Roman" w:cs="Times New Roman"/>
-          <w:sz w:val="28"/>
-          <w:szCs w:val="28"/>
-        </w:rPr>
-        <w:t xml:space="preserve"> .</w:t>
-      </w:r>
-    </w:p>
-    <w:p>
-      <w:pPr>
-        <w:autoSpaceDE w:val="0"/>
-        <w:autoSpaceDN w:val="0"/>
-        <w:adjustRightInd w:val="0"/>
-        <w:spacing w:after="0" w:line="240" w:lineRule="auto"/>
-        <w:rPr>
-          <w:rFonts w:ascii="Times New Roman" w:hAnsi="Times New Roman" w:cs="Times New Roman"/>
-          <w:sz w:val="28"/>
-          <w:szCs w:val="28"/>
-        </w:rPr>
-      </w:pPr>
-      <w:r>
-        <w:rPr>
-          <w:rFonts w:ascii="Times New Roman" w:hAnsi="Times New Roman" w:cs="Times New Roman"/>
+    </w:p>
+    <w:p>
+      <w:pPr>
+        <w:autoSpaceDE w:val="0"/>
+        <w:autoSpaceDN w:val="0"/>
+        <w:adjustRightInd w:val="0"/>
+        <w:spacing w:after="0" w:line="240" w:lineRule="auto"/>
+        <w:rPr>
+          <w:rFonts w:ascii="Times New Roman" w:hAnsi="Times New Roman" w:cs="Times New Roman"/>
+          <w:color w:val="C00000"/>
+          <w:sz w:val="28"/>
+          <w:szCs w:val="28"/>
+        </w:rPr>
+      </w:pPr>
+      <w:r>
+        <w:rPr>
+          <w:rFonts w:ascii="Times New Roman" w:hAnsi="Times New Roman" w:cs="Times New Roman"/>
+          <w:color w:val="C00000"/>
           <w:sz w:val="28"/>
           <w:szCs w:val="28"/>
         </w:rPr>
         <w:t xml:space="preserve"> </w:t>
       </w:r>
-    </w:p>
-    <w:p>
-      <w:pPr>
-        <w:autoSpaceDE w:val="0"/>
-        <w:autoSpaceDN w:val="0"/>
-        <w:adjustRightInd w:val="0"/>
-        <w:spacing w:after="0" w:line="240" w:lineRule="auto"/>
-        <w:rPr>
-          <w:rFonts w:ascii="Times New Roman" w:hAnsi="Times New Roman" w:cs="Times New Roman"/>
-          <w:sz w:val="28"/>
-          <w:szCs w:val="28"/>
-        </w:rPr>
-      </w:pPr>
-      <w:r>
-        <w:rPr>
-          <w:rFonts w:ascii="Times New Roman" w:hAnsi="Times New Roman" w:cs="Times New Roman"/>
-          <w:sz w:val="28"/>
-          <w:szCs w:val="28"/>
-        </w:rPr>
-        <w:t xml:space="preserve"> @Out of two method implement Runnable interface is the best choice because in case of extends Thread class we </w:t>
-      </w:r>
-      <w:proofErr w:type="spellStart"/>
-      <w:r>
-        <w:rPr>
-          <w:rFonts w:ascii="Times New Roman" w:hAnsi="Times New Roman" w:cs="Times New Roman"/>
-          <w:color w:val="000000"/>
-          <w:sz w:val="28"/>
-          <w:szCs w:val="28"/>
-          <w:u w:val="single"/>
-        </w:rPr>
-        <w:t>allready</w:t>
-      </w:r>
-      <w:proofErr w:type="spellEnd"/>
-      <w:r>
-        <w:rPr>
-          <w:rFonts w:ascii="Times New Roman" w:hAnsi="Times New Roman" w:cs="Times New Roman"/>
-          <w:sz w:val="28"/>
-          <w:szCs w:val="28"/>
-        </w:rPr>
-        <w:t xml:space="preserve"> extending one </w:t>
-      </w:r>
-    </w:p>
-    <w:p>
-      <w:pPr>
-        <w:autoSpaceDE w:val="0"/>
-        <w:autoSpaceDN w:val="0"/>
-        <w:adjustRightInd w:val="0"/>
-        <w:spacing w:after="0" w:line="240" w:lineRule="auto"/>
-        <w:rPr>
-          <w:rFonts w:ascii="Times New Roman" w:hAnsi="Times New Roman" w:cs="Times New Roman"/>
-          <w:sz w:val="28"/>
-          <w:szCs w:val="28"/>
-        </w:rPr>
-      </w:pPr>
-      <w:r>
-        <w:rPr>
-          <w:rFonts w:ascii="Times New Roman" w:hAnsi="Times New Roman" w:cs="Times New Roman"/>
-          <w:sz w:val="28"/>
-          <w:szCs w:val="28"/>
-        </w:rPr>
-        <w:t xml:space="preserve">  class so we </w:t>
-      </w:r>
-      <w:proofErr w:type="spellStart"/>
-      <w:r>
-        <w:rPr>
-          <w:rFonts w:ascii="Times New Roman" w:hAnsi="Times New Roman" w:cs="Times New Roman"/>
-          <w:sz w:val="28"/>
-          <w:szCs w:val="28"/>
-        </w:rPr>
-        <w:t>can not</w:t>
-      </w:r>
-      <w:proofErr w:type="spellEnd"/>
-      <w:r>
-        <w:rPr>
-          <w:rFonts w:ascii="Times New Roman" w:hAnsi="Times New Roman" w:cs="Times New Roman"/>
-          <w:sz w:val="28"/>
-          <w:szCs w:val="28"/>
-        </w:rPr>
-        <w:t xml:space="preserve"> extend any other class so we do get the facility of multiple inheritance.</w:t>
-      </w:r>
-    </w:p>
-    <w:p>
-      <w:pPr>
-        <w:autoSpaceDE w:val="0"/>
-        <w:autoSpaceDN w:val="0"/>
-        <w:adjustRightInd w:val="0"/>
-        <w:spacing w:after="0" w:line="240" w:lineRule="auto"/>
-        <w:rPr>
-          <w:rFonts w:ascii="Times New Roman" w:hAnsi="Times New Roman" w:cs="Times New Roman"/>
-          <w:sz w:val="28"/>
-          <w:szCs w:val="28"/>
-        </w:rPr>
-      </w:pPr>
+      <w:r>
+        <w:rPr>
+          <w:rFonts w:ascii="Times New Roman" w:hAnsi="Times New Roman" w:cs="Times New Roman"/>
+          <w:color w:val="C00000"/>
+          <w:sz w:val="28"/>
+          <w:szCs w:val="28"/>
+        </w:rPr>
+        <w:t xml:space="preserve">-Every thread in java having some </w:t>
+      </w:r>
+      <w:r>
+        <w:rPr>
+          <w:rFonts w:ascii="Times New Roman" w:hAnsi="Times New Roman" w:cs="Times New Roman"/>
+          <w:color w:val="C00000"/>
+          <w:sz w:val="28"/>
+          <w:szCs w:val="28"/>
+        </w:rPr>
+        <w:t xml:space="preserve">name </w:t>
+      </w:r>
+      <w:r>
+        <w:rPr>
+          <w:rFonts w:ascii="Times New Roman" w:hAnsi="Times New Roman" w:cs="Times New Roman"/>
+          <w:color w:val="C00000"/>
+          <w:sz w:val="28"/>
+          <w:szCs w:val="28"/>
+        </w:rPr>
+        <w:t>which is explicitly provided by programmer or default name given by jvm.</w:t>
+      </w:r>
+    </w:p>
+    <w:p>
+      <w:pPr>
+        <w:autoSpaceDE w:val="0"/>
+        <w:autoSpaceDN w:val="0"/>
+        <w:adjustRightInd w:val="0"/>
+        <w:spacing w:after="0" w:line="240" w:lineRule="auto"/>
+        <w:rPr>
+          <w:rFonts w:ascii="Times New Roman" w:hAnsi="Times New Roman" w:cs="Times New Roman"/>
+          <w:color w:val="C00000"/>
+          <w:sz w:val="28"/>
+          <w:szCs w:val="28"/>
+        </w:rPr>
+      </w:pPr>
+    </w:p>
+    <w:p>
+      <w:pPr>
+        <w:autoSpaceDE w:val="0"/>
+        <w:autoSpaceDN w:val="0"/>
+        <w:adjustRightInd w:val="0"/>
+        <w:spacing w:after="0" w:line="240" w:lineRule="auto"/>
+        <w:rPr>
+          <w:rFonts w:ascii="Times New Roman" w:hAnsi="Times New Roman" w:cs="Times New Roman"/>
+          <w:b/>
+          <w:sz w:val="28"/>
+          <w:szCs w:val="28"/>
+        </w:rPr>
+      </w:pPr>
+      <w:r>
+        <w:rPr>
+          <w:rFonts w:ascii="Times New Roman" w:hAnsi="Times New Roman" w:cs="Times New Roman"/>
+          <w:sz w:val="28"/>
+          <w:szCs w:val="28"/>
+        </w:rPr>
+        <w:t>@</w:t>
+      </w:r>
+      <w:r>
+        <w:rPr>
+          <w:rFonts w:ascii="Times New Roman" w:hAnsi="Times New Roman" w:cs="Times New Roman"/>
+          <w:b/>
+          <w:sz w:val="28"/>
+          <w:szCs w:val="28"/>
+        </w:rPr>
+        <w:t>TO GET THREAD NAME THERE ARE SOME METHOD</w:t>
+      </w:r>
+    </w:p>
+    <w:p>
+      <w:pPr>
+        <w:autoSpaceDE w:val="0"/>
+        <w:autoSpaceDN w:val="0"/>
+        <w:adjustRightInd w:val="0"/>
+        <w:spacing w:after="0" w:line="240" w:lineRule="auto"/>
+        <w:rPr>
+          <w:rFonts w:ascii="Times New Roman" w:hAnsi="Times New Roman" w:cs="Times New Roman"/>
+          <w:sz w:val="28"/>
+          <w:szCs w:val="28"/>
+        </w:rPr>
+      </w:pPr>
+      <w:r>
+        <w:rPr>
+          <w:rFonts w:ascii="Times New Roman" w:hAnsi="Times New Roman" w:cs="Times New Roman"/>
+          <w:sz w:val="28"/>
+          <w:szCs w:val="28"/>
+        </w:rPr>
+        <w:t>1)public final String getName()</w:t>
+      </w:r>
+    </w:p>
+    <w:p>
+      <w:pPr>
+        <w:autoSpaceDE w:val="0"/>
+        <w:autoSpaceDN w:val="0"/>
+        <w:adjustRightInd w:val="0"/>
+        <w:spacing w:after="0" w:line="240" w:lineRule="auto"/>
+        <w:rPr>
+          <w:rFonts w:ascii="Times New Roman" w:hAnsi="Times New Roman" w:cs="Times New Roman"/>
+          <w:sz w:val="28"/>
+          <w:szCs w:val="28"/>
+        </w:rPr>
+      </w:pPr>
+      <w:r>
+        <w:rPr>
+          <w:rFonts w:ascii="Times New Roman" w:hAnsi="Times New Roman" w:cs="Times New Roman"/>
+          <w:sz w:val="28"/>
+          <w:szCs w:val="28"/>
+        </w:rPr>
+        <w:t>2)public final void setName()</w:t>
+      </w:r>
+    </w:p>
+    <w:p>
+      <w:pPr>
+        <w:autoSpaceDE w:val="0"/>
+        <w:autoSpaceDN w:val="0"/>
+        <w:adjustRightInd w:val="0"/>
+        <w:spacing w:after="0" w:line="240" w:lineRule="auto"/>
+        <w:rPr>
+          <w:rFonts w:ascii="Times New Roman" w:hAnsi="Times New Roman" w:cs="Times New Roman"/>
+          <w:sz w:val="28"/>
+          <w:szCs w:val="28"/>
+        </w:rPr>
+      </w:pPr>
+      <w:r>
+        <w:rPr>
+          <w:rFonts w:ascii="Times New Roman" w:hAnsi="Times New Roman" w:cs="Times New Roman"/>
+          <w:sz w:val="28"/>
+          <w:szCs w:val="28"/>
+        </w:rPr>
+        <w:t>3)THREAD.CURRENTTHREAD()</w:t>
+      </w:r>
+    </w:p>
+    <w:p>
+      <w:pPr>
+        <w:autoSpaceDE w:val="0"/>
+        <w:autoSpaceDN w:val="0"/>
+        <w:adjustRightInd w:val="0"/>
+        <w:spacing w:after="0" w:line="240" w:lineRule="auto"/>
+        <w:rPr>
+          <w:rFonts w:ascii="Times New Roman" w:hAnsi="Times New Roman" w:cs="Times New Roman"/>
+          <w:sz w:val="28"/>
+          <w:szCs w:val="28"/>
+        </w:rPr>
+      </w:pPr>
+    </w:p>
+    <w:p>
+      <w:pPr>
+        <w:autoSpaceDE w:val="0"/>
+        <w:autoSpaceDN w:val="0"/>
+        <w:adjustRightInd w:val="0"/>
+        <w:spacing w:after="0" w:line="240" w:lineRule="auto"/>
+        <w:rPr>
+          <w:rFonts w:ascii="Times New Roman" w:hAnsi="Times New Roman" w:cs="Times New Roman"/>
+          <w:sz w:val="28"/>
+          <w:szCs w:val="28"/>
+        </w:rPr>
+      </w:pPr>
+      <w:r>
+        <w:rPr>
+          <w:rFonts w:ascii="Times New Roman" w:hAnsi="Times New Roman" w:cs="Times New Roman"/>
+          <w:sz w:val="28"/>
+          <w:szCs w:val="28"/>
+        </w:rPr>
+        <w:t>@</w:t>
+      </w:r>
+      <w:r>
+        <w:rPr>
+          <w:rFonts w:ascii="Times New Roman" w:hAnsi="Times New Roman" w:cs="Times New Roman"/>
+          <w:b/>
+          <w:sz w:val="28"/>
+          <w:szCs w:val="28"/>
+        </w:rPr>
+        <w:t>THREAD PRIORITY</w:t>
+      </w:r>
+    </w:p>
+    <w:p>
+      <w:pPr>
+        <w:autoSpaceDE w:val="0"/>
+        <w:autoSpaceDN w:val="0"/>
+        <w:adjustRightInd w:val="0"/>
+        <w:spacing w:after="0" w:line="240" w:lineRule="auto"/>
+        <w:rPr>
+          <w:rFonts w:ascii="Times New Roman" w:hAnsi="Times New Roman" w:cs="Times New Roman"/>
+          <w:sz w:val="28"/>
+          <w:szCs w:val="28"/>
+        </w:rPr>
+      </w:pPr>
+      <w:r>
+        <w:rPr>
+          <w:rFonts w:ascii="Times New Roman" w:hAnsi="Times New Roman" w:cs="Times New Roman"/>
+          <w:sz w:val="28"/>
+          <w:szCs w:val="28"/>
+        </w:rPr>
+        <w:t>-VALID RANGE OF PRIORITY IS 1-10;</w:t>
+      </w:r>
+    </w:p>
+    <w:p>
+      <w:pPr>
+        <w:autoSpaceDE w:val="0"/>
+        <w:autoSpaceDN w:val="0"/>
+        <w:adjustRightInd w:val="0"/>
+        <w:spacing w:after="0" w:line="240" w:lineRule="auto"/>
+        <w:rPr>
+          <w:rFonts w:ascii="Times New Roman" w:hAnsi="Times New Roman" w:cs="Times New Roman"/>
+          <w:sz w:val="28"/>
+          <w:szCs w:val="28"/>
+        </w:rPr>
+      </w:pPr>
+      <w:r>
+        <w:rPr>
+          <w:rFonts w:ascii="Times New Roman" w:hAnsi="Times New Roman" w:cs="Times New Roman"/>
+          <w:sz w:val="28"/>
+          <w:szCs w:val="28"/>
+        </w:rPr>
+        <w:t xml:space="preserve">-IF TWO THREAD HAVING SAME PRIORITY THEN WE CANT EXPECT EXACT EXECUTION ORDER IT DEPENDS ON THREAD SCHEDULER </w:t>
+      </w:r>
+    </w:p>
+    <w:p>
+      <w:pPr>
+        <w:autoSpaceDE w:val="0"/>
+        <w:autoSpaceDN w:val="0"/>
+        <w:adjustRightInd w:val="0"/>
+        <w:spacing w:after="0" w:line="240" w:lineRule="auto"/>
+        <w:rPr>
+          <w:rFonts w:ascii="Times New Roman" w:hAnsi="Times New Roman" w:cs="Times New Roman"/>
+          <w:sz w:val="28"/>
+          <w:szCs w:val="28"/>
+        </w:rPr>
+      </w:pPr>
+      <w:r>
+        <w:rPr>
+          <w:rFonts w:ascii="Times New Roman" w:hAnsi="Times New Roman" w:cs="Times New Roman"/>
+          <w:sz w:val="28"/>
+          <w:szCs w:val="28"/>
+        </w:rPr>
+        <w:t>-THE DEFAULT PRIORITY FOR MAIN IS 5 AND ALL OTHER THREAD CAN INHERIT FROM PARENT TO CHILD PRIORITY.</w:t>
+      </w:r>
+    </w:p>
+    <w:p>
+      <w:pPr>
+        <w:autoSpaceDE w:val="0"/>
+        <w:autoSpaceDN w:val="0"/>
+        <w:adjustRightInd w:val="0"/>
+        <w:spacing w:after="0" w:line="240" w:lineRule="auto"/>
+        <w:rPr>
+          <w:rFonts w:ascii="Times New Roman" w:hAnsi="Times New Roman" w:cs="Times New Roman"/>
+          <w:sz w:val="28"/>
+          <w:szCs w:val="28"/>
+        </w:rPr>
+      </w:pPr>
+    </w:p>
+    <w:p>
+      <w:pPr>
+        <w:autoSpaceDE w:val="0"/>
+        <w:autoSpaceDN w:val="0"/>
+        <w:adjustRightInd w:val="0"/>
+        <w:spacing w:after="0" w:line="240" w:lineRule="auto"/>
+        <w:rPr>
+          <w:rFonts w:ascii="Times New Roman" w:hAnsi="Times New Roman" w:cs="Times New Roman"/>
+          <w:color w:val="C00000"/>
+          <w:sz w:val="28"/>
+          <w:szCs w:val="28"/>
+        </w:rPr>
+      </w:pPr>
+      <w:r>
+        <w:rPr>
+          <w:rFonts w:ascii="Times New Roman" w:hAnsi="Times New Roman" w:cs="Times New Roman"/>
+          <w:sz w:val="28"/>
+          <w:szCs w:val="28"/>
+        </w:rPr>
+        <w:t>*</w:t>
+      </w:r>
+      <w:r>
+        <w:rPr>
+          <w:rFonts w:ascii="Times New Roman" w:hAnsi="Times New Roman" w:cs="Times New Roman"/>
+          <w:color w:val="C00000"/>
+          <w:sz w:val="28"/>
+          <w:szCs w:val="28"/>
+        </w:rPr>
+        <w:t>THERE ARE 3 METHOD WHICH CAN AVOID THE THREAD EXECUTION.</w:t>
+      </w:r>
+    </w:p>
+    <w:p>
+      <w:pPr>
+        <w:autoSpaceDE w:val="0"/>
+        <w:autoSpaceDN w:val="0"/>
+        <w:adjustRightInd w:val="0"/>
+        <w:spacing w:after="0" w:line="240" w:lineRule="auto"/>
+        <w:rPr>
+          <w:rFonts w:ascii="Times New Roman" w:hAnsi="Times New Roman" w:cs="Times New Roman"/>
+          <w:sz w:val="28"/>
+          <w:szCs w:val="28"/>
+        </w:rPr>
+      </w:pPr>
+    </w:p>
+    <w:p>
+      <w:pPr>
+        <w:autoSpaceDE w:val="0"/>
+        <w:autoSpaceDN w:val="0"/>
+        <w:adjustRightInd w:val="0"/>
+        <w:spacing w:after="0" w:line="240" w:lineRule="auto"/>
+        <w:rPr>
+          <w:rFonts w:ascii="Times New Roman" w:hAnsi="Times New Roman" w:cs="Times New Roman"/>
+          <w:color w:val="FF0000"/>
+          <w:sz w:val="28"/>
+          <w:szCs w:val="28"/>
+        </w:rPr>
+      </w:pPr>
+      <w:r>
+        <w:rPr>
+          <w:rFonts w:ascii="Times New Roman" w:hAnsi="Times New Roman" w:cs="Times New Roman"/>
+          <w:sz w:val="28"/>
+          <w:szCs w:val="28"/>
+        </w:rPr>
+        <w:t>1)</w:t>
+      </w:r>
       <w:r>
         <w:rPr>
           <w:rFonts w:ascii="Times New Roman" w:hAnsi="Times New Roman" w:cs="Times New Roman"/>
@@ -2863,23 +3215,19 @@
         </w:rPr>
         <w:t xml:space="preserve"> </w:t>
       </w:r>
-    </w:p>
-    <w:p>
-      <w:pPr>
-        <w:autoSpaceDE w:val="0"/>
-        <w:autoSpaceDN w:val="0"/>
-        <w:adjustRightInd w:val="0"/>
-        <w:spacing w:after="0" w:line="240" w:lineRule="auto"/>
-        <w:rPr>
-          <w:rFonts w:ascii="Times New Roman" w:hAnsi="Times New Roman" w:cs="Times New Roman"/>
-          <w:color w:val="C00000"/>
-          <w:sz w:val="28"/>
-          <w:szCs w:val="28"/>
-        </w:rPr>
-      </w:pPr>
-      <w:r>
-        <w:rPr>
-          <w:rFonts w:ascii="Times New Roman" w:hAnsi="Times New Roman" w:cs="Times New Roman"/>
+      <w:r>
+        <w:rPr>
+          <w:rFonts w:ascii="Times New Roman" w:hAnsi="Times New Roman" w:cs="Times New Roman"/>
+          <w:color w:val="FF0000"/>
+          <w:sz w:val="28"/>
+          <w:szCs w:val="28"/>
+        </w:rPr>
+        <w:t>YIELD METHOD</w:t>
+      </w:r>
+      <w:r>
+        <w:rPr>
+          <w:rFonts w:ascii="Times New Roman" w:hAnsi="Times New Roman" w:cs="Times New Roman"/>
+          <w:color w:val="FF0000"/>
           <w:sz w:val="28"/>
           <w:szCs w:val="28"/>
         </w:rPr>
@@ -2894,15 +3242,265 @@
         <w:spacing w:after="0" w:line="240" w:lineRule="auto"/>
         <w:rPr>
           <w:rFonts w:ascii="Times New Roman" w:hAnsi="Times New Roman" w:cs="Times New Roman"/>
-          <w:color w:val="C00000"/>
-          <w:sz w:val="28"/>
-          <w:szCs w:val="28"/>
-        </w:rPr>
-      </w:pPr>
-      <w:r>
-        <w:rPr>
-          <w:rFonts w:ascii="Times New Roman" w:hAnsi="Times New Roman" w:cs="Times New Roman"/>
-          <w:color w:val="C00000"/>
+          <w:color w:val="FF0000"/>
+          <w:sz w:val="28"/>
+          <w:szCs w:val="28"/>
+        </w:rPr>
+      </w:pPr>
+      <w:r>
+        <w:rPr>
+          <w:rFonts w:ascii="Times New Roman" w:hAnsi="Times New Roman" w:cs="Times New Roman"/>
+          <w:color w:val="FF0000"/>
+          <w:sz w:val="28"/>
+          <w:szCs w:val="28"/>
+        </w:rPr>
+        <w:t xml:space="preserve">      </w:t>
+      </w:r>
+      <w:r>
+        <w:rPr>
+          <w:rFonts w:ascii="Times New Roman" w:hAnsi="Times New Roman" w:cs="Times New Roman"/>
+          <w:color w:val="FF0000"/>
+          <w:sz w:val="28"/>
+          <w:szCs w:val="28"/>
+        </w:rPr>
+        <w:t>public static native void yield();</w:t>
+      </w:r>
+    </w:p>
+    <w:p>
+      <w:pPr>
+        <w:autoSpaceDE w:val="0"/>
+        <w:autoSpaceDN w:val="0"/>
+        <w:adjustRightInd w:val="0"/>
+        <w:spacing w:after="0" w:line="240" w:lineRule="auto"/>
+        <w:rPr>
+          <w:rFonts w:ascii="Times New Roman" w:hAnsi="Times New Roman" w:cs="Times New Roman"/>
+          <w:color w:val="FF0000"/>
+          <w:sz w:val="28"/>
+          <w:szCs w:val="28"/>
+        </w:rPr>
+      </w:pPr>
+    </w:p>
+    <w:p>
+      <w:pPr>
+        <w:autoSpaceDE w:val="0"/>
+        <w:autoSpaceDN w:val="0"/>
+        <w:adjustRightInd w:val="0"/>
+        <w:spacing w:after="0" w:line="240" w:lineRule="auto"/>
+        <w:rPr>
+          <w:rFonts w:ascii="Times New Roman" w:hAnsi="Times New Roman" w:cs="Times New Roman"/>
+          <w:sz w:val="28"/>
+          <w:szCs w:val="28"/>
+        </w:rPr>
+      </w:pPr>
+      <w:r>
+        <w:rPr>
+          <w:rFonts w:ascii="Times New Roman" w:hAnsi="Times New Roman" w:cs="Times New Roman"/>
+          <w:color w:val="FF0000"/>
+          <w:sz w:val="28"/>
+          <w:szCs w:val="28"/>
+        </w:rPr>
+        <w:t>(NATIVE METHOD)</w:t>
+      </w:r>
+    </w:p>
+    <w:p>
+      <w:pPr>
+        <w:autoSpaceDE w:val="0"/>
+        <w:autoSpaceDN w:val="0"/>
+        <w:adjustRightInd w:val="0"/>
+        <w:spacing w:after="0" w:line="240" w:lineRule="auto"/>
+        <w:rPr>
+          <w:rFonts w:ascii="Times New Roman" w:hAnsi="Times New Roman" w:cs="Times New Roman"/>
+          <w:sz w:val="28"/>
+          <w:szCs w:val="28"/>
+        </w:rPr>
+      </w:pPr>
+      <w:r>
+        <w:rPr>
+          <w:rFonts w:ascii="Times New Roman" w:hAnsi="Times New Roman" w:cs="Times New Roman"/>
+          <w:sz w:val="28"/>
+          <w:szCs w:val="28"/>
+        </w:rPr>
+        <w:t>-IF THREAD WANT TO PASS THE CURRENT EXECUTING THREAD TO GIVE THE CHANCE TO WAITING THREAD OF SAME PRIORITY(I.E CURRENT EXECUTING THREAD LEAVE OR</w:t>
+      </w:r>
+    </w:p>
+    <w:p>
+      <w:pPr>
+        <w:autoSpaceDE w:val="0"/>
+        <w:autoSpaceDN w:val="0"/>
+        <w:adjustRightInd w:val="0"/>
+        <w:spacing w:after="0" w:line="240" w:lineRule="auto"/>
+        <w:rPr>
+          <w:rFonts w:ascii="Times New Roman" w:hAnsi="Times New Roman" w:cs="Times New Roman"/>
+          <w:sz w:val="28"/>
+          <w:szCs w:val="28"/>
+        </w:rPr>
+      </w:pPr>
+      <w:r>
+        <w:rPr>
+          <w:rFonts w:ascii="Times New Roman" w:hAnsi="Times New Roman" w:cs="Times New Roman"/>
+          <w:sz w:val="28"/>
+          <w:szCs w:val="28"/>
+        </w:rPr>
+        <w:t xml:space="preserve"> PAUSE ITS EXECUTION AND GIVE THE PROCESSOR TO THE OTHER REMAINING OTHER WAITING THREAD OF SAME PRIORITY)</w:t>
+      </w:r>
+    </w:p>
+    <w:p>
+      <w:pPr>
+        <w:autoSpaceDE w:val="0"/>
+        <w:autoSpaceDN w:val="0"/>
+        <w:adjustRightInd w:val="0"/>
+        <w:spacing w:after="0" w:line="240" w:lineRule="auto"/>
+        <w:rPr>
+          <w:rFonts w:ascii="Times New Roman" w:hAnsi="Times New Roman" w:cs="Times New Roman"/>
+          <w:sz w:val="28"/>
+          <w:szCs w:val="28"/>
+        </w:rPr>
+      </w:pPr>
+      <w:r>
+        <w:rPr>
+          <w:rFonts w:ascii="Times New Roman" w:hAnsi="Times New Roman" w:cs="Times New Roman"/>
+          <w:sz w:val="28"/>
+          <w:szCs w:val="28"/>
+        </w:rPr>
+        <w:t>-IF WAITING THREAD HAS LESS PRIORITY THEN CURRENT EXECUTING THREAD WILL CONTINUE ITS EXECUTION</w:t>
+      </w:r>
+    </w:p>
+    <w:p>
+      <w:pPr>
+        <w:autoSpaceDE w:val="0"/>
+        <w:autoSpaceDN w:val="0"/>
+        <w:adjustRightInd w:val="0"/>
+        <w:spacing w:after="0" w:line="240" w:lineRule="auto"/>
+        <w:rPr>
+          <w:rFonts w:ascii="Times New Roman" w:hAnsi="Times New Roman" w:cs="Times New Roman"/>
+          <w:sz w:val="28"/>
+          <w:szCs w:val="28"/>
+        </w:rPr>
+      </w:pPr>
+      <w:r>
+        <w:rPr>
+          <w:rFonts w:ascii="Times New Roman" w:hAnsi="Times New Roman" w:cs="Times New Roman"/>
+          <w:sz w:val="28"/>
+          <w:szCs w:val="28"/>
+        </w:rPr>
+        <w:t>-IF WAITING ALL THREAD HAS SAME PRIORITY THEN WE DON'T NOW WHICH THREAD GET THE CHANCE ITS TOTALLY DEPEND UPON THE JVM AND THREAD SCHEDULER</w:t>
+      </w:r>
+    </w:p>
+    <w:p>
+      <w:pPr>
+        <w:autoSpaceDE w:val="0"/>
+        <w:autoSpaceDN w:val="0"/>
+        <w:adjustRightInd w:val="0"/>
+        <w:spacing w:after="0" w:line="240" w:lineRule="auto"/>
+        <w:rPr>
+          <w:rFonts w:ascii="Times New Roman" w:hAnsi="Times New Roman" w:cs="Times New Roman"/>
+          <w:sz w:val="28"/>
+          <w:szCs w:val="28"/>
+        </w:rPr>
+      </w:pPr>
+      <w:r>
+        <w:rPr>
+          <w:rFonts w:ascii="Times New Roman" w:hAnsi="Times New Roman" w:cs="Times New Roman"/>
+          <w:sz w:val="28"/>
+          <w:szCs w:val="28"/>
+        </w:rPr>
+        <w:t>-IF THE METHOD IS YIELD THEN WE DON'T KNOW WHEN THE METHOD GET CHANCE AGAIN IT ALSO DEPEND UPON JVM.</w:t>
+      </w:r>
+    </w:p>
+    <w:p>
+      <w:pPr>
+        <w:autoSpaceDE w:val="0"/>
+        <w:autoSpaceDN w:val="0"/>
+        <w:adjustRightInd w:val="0"/>
+        <w:spacing w:after="0" w:line="240" w:lineRule="auto"/>
+        <w:rPr>
+          <w:rFonts w:ascii="Times New Roman" w:hAnsi="Times New Roman" w:cs="Times New Roman"/>
+          <w:sz w:val="28"/>
+          <w:szCs w:val="28"/>
+        </w:rPr>
+      </w:pPr>
+      <w:r>
+        <w:rPr>
+          <w:rFonts w:ascii="Times New Roman" w:hAnsi="Times New Roman" w:cs="Times New Roman"/>
+          <w:sz w:val="28"/>
+          <w:szCs w:val="28"/>
+        </w:rPr>
+        <w:t>-ITS LIKE PREMPTIVE SCHEDULING.</w:t>
+      </w:r>
+    </w:p>
+    <w:p>
+      <w:pPr>
+        <w:autoSpaceDE w:val="0"/>
+        <w:autoSpaceDN w:val="0"/>
+        <w:adjustRightInd w:val="0"/>
+        <w:spacing w:after="0" w:line="240" w:lineRule="auto"/>
+        <w:rPr>
+          <w:rFonts w:ascii="Times New Roman" w:hAnsi="Times New Roman" w:cs="Times New Roman"/>
+          <w:sz w:val="28"/>
+          <w:szCs w:val="28"/>
+        </w:rPr>
+      </w:pPr>
+      <w:r>
+        <w:rPr>
+          <w:rFonts w:ascii="Times New Roman" w:hAnsi="Times New Roman" w:cs="Times New Roman"/>
+          <w:sz w:val="28"/>
+          <w:szCs w:val="28"/>
+        </w:rPr>
+        <w:t>-Some operating system does not provide proper support for yield method.</w:t>
+      </w:r>
+    </w:p>
+    <w:p>
+      <w:pPr>
+        <w:autoSpaceDE w:val="0"/>
+        <w:autoSpaceDN w:val="0"/>
+        <w:adjustRightInd w:val="0"/>
+        <w:spacing w:after="0" w:line="240" w:lineRule="auto"/>
+        <w:rPr>
+          <w:rFonts w:ascii="Times New Roman" w:hAnsi="Times New Roman" w:cs="Times New Roman"/>
+          <w:sz w:val="28"/>
+          <w:szCs w:val="28"/>
+        </w:rPr>
+      </w:pPr>
+    </w:p>
+    <w:p>
+      <w:pPr>
+        <w:autoSpaceDE w:val="0"/>
+        <w:autoSpaceDN w:val="0"/>
+        <w:adjustRightInd w:val="0"/>
+        <w:spacing w:after="0" w:line="240" w:lineRule="auto"/>
+        <w:rPr>
+          <w:rFonts w:ascii="Times New Roman" w:hAnsi="Times New Roman" w:cs="Times New Roman"/>
+          <w:sz w:val="28"/>
+          <w:szCs w:val="28"/>
+        </w:rPr>
+      </w:pPr>
+    </w:p>
+    <w:p>
+      <w:pPr>
+        <w:autoSpaceDE w:val="0"/>
+        <w:autoSpaceDN w:val="0"/>
+        <w:adjustRightInd w:val="0"/>
+        <w:spacing w:after="0" w:line="240" w:lineRule="auto"/>
+        <w:rPr>
+          <w:rFonts w:ascii="Times New Roman" w:hAnsi="Times New Roman" w:cs="Times New Roman"/>
+          <w:color w:val="FF0000"/>
+          <w:sz w:val="28"/>
+          <w:szCs w:val="28"/>
+        </w:rPr>
+      </w:pPr>
+      <w:r>
+        <w:rPr>
+          <w:rFonts w:ascii="Times New Roman" w:hAnsi="Times New Roman" w:cs="Times New Roman"/>
+          <w:color w:val="FF0000"/>
+          <w:sz w:val="28"/>
+          <w:szCs w:val="28"/>
+        </w:rPr>
+        <w:t>2)</w:t>
+      </w:r>
+      <w:r>
+        <w:rPr>
+          <w:rFonts w:ascii="Times New Roman" w:hAnsi="Times New Roman" w:cs="Times New Roman"/>
+          <w:color w:val="FF0000"/>
           <w:sz w:val="28"/>
           <w:szCs w:val="28"/>
         </w:rPr>
@@ -2911,404 +3509,26 @@
       <w:r>
         <w:rPr>
           <w:rFonts w:ascii="Times New Roman" w:hAnsi="Times New Roman" w:cs="Times New Roman"/>
-          <w:color w:val="C00000"/>
-          <w:sz w:val="28"/>
-          <w:szCs w:val="28"/>
-        </w:rPr>
-        <w:t xml:space="preserve">-Every thread in java having some </w:t>
-      </w:r>
-      <w:r>
-        <w:rPr>
-          <w:rFonts w:ascii="Times New Roman" w:hAnsi="Times New Roman" w:cs="Times New Roman"/>
-          <w:color w:val="C00000"/>
-          <w:sz w:val="28"/>
-          <w:szCs w:val="28"/>
-        </w:rPr>
-        <w:t xml:space="preserve">name </w:t>
-      </w:r>
-      <w:r>
-        <w:rPr>
-          <w:rFonts w:ascii="Times New Roman" w:hAnsi="Times New Roman" w:cs="Times New Roman"/>
-          <w:color w:val="C00000"/>
-          <w:sz w:val="28"/>
-          <w:szCs w:val="28"/>
-        </w:rPr>
-        <w:t>which is explicitly provided by programmer or default name given by jvm.</w:t>
-      </w:r>
-    </w:p>
-    <w:p>
-      <w:pPr>
-        <w:autoSpaceDE w:val="0"/>
-        <w:autoSpaceDN w:val="0"/>
-        <w:adjustRightInd w:val="0"/>
-        <w:spacing w:after="0" w:line="240" w:lineRule="auto"/>
-        <w:rPr>
-          <w:rFonts w:ascii="Times New Roman" w:hAnsi="Times New Roman" w:cs="Times New Roman"/>
-          <w:color w:val="C00000"/>
-          <w:sz w:val="28"/>
-          <w:szCs w:val="28"/>
-        </w:rPr>
-      </w:pPr>
-    </w:p>
-    <w:p>
-      <w:pPr>
-        <w:autoSpaceDE w:val="0"/>
-        <w:autoSpaceDN w:val="0"/>
-        <w:adjustRightInd w:val="0"/>
-        <w:spacing w:after="0" w:line="240" w:lineRule="auto"/>
-        <w:rPr>
-          <w:rFonts w:ascii="Times New Roman" w:hAnsi="Times New Roman" w:cs="Times New Roman"/>
-          <w:b/>
-          <w:sz w:val="28"/>
-          <w:szCs w:val="28"/>
-        </w:rPr>
-      </w:pPr>
-      <w:r>
-        <w:rPr>
-          <w:rFonts w:ascii="Times New Roman" w:hAnsi="Times New Roman" w:cs="Times New Roman"/>
-          <w:sz w:val="28"/>
-          <w:szCs w:val="28"/>
-        </w:rPr>
-        <w:t>@</w:t>
-      </w:r>
-      <w:r>
-        <w:rPr>
-          <w:rFonts w:ascii="Times New Roman" w:hAnsi="Times New Roman" w:cs="Times New Roman"/>
-          <w:b/>
-          <w:sz w:val="28"/>
-          <w:szCs w:val="28"/>
-        </w:rPr>
-        <w:t>TO GET THREAD NAME THERE ARE SOME METHOD</w:t>
-      </w:r>
-    </w:p>
-    <w:p>
-      <w:pPr>
-        <w:autoSpaceDE w:val="0"/>
-        <w:autoSpaceDN w:val="0"/>
-        <w:adjustRightInd w:val="0"/>
-        <w:spacing w:after="0" w:line="240" w:lineRule="auto"/>
-        <w:rPr>
-          <w:rFonts w:ascii="Times New Roman" w:hAnsi="Times New Roman" w:cs="Times New Roman"/>
-          <w:sz w:val="28"/>
-          <w:szCs w:val="28"/>
-        </w:rPr>
-      </w:pPr>
-      <w:r>
-        <w:rPr>
-          <w:rFonts w:ascii="Times New Roman" w:hAnsi="Times New Roman" w:cs="Times New Roman"/>
-          <w:sz w:val="28"/>
-          <w:szCs w:val="28"/>
-        </w:rPr>
-        <w:t xml:space="preserve">1)public final String </w:t>
-      </w:r>
-      <w:proofErr w:type="spellStart"/>
-      <w:r>
-        <w:rPr>
-          <w:rFonts w:ascii="Times New Roman" w:hAnsi="Times New Roman" w:cs="Times New Roman"/>
-          <w:sz w:val="28"/>
-          <w:szCs w:val="28"/>
-        </w:rPr>
-        <w:t>getName</w:t>
-      </w:r>
-      <w:proofErr w:type="spellEnd"/>
-      <w:r>
-        <w:rPr>
-          <w:rFonts w:ascii="Times New Roman" w:hAnsi="Times New Roman" w:cs="Times New Roman"/>
-          <w:sz w:val="28"/>
-          <w:szCs w:val="28"/>
-        </w:rPr>
-        <w:t>()</w:t>
-      </w:r>
-    </w:p>
-    <w:p>
-      <w:pPr>
-        <w:autoSpaceDE w:val="0"/>
-        <w:autoSpaceDN w:val="0"/>
-        <w:adjustRightInd w:val="0"/>
-        <w:spacing w:after="0" w:line="240" w:lineRule="auto"/>
-        <w:rPr>
-          <w:rFonts w:ascii="Times New Roman" w:hAnsi="Times New Roman" w:cs="Times New Roman"/>
-          <w:sz w:val="28"/>
-          <w:szCs w:val="28"/>
-        </w:rPr>
-      </w:pPr>
-      <w:r>
-        <w:rPr>
-          <w:rFonts w:ascii="Times New Roman" w:hAnsi="Times New Roman" w:cs="Times New Roman"/>
-          <w:sz w:val="28"/>
-          <w:szCs w:val="28"/>
-        </w:rPr>
-        <w:t xml:space="preserve">2)public final void </w:t>
-      </w:r>
-      <w:proofErr w:type="spellStart"/>
-      <w:proofErr w:type="gramStart"/>
-      <w:r>
-        <w:rPr>
-          <w:rFonts w:ascii="Times New Roman" w:hAnsi="Times New Roman" w:cs="Times New Roman"/>
-          <w:sz w:val="28"/>
-          <w:szCs w:val="28"/>
-        </w:rPr>
-        <w:t>setName</w:t>
-      </w:r>
-      <w:proofErr w:type="spellEnd"/>
-      <w:r>
-        <w:rPr>
-          <w:rFonts w:ascii="Times New Roman" w:hAnsi="Times New Roman" w:cs="Times New Roman"/>
-          <w:sz w:val="28"/>
-          <w:szCs w:val="28"/>
-        </w:rPr>
-        <w:t>(</w:t>
-      </w:r>
-      <w:proofErr w:type="gramEnd"/>
-      <w:r>
-        <w:rPr>
-          <w:rFonts w:ascii="Times New Roman" w:hAnsi="Times New Roman" w:cs="Times New Roman"/>
-          <w:sz w:val="28"/>
-          <w:szCs w:val="28"/>
-        </w:rPr>
-        <w:t>)</w:t>
-      </w:r>
-    </w:p>
-    <w:p>
-      <w:pPr>
-        <w:autoSpaceDE w:val="0"/>
-        <w:autoSpaceDN w:val="0"/>
-        <w:adjustRightInd w:val="0"/>
-        <w:spacing w:after="0" w:line="240" w:lineRule="auto"/>
-        <w:rPr>
-          <w:rFonts w:ascii="Times New Roman" w:hAnsi="Times New Roman" w:cs="Times New Roman"/>
-          <w:sz w:val="28"/>
-          <w:szCs w:val="28"/>
-        </w:rPr>
-      </w:pPr>
-      <w:r>
-        <w:rPr>
-          <w:rFonts w:ascii="Times New Roman" w:hAnsi="Times New Roman" w:cs="Times New Roman"/>
-          <w:sz w:val="28"/>
-          <w:szCs w:val="28"/>
-        </w:rPr>
-        <w:t>3)THREAD.CURRENTTHREAD()</w:t>
-      </w:r>
-    </w:p>
-    <w:p>
-      <w:pPr>
-        <w:autoSpaceDE w:val="0"/>
-        <w:autoSpaceDN w:val="0"/>
-        <w:adjustRightInd w:val="0"/>
-        <w:spacing w:after="0" w:line="240" w:lineRule="auto"/>
-        <w:rPr>
-          <w:rFonts w:ascii="Times New Roman" w:hAnsi="Times New Roman" w:cs="Times New Roman"/>
-          <w:sz w:val="28"/>
-          <w:szCs w:val="28"/>
-        </w:rPr>
-      </w:pPr>
-    </w:p>
-    <w:p>
-      <w:pPr>
-        <w:autoSpaceDE w:val="0"/>
-        <w:autoSpaceDN w:val="0"/>
-        <w:adjustRightInd w:val="0"/>
-        <w:spacing w:after="0" w:line="240" w:lineRule="auto"/>
-        <w:rPr>
-          <w:rFonts w:ascii="Times New Roman" w:hAnsi="Times New Roman" w:cs="Times New Roman"/>
-          <w:sz w:val="28"/>
-          <w:szCs w:val="28"/>
-        </w:rPr>
-      </w:pPr>
-      <w:r>
-        <w:rPr>
-          <w:rFonts w:ascii="Times New Roman" w:hAnsi="Times New Roman" w:cs="Times New Roman"/>
-          <w:sz w:val="28"/>
-          <w:szCs w:val="28"/>
-        </w:rPr>
-        <w:t>@</w:t>
-      </w:r>
-      <w:r>
-        <w:rPr>
-          <w:rFonts w:ascii="Times New Roman" w:hAnsi="Times New Roman" w:cs="Times New Roman"/>
-          <w:b/>
-          <w:sz w:val="28"/>
-          <w:szCs w:val="28"/>
-        </w:rPr>
-        <w:t>THREAD PRIORITY</w:t>
-      </w:r>
-    </w:p>
-    <w:p>
-      <w:pPr>
-        <w:autoSpaceDE w:val="0"/>
-        <w:autoSpaceDN w:val="0"/>
-        <w:adjustRightInd w:val="0"/>
-        <w:spacing w:after="0" w:line="240" w:lineRule="auto"/>
-        <w:rPr>
-          <w:rFonts w:ascii="Times New Roman" w:hAnsi="Times New Roman" w:cs="Times New Roman"/>
-          <w:sz w:val="28"/>
-          <w:szCs w:val="28"/>
-        </w:rPr>
-      </w:pPr>
-      <w:r>
-        <w:rPr>
-          <w:rFonts w:ascii="Times New Roman" w:hAnsi="Times New Roman" w:cs="Times New Roman"/>
-          <w:sz w:val="28"/>
-          <w:szCs w:val="28"/>
-        </w:rPr>
-        <w:t>-VALID RANGE OF PRIORITY IS 1-10;</w:t>
-      </w:r>
-    </w:p>
-    <w:p>
-      <w:pPr>
-        <w:autoSpaceDE w:val="0"/>
-        <w:autoSpaceDN w:val="0"/>
-        <w:adjustRightInd w:val="0"/>
-        <w:spacing w:after="0" w:line="240" w:lineRule="auto"/>
-        <w:rPr>
-          <w:rFonts w:ascii="Times New Roman" w:hAnsi="Times New Roman" w:cs="Times New Roman"/>
-          <w:sz w:val="28"/>
-          <w:szCs w:val="28"/>
-        </w:rPr>
-      </w:pPr>
-      <w:r>
-        <w:rPr>
-          <w:rFonts w:ascii="Times New Roman" w:hAnsi="Times New Roman" w:cs="Times New Roman"/>
-          <w:sz w:val="28"/>
-          <w:szCs w:val="28"/>
-        </w:rPr>
-        <w:t xml:space="preserve">-IF TWO THREAD HAVING SAME PRIORITY THEN WE </w:t>
-      </w:r>
-      <w:proofErr w:type="gramStart"/>
-      <w:r>
-        <w:rPr>
-          <w:rFonts w:ascii="Times New Roman" w:hAnsi="Times New Roman" w:cs="Times New Roman"/>
-          <w:sz w:val="28"/>
-          <w:szCs w:val="28"/>
-        </w:rPr>
-        <w:t>CANT</w:t>
-      </w:r>
-      <w:proofErr w:type="gramEnd"/>
-      <w:r>
-        <w:rPr>
-          <w:rFonts w:ascii="Times New Roman" w:hAnsi="Times New Roman" w:cs="Times New Roman"/>
-          <w:sz w:val="28"/>
-          <w:szCs w:val="28"/>
-        </w:rPr>
-        <w:t xml:space="preserve"> EXPECT EXACT EXECUTION ORDER IT DEPENDS ON THREAD SCHEDULER </w:t>
-      </w:r>
-    </w:p>
-    <w:p>
-      <w:pPr>
-        <w:autoSpaceDE w:val="0"/>
-        <w:autoSpaceDN w:val="0"/>
-        <w:adjustRightInd w:val="0"/>
-        <w:spacing w:after="0" w:line="240" w:lineRule="auto"/>
-        <w:rPr>
-          <w:rFonts w:ascii="Times New Roman" w:hAnsi="Times New Roman" w:cs="Times New Roman"/>
-          <w:sz w:val="28"/>
-          <w:szCs w:val="28"/>
-        </w:rPr>
-      </w:pPr>
-      <w:r>
-        <w:rPr>
-          <w:rFonts w:ascii="Times New Roman" w:hAnsi="Times New Roman" w:cs="Times New Roman"/>
-          <w:sz w:val="28"/>
-          <w:szCs w:val="28"/>
-        </w:rPr>
-        <w:t>-THE DEFAULT PRIORITY FOR MAIN IS 5 AND ALL OTHER THREAD CAN INHERIT FROM PARENT TO CHILD PRIORITY.</w:t>
-      </w:r>
-    </w:p>
-    <w:p>
-      <w:pPr>
-        <w:autoSpaceDE w:val="0"/>
-        <w:autoSpaceDN w:val="0"/>
-        <w:adjustRightInd w:val="0"/>
-        <w:spacing w:after="0" w:line="240" w:lineRule="auto"/>
-        <w:rPr>
-          <w:rFonts w:ascii="Times New Roman" w:hAnsi="Times New Roman" w:cs="Times New Roman"/>
-          <w:sz w:val="28"/>
-          <w:szCs w:val="28"/>
-        </w:rPr>
-      </w:pPr>
-    </w:p>
-    <w:p>
-      <w:pPr>
-        <w:autoSpaceDE w:val="0"/>
-        <w:autoSpaceDN w:val="0"/>
-        <w:adjustRightInd w:val="0"/>
-        <w:spacing w:after="0" w:line="240" w:lineRule="auto"/>
-        <w:rPr>
-          <w:rFonts w:ascii="Times New Roman" w:hAnsi="Times New Roman" w:cs="Times New Roman"/>
-          <w:color w:val="C00000"/>
-          <w:sz w:val="28"/>
-          <w:szCs w:val="28"/>
-        </w:rPr>
-      </w:pPr>
-      <w:r>
-        <w:rPr>
-          <w:rFonts w:ascii="Times New Roman" w:hAnsi="Times New Roman" w:cs="Times New Roman"/>
-          <w:sz w:val="28"/>
-          <w:szCs w:val="28"/>
-        </w:rPr>
-        <w:t>*</w:t>
-      </w:r>
-      <w:r>
-        <w:rPr>
-          <w:rFonts w:ascii="Times New Roman" w:hAnsi="Times New Roman" w:cs="Times New Roman"/>
-          <w:color w:val="C00000"/>
-          <w:sz w:val="28"/>
-          <w:szCs w:val="28"/>
-        </w:rPr>
-        <w:t>THERE ARE 3 METHOD WHICH CAN AVOID THE THREAD EXECUTION.</w:t>
-      </w:r>
-    </w:p>
-    <w:p>
-      <w:pPr>
-        <w:autoSpaceDE w:val="0"/>
-        <w:autoSpaceDN w:val="0"/>
-        <w:adjustRightInd w:val="0"/>
-        <w:spacing w:after="0" w:line="240" w:lineRule="auto"/>
-        <w:rPr>
-          <w:rFonts w:ascii="Times New Roman" w:hAnsi="Times New Roman" w:cs="Times New Roman"/>
-          <w:sz w:val="28"/>
-          <w:szCs w:val="28"/>
-        </w:rPr>
-      </w:pPr>
-    </w:p>
-    <w:p>
-      <w:pPr>
-        <w:autoSpaceDE w:val="0"/>
-        <w:autoSpaceDN w:val="0"/>
-        <w:adjustRightInd w:val="0"/>
-        <w:spacing w:after="0" w:line="240" w:lineRule="auto"/>
-        <w:rPr>
-          <w:rFonts w:ascii="Times New Roman" w:hAnsi="Times New Roman" w:cs="Times New Roman"/>
           <w:color w:val="FF0000"/>
           <w:sz w:val="28"/>
           <w:szCs w:val="28"/>
         </w:rPr>
-      </w:pPr>
-      <w:r>
-        <w:rPr>
-          <w:rFonts w:ascii="Times New Roman" w:hAnsi="Times New Roman" w:cs="Times New Roman"/>
-          <w:sz w:val="28"/>
-          <w:szCs w:val="28"/>
-        </w:rPr>
-        <w:t>1)</w:t>
-      </w:r>
-      <w:r>
-        <w:rPr>
-          <w:rFonts w:ascii="Times New Roman" w:hAnsi="Times New Roman" w:cs="Times New Roman"/>
-          <w:sz w:val="28"/>
-          <w:szCs w:val="28"/>
-        </w:rPr>
-        <w:t xml:space="preserve"> </w:t>
-      </w:r>
-      <w:r>
+        <w:t>JOIN METHOD</w:t>
+      </w:r>
+    </w:p>
+    <w:p>
+      <w:pPr>
+        <w:autoSpaceDE w:val="0"/>
+        <w:autoSpaceDN w:val="0"/>
+        <w:adjustRightInd w:val="0"/>
+        <w:spacing w:after="0" w:line="240" w:lineRule="auto"/>
         <w:rPr>
           <w:rFonts w:ascii="Times New Roman" w:hAnsi="Times New Roman" w:cs="Times New Roman"/>
           <w:color w:val="FF0000"/>
           <w:sz w:val="28"/>
           <w:szCs w:val="28"/>
         </w:rPr>
-        <w:t>YIELD METHOD</w:t>
-      </w:r>
+      </w:pPr>
       <w:r>
         <w:rPr>
           <w:rFonts w:ascii="Times New Roman" w:hAnsi="Times New Roman" w:cs="Times New Roman"/>
@@ -3316,22 +3536,17 @@
           <w:sz w:val="28"/>
           <w:szCs w:val="28"/>
         </w:rPr>
-        <w:t xml:space="preserve"> </w:t>
-      </w:r>
-    </w:p>
-    <w:p>
-      <w:pPr>
-        <w:autoSpaceDE w:val="0"/>
-        <w:autoSpaceDN w:val="0"/>
-        <w:adjustRightInd w:val="0"/>
-        <w:spacing w:after="0" w:line="240" w:lineRule="auto"/>
+        <w:t xml:space="preserve"> Public </w:t>
+      </w:r>
+      <w:r>
         <w:rPr>
           <w:rFonts w:ascii="Times New Roman" w:hAnsi="Times New Roman" w:cs="Times New Roman"/>
           <w:color w:val="FF0000"/>
           <w:sz w:val="28"/>
           <w:szCs w:val="28"/>
         </w:rPr>
-      </w:pPr>
+        <w:t xml:space="preserve"> void join()</w:t>
+      </w:r>
       <w:r>
         <w:rPr>
           <w:rFonts w:ascii="Times New Roman" w:hAnsi="Times New Roman" w:cs="Times New Roman"/>
@@ -3339,7 +3554,7 @@
           <w:sz w:val="28"/>
           <w:szCs w:val="28"/>
         </w:rPr>
-        <w:t xml:space="preserve">      </w:t>
+        <w:t>;</w:t>
       </w:r>
       <w:r>
         <w:rPr>
@@ -3348,19 +3563,22 @@
           <w:sz w:val="28"/>
           <w:szCs w:val="28"/>
         </w:rPr>
-        <w:t xml:space="preserve">public static native void </w:t>
-      </w:r>
-      <w:proofErr w:type="gramStart"/>
-      <w:r>
+        <w:t>throws IE</w:t>
+      </w:r>
+    </w:p>
+    <w:p>
+      <w:pPr>
+        <w:autoSpaceDE w:val="0"/>
+        <w:autoSpaceDN w:val="0"/>
+        <w:adjustRightInd w:val="0"/>
+        <w:spacing w:after="0" w:line="240" w:lineRule="auto"/>
         <w:rPr>
           <w:rFonts w:ascii="Times New Roman" w:hAnsi="Times New Roman" w:cs="Times New Roman"/>
           <w:color w:val="FF0000"/>
           <w:sz w:val="28"/>
           <w:szCs w:val="28"/>
         </w:rPr>
-        <w:t>yield(</w:t>
-      </w:r>
-      <w:proofErr w:type="gramEnd"/>
+      </w:pPr>
       <w:r>
         <w:rPr>
           <w:rFonts w:ascii="Times New Roman" w:hAnsi="Times New Roman" w:cs="Times New Roman"/>
@@ -3368,35 +3586,17 @@
           <w:sz w:val="28"/>
           <w:szCs w:val="28"/>
         </w:rPr>
-        <w:t>);</w:t>
-      </w:r>
-    </w:p>
-    <w:p>
-      <w:pPr>
-        <w:autoSpaceDE w:val="0"/>
-        <w:autoSpaceDN w:val="0"/>
-        <w:adjustRightInd w:val="0"/>
-        <w:spacing w:after="0" w:line="240" w:lineRule="auto"/>
+        <w:t>Public final native void join(long ms)</w:t>
+      </w:r>
+      <w:r>
         <w:rPr>
           <w:rFonts w:ascii="Times New Roman" w:hAnsi="Times New Roman" w:cs="Times New Roman"/>
           <w:color w:val="FF0000"/>
           <w:sz w:val="28"/>
           <w:szCs w:val="28"/>
         </w:rPr>
-      </w:pPr>
-    </w:p>
-    <w:p>
-      <w:pPr>
-        <w:autoSpaceDE w:val="0"/>
-        <w:autoSpaceDN w:val="0"/>
-        <w:adjustRightInd w:val="0"/>
-        <w:spacing w:after="0" w:line="240" w:lineRule="auto"/>
-        <w:rPr>
-          <w:rFonts w:ascii="Times New Roman" w:hAnsi="Times New Roman" w:cs="Times New Roman"/>
-          <w:sz w:val="28"/>
-          <w:szCs w:val="28"/>
-        </w:rPr>
-      </w:pPr>
+        <w:t>;</w:t>
+      </w:r>
       <w:r>
         <w:rPr>
           <w:rFonts w:ascii="Times New Roman" w:hAnsi="Times New Roman" w:cs="Times New Roman"/>
@@ -3404,351 +3604,6 @@
           <w:sz w:val="28"/>
           <w:szCs w:val="28"/>
         </w:rPr>
-        <w:t>(NATIVE METHOD)</w:t>
-      </w:r>
-    </w:p>
-    <w:p>
-      <w:pPr>
-        <w:autoSpaceDE w:val="0"/>
-        <w:autoSpaceDN w:val="0"/>
-        <w:adjustRightInd w:val="0"/>
-        <w:spacing w:after="0" w:line="240" w:lineRule="auto"/>
-        <w:rPr>
-          <w:rFonts w:ascii="Times New Roman" w:hAnsi="Times New Roman" w:cs="Times New Roman"/>
-          <w:sz w:val="28"/>
-          <w:szCs w:val="28"/>
-        </w:rPr>
-      </w:pPr>
-      <w:r>
-        <w:rPr>
-          <w:rFonts w:ascii="Times New Roman" w:hAnsi="Times New Roman" w:cs="Times New Roman"/>
-          <w:sz w:val="28"/>
-          <w:szCs w:val="28"/>
-        </w:rPr>
-        <w:t>-IF THREAD WANT TO PASS THE CURRENT EXECUTING THREAD TO GIVE THE CHANCE TO WAITING THREAD OF SAME PRIORITY(I.E CURRENT EXECUTING THREAD LEAVE OR</w:t>
-      </w:r>
-    </w:p>
-    <w:p>
-      <w:pPr>
-        <w:autoSpaceDE w:val="0"/>
-        <w:autoSpaceDN w:val="0"/>
-        <w:adjustRightInd w:val="0"/>
-        <w:spacing w:after="0" w:line="240" w:lineRule="auto"/>
-        <w:rPr>
-          <w:rFonts w:ascii="Times New Roman" w:hAnsi="Times New Roman" w:cs="Times New Roman"/>
-          <w:sz w:val="28"/>
-          <w:szCs w:val="28"/>
-        </w:rPr>
-      </w:pPr>
-      <w:r>
-        <w:rPr>
-          <w:rFonts w:ascii="Times New Roman" w:hAnsi="Times New Roman" w:cs="Times New Roman"/>
-          <w:sz w:val="28"/>
-          <w:szCs w:val="28"/>
-        </w:rPr>
-        <w:t xml:space="preserve"> PAUSE ITS EXECUTION AND GIVE THE PROCESSOR TO THE OTHER REMAINING OTHER WAITING THREAD OF SAME PRIORITY)</w:t>
-      </w:r>
-    </w:p>
-    <w:p>
-      <w:pPr>
-        <w:autoSpaceDE w:val="0"/>
-        <w:autoSpaceDN w:val="0"/>
-        <w:adjustRightInd w:val="0"/>
-        <w:spacing w:after="0" w:line="240" w:lineRule="auto"/>
-        <w:rPr>
-          <w:rFonts w:ascii="Times New Roman" w:hAnsi="Times New Roman" w:cs="Times New Roman"/>
-          <w:sz w:val="28"/>
-          <w:szCs w:val="28"/>
-        </w:rPr>
-      </w:pPr>
-      <w:r>
-        <w:rPr>
-          <w:rFonts w:ascii="Times New Roman" w:hAnsi="Times New Roman" w:cs="Times New Roman"/>
-          <w:sz w:val="28"/>
-          <w:szCs w:val="28"/>
-        </w:rPr>
-        <w:t>-IF WAITING THREAD HAS LESS PRIORITY THEN CURRENT EXECUTING THREAD WILL CONTINUE ITS EXECUTION</w:t>
-      </w:r>
-    </w:p>
-    <w:p>
-      <w:pPr>
-        <w:autoSpaceDE w:val="0"/>
-        <w:autoSpaceDN w:val="0"/>
-        <w:adjustRightInd w:val="0"/>
-        <w:spacing w:after="0" w:line="240" w:lineRule="auto"/>
-        <w:rPr>
-          <w:rFonts w:ascii="Times New Roman" w:hAnsi="Times New Roman" w:cs="Times New Roman"/>
-          <w:sz w:val="28"/>
-          <w:szCs w:val="28"/>
-        </w:rPr>
-      </w:pPr>
-      <w:r>
-        <w:rPr>
-          <w:rFonts w:ascii="Times New Roman" w:hAnsi="Times New Roman" w:cs="Times New Roman"/>
-          <w:sz w:val="28"/>
-          <w:szCs w:val="28"/>
-        </w:rPr>
-        <w:t>-IF WAITING ALL THREAD HAS SAME PRIORITY THEN WE DON'T NOW WHICH THREAD GET THE CHANCE ITS TOTALLY DEPEND UPON THE JVM AND THREAD SCHEDULER</w:t>
-      </w:r>
-    </w:p>
-    <w:p>
-      <w:pPr>
-        <w:autoSpaceDE w:val="0"/>
-        <w:autoSpaceDN w:val="0"/>
-        <w:adjustRightInd w:val="0"/>
-        <w:spacing w:after="0" w:line="240" w:lineRule="auto"/>
-        <w:rPr>
-          <w:rFonts w:ascii="Times New Roman" w:hAnsi="Times New Roman" w:cs="Times New Roman"/>
-          <w:sz w:val="28"/>
-          <w:szCs w:val="28"/>
-        </w:rPr>
-      </w:pPr>
-      <w:r>
-        <w:rPr>
-          <w:rFonts w:ascii="Times New Roman" w:hAnsi="Times New Roman" w:cs="Times New Roman"/>
-          <w:sz w:val="28"/>
-          <w:szCs w:val="28"/>
-        </w:rPr>
-        <w:t>-IF THE METHOD IS YIELD THEN WE DON'T KNOW WHEN THE METHOD GET CHANCE AGAIN IT ALSO DEPEND UPON JVM.</w:t>
-      </w:r>
-    </w:p>
-    <w:p>
-      <w:pPr>
-        <w:autoSpaceDE w:val="0"/>
-        <w:autoSpaceDN w:val="0"/>
-        <w:adjustRightInd w:val="0"/>
-        <w:spacing w:after="0" w:line="240" w:lineRule="auto"/>
-        <w:rPr>
-          <w:rFonts w:ascii="Times New Roman" w:hAnsi="Times New Roman" w:cs="Times New Roman"/>
-          <w:sz w:val="28"/>
-          <w:szCs w:val="28"/>
-        </w:rPr>
-      </w:pPr>
-      <w:r>
-        <w:rPr>
-          <w:rFonts w:ascii="Times New Roman" w:hAnsi="Times New Roman" w:cs="Times New Roman"/>
-          <w:sz w:val="28"/>
-          <w:szCs w:val="28"/>
-        </w:rPr>
-        <w:t>-ITS LIKE PREMPTIVE SCHEDULING.</w:t>
-      </w:r>
-    </w:p>
-    <w:p>
-      <w:pPr>
-        <w:autoSpaceDE w:val="0"/>
-        <w:autoSpaceDN w:val="0"/>
-        <w:adjustRightInd w:val="0"/>
-        <w:spacing w:after="0" w:line="240" w:lineRule="auto"/>
-        <w:rPr>
-          <w:rFonts w:ascii="Times New Roman" w:hAnsi="Times New Roman" w:cs="Times New Roman"/>
-          <w:sz w:val="28"/>
-          <w:szCs w:val="28"/>
-        </w:rPr>
-      </w:pPr>
-      <w:r>
-        <w:rPr>
-          <w:rFonts w:ascii="Times New Roman" w:hAnsi="Times New Roman" w:cs="Times New Roman"/>
-          <w:sz w:val="28"/>
-          <w:szCs w:val="28"/>
-        </w:rPr>
-        <w:t>-Some operating system does not provide proper support for yield method.</w:t>
-      </w:r>
-    </w:p>
-    <w:p>
-      <w:pPr>
-        <w:autoSpaceDE w:val="0"/>
-        <w:autoSpaceDN w:val="0"/>
-        <w:adjustRightInd w:val="0"/>
-        <w:spacing w:after="0" w:line="240" w:lineRule="auto"/>
-        <w:rPr>
-          <w:rFonts w:ascii="Times New Roman" w:hAnsi="Times New Roman" w:cs="Times New Roman"/>
-          <w:sz w:val="28"/>
-          <w:szCs w:val="28"/>
-        </w:rPr>
-      </w:pPr>
-    </w:p>
-    <w:p>
-      <w:pPr>
-        <w:autoSpaceDE w:val="0"/>
-        <w:autoSpaceDN w:val="0"/>
-        <w:adjustRightInd w:val="0"/>
-        <w:spacing w:after="0" w:line="240" w:lineRule="auto"/>
-        <w:rPr>
-          <w:rFonts w:ascii="Times New Roman" w:hAnsi="Times New Roman" w:cs="Times New Roman"/>
-          <w:sz w:val="28"/>
-          <w:szCs w:val="28"/>
-        </w:rPr>
-      </w:pPr>
-    </w:p>
-    <w:p>
-      <w:pPr>
-        <w:autoSpaceDE w:val="0"/>
-        <w:autoSpaceDN w:val="0"/>
-        <w:adjustRightInd w:val="0"/>
-        <w:spacing w:after="0" w:line="240" w:lineRule="auto"/>
-        <w:rPr>
-          <w:rFonts w:ascii="Times New Roman" w:hAnsi="Times New Roman" w:cs="Times New Roman"/>
-          <w:color w:val="FF0000"/>
-          <w:sz w:val="28"/>
-          <w:szCs w:val="28"/>
-        </w:rPr>
-      </w:pPr>
-      <w:r>
-        <w:rPr>
-          <w:rFonts w:ascii="Times New Roman" w:hAnsi="Times New Roman" w:cs="Times New Roman"/>
-          <w:color w:val="FF0000"/>
-          <w:sz w:val="28"/>
-          <w:szCs w:val="28"/>
-        </w:rPr>
-        <w:t>2)</w:t>
-      </w:r>
-      <w:r>
-        <w:rPr>
-          <w:rFonts w:ascii="Times New Roman" w:hAnsi="Times New Roman" w:cs="Times New Roman"/>
-          <w:color w:val="FF0000"/>
-          <w:sz w:val="28"/>
-          <w:szCs w:val="28"/>
-        </w:rPr>
-        <w:t xml:space="preserve"> </w:t>
-      </w:r>
-      <w:r>
-        <w:rPr>
-          <w:rFonts w:ascii="Times New Roman" w:hAnsi="Times New Roman" w:cs="Times New Roman"/>
-          <w:color w:val="FF0000"/>
-          <w:sz w:val="28"/>
-          <w:szCs w:val="28"/>
-        </w:rPr>
-        <w:t>JOIN METHOD</w:t>
-      </w:r>
-    </w:p>
-    <w:p>
-      <w:pPr>
-        <w:autoSpaceDE w:val="0"/>
-        <w:autoSpaceDN w:val="0"/>
-        <w:adjustRightInd w:val="0"/>
-        <w:spacing w:after="0" w:line="240" w:lineRule="auto"/>
-        <w:rPr>
-          <w:rFonts w:ascii="Times New Roman" w:hAnsi="Times New Roman" w:cs="Times New Roman"/>
-          <w:color w:val="FF0000"/>
-          <w:sz w:val="28"/>
-          <w:szCs w:val="28"/>
-        </w:rPr>
-      </w:pPr>
-      <w:r>
-        <w:rPr>
-          <w:rFonts w:ascii="Times New Roman" w:hAnsi="Times New Roman" w:cs="Times New Roman"/>
-          <w:color w:val="FF0000"/>
-          <w:sz w:val="28"/>
-          <w:szCs w:val="28"/>
-        </w:rPr>
-        <w:t xml:space="preserve"> </w:t>
-      </w:r>
-      <w:proofErr w:type="gramStart"/>
-      <w:r>
-        <w:rPr>
-          <w:rFonts w:ascii="Times New Roman" w:hAnsi="Times New Roman" w:cs="Times New Roman"/>
-          <w:color w:val="FF0000"/>
-          <w:sz w:val="28"/>
-          <w:szCs w:val="28"/>
-        </w:rPr>
-        <w:t xml:space="preserve">Public </w:t>
-      </w:r>
-      <w:r>
-        <w:rPr>
-          <w:rFonts w:ascii="Times New Roman" w:hAnsi="Times New Roman" w:cs="Times New Roman"/>
-          <w:color w:val="FF0000"/>
-          <w:sz w:val="28"/>
-          <w:szCs w:val="28"/>
-        </w:rPr>
-        <w:t xml:space="preserve"> void</w:t>
-      </w:r>
-      <w:proofErr w:type="gramEnd"/>
-      <w:r>
-        <w:rPr>
-          <w:rFonts w:ascii="Times New Roman" w:hAnsi="Times New Roman" w:cs="Times New Roman"/>
-          <w:color w:val="FF0000"/>
-          <w:sz w:val="28"/>
-          <w:szCs w:val="28"/>
-        </w:rPr>
-        <w:t xml:space="preserve"> join()</w:t>
-      </w:r>
-      <w:r>
-        <w:rPr>
-          <w:rFonts w:ascii="Times New Roman" w:hAnsi="Times New Roman" w:cs="Times New Roman"/>
-          <w:color w:val="FF0000"/>
-          <w:sz w:val="28"/>
-          <w:szCs w:val="28"/>
-        </w:rPr>
-        <w:t>;</w:t>
-      </w:r>
-      <w:r>
-        <w:rPr>
-          <w:rFonts w:ascii="Times New Roman" w:hAnsi="Times New Roman" w:cs="Times New Roman"/>
-          <w:color w:val="FF0000"/>
-          <w:sz w:val="28"/>
-          <w:szCs w:val="28"/>
-        </w:rPr>
-        <w:t>throws IE</w:t>
-      </w:r>
-    </w:p>
-    <w:p>
-      <w:pPr>
-        <w:autoSpaceDE w:val="0"/>
-        <w:autoSpaceDN w:val="0"/>
-        <w:adjustRightInd w:val="0"/>
-        <w:spacing w:after="0" w:line="240" w:lineRule="auto"/>
-        <w:rPr>
-          <w:rFonts w:ascii="Times New Roman" w:hAnsi="Times New Roman" w:cs="Times New Roman"/>
-          <w:color w:val="FF0000"/>
-          <w:sz w:val="28"/>
-          <w:szCs w:val="28"/>
-        </w:rPr>
-      </w:pPr>
-      <w:r>
-        <w:rPr>
-          <w:rFonts w:ascii="Times New Roman" w:hAnsi="Times New Roman" w:cs="Times New Roman"/>
-          <w:color w:val="FF0000"/>
-          <w:sz w:val="28"/>
-          <w:szCs w:val="28"/>
-        </w:rPr>
-        <w:t xml:space="preserve">Public final native void join(long </w:t>
-      </w:r>
-      <w:proofErr w:type="spellStart"/>
-      <w:r>
-        <w:rPr>
-          <w:rFonts w:ascii="Times New Roman" w:hAnsi="Times New Roman" w:cs="Times New Roman"/>
-          <w:color w:val="FF0000"/>
-          <w:sz w:val="28"/>
-          <w:szCs w:val="28"/>
-        </w:rPr>
-        <w:t>ms</w:t>
-      </w:r>
-      <w:proofErr w:type="spellEnd"/>
-      <w:r>
-        <w:rPr>
-          <w:rFonts w:ascii="Times New Roman" w:hAnsi="Times New Roman" w:cs="Times New Roman"/>
-          <w:color w:val="FF0000"/>
-          <w:sz w:val="28"/>
-          <w:szCs w:val="28"/>
-        </w:rPr>
-        <w:t>)</w:t>
-      </w:r>
-      <w:r>
-        <w:rPr>
-          <w:rFonts w:ascii="Times New Roman" w:hAnsi="Times New Roman" w:cs="Times New Roman"/>
-          <w:color w:val="FF0000"/>
-          <w:sz w:val="28"/>
-          <w:szCs w:val="28"/>
-        </w:rPr>
-        <w:t>;</w:t>
-      </w:r>
-      <w:r>
-        <w:rPr>
-          <w:rFonts w:ascii="Times New Roman" w:hAnsi="Times New Roman" w:cs="Times New Roman"/>
-          <w:color w:val="FF0000"/>
-          <w:sz w:val="28"/>
-          <w:szCs w:val="28"/>
-        </w:rPr>
         <w:t>IE</w:t>
       </w:r>
     </w:p>
@@ -3846,6 +3701,7 @@
           <w:sz w:val="28"/>
           <w:szCs w:val="28"/>
         </w:rPr>
+        <w:lastRenderedPageBreak/>
         <w:t>-WHEN EVER WE ARE CALLING JOIN METHOD THERE MAY BE CHANCE OF INTERRUPTED EXCEPTION BECZ OTHER THREAD CAN INTERRUPT SO WHILE USING</w:t>
       </w:r>
     </w:p>
@@ -3944,18 +3800,8 @@
           <w:sz w:val="28"/>
           <w:szCs w:val="28"/>
         </w:rPr>
-        <w:t xml:space="preserve">-Interrupted ():it is first return whether your thread is interrupted then it </w:t>
-      </w:r>
-      <w:proofErr w:type="gramStart"/>
-      <w:r>
-        <w:rPr>
-          <w:rFonts w:ascii="Times New Roman" w:hAnsi="Times New Roman" w:cs="Times New Roman"/>
-          <w:sz w:val="28"/>
-          <w:szCs w:val="28"/>
-        </w:rPr>
-        <w:t>return</w:t>
-      </w:r>
-      <w:proofErr w:type="gramEnd"/>
+        <w:t>-Interrupted ():it is first return whether your thread is interrupted then it return</w:t>
+      </w:r>
     </w:p>
     <w:p>
       <w:pPr>
@@ -3996,100 +3842,28 @@
           <w:sz w:val="28"/>
           <w:szCs w:val="28"/>
         </w:rPr>
-        <w:t>-</w:t>
-      </w:r>
-      <w:proofErr w:type="gramStart"/>
-      <w:r>
-        <w:rPr>
-          <w:rFonts w:ascii="Times New Roman" w:hAnsi="Times New Roman" w:cs="Times New Roman"/>
-          <w:sz w:val="28"/>
-          <w:szCs w:val="28"/>
-        </w:rPr>
-        <w:t>isInterrupted(</w:t>
-      </w:r>
-      <w:proofErr w:type="gramEnd"/>
-      <w:r>
-        <w:rPr>
-          <w:rFonts w:ascii="Times New Roman" w:hAnsi="Times New Roman" w:cs="Times New Roman"/>
-          <w:sz w:val="28"/>
-          <w:szCs w:val="28"/>
-        </w:rPr>
-        <w:t>): it does not clear any status to true to false.</w:t>
-      </w:r>
-    </w:p>
-    <w:p>
-      <w:pPr>
-        <w:autoSpaceDE w:val="0"/>
-        <w:autoSpaceDN w:val="0"/>
-        <w:adjustRightInd w:val="0"/>
-        <w:spacing w:after="0" w:line="240" w:lineRule="auto"/>
-        <w:rPr>
-          <w:rFonts w:ascii="Times New Roman" w:hAnsi="Times New Roman" w:cs="Times New Roman"/>
-          <w:sz w:val="28"/>
-          <w:szCs w:val="28"/>
-        </w:rPr>
-      </w:pPr>
-      <w:r>
-        <w:rPr>
-          <w:rFonts w:ascii="Times New Roman" w:hAnsi="Times New Roman" w:cs="Times New Roman"/>
-          <w:sz w:val="28"/>
-          <w:szCs w:val="28"/>
-        </w:rPr>
-        <w:t>-</w:t>
-      </w:r>
-      <w:proofErr w:type="gramStart"/>
-      <w:r>
-        <w:rPr>
-          <w:rFonts w:ascii="Times New Roman" w:hAnsi="Times New Roman" w:cs="Times New Roman"/>
-          <w:sz w:val="28"/>
-          <w:szCs w:val="28"/>
-        </w:rPr>
-        <w:t>interrupted(</w:t>
-      </w:r>
-      <w:proofErr w:type="gramEnd"/>
-      <w:r>
-        <w:rPr>
-          <w:rFonts w:ascii="Times New Roman" w:hAnsi="Times New Roman" w:cs="Times New Roman"/>
-          <w:sz w:val="28"/>
-          <w:szCs w:val="28"/>
-        </w:rPr>
-        <w:t xml:space="preserve">):it chance the result if we use two time where </w:t>
-      </w:r>
-      <w:proofErr w:type="spellStart"/>
-      <w:r>
-        <w:rPr>
-          <w:rFonts w:ascii="Times New Roman" w:hAnsi="Times New Roman" w:cs="Times New Roman"/>
-          <w:sz w:val="28"/>
-          <w:szCs w:val="28"/>
-        </w:rPr>
-        <w:t>isinterrupted</w:t>
-      </w:r>
-      <w:proofErr w:type="spellEnd"/>
-      <w:r>
-        <w:rPr>
-          <w:rFonts w:ascii="Times New Roman" w:hAnsi="Times New Roman" w:cs="Times New Roman"/>
-          <w:sz w:val="28"/>
-          <w:szCs w:val="28"/>
-        </w:rPr>
-        <w:t xml:space="preserve"> does not do </w:t>
-      </w:r>
-      <w:proofErr w:type="spellStart"/>
-      <w:r>
-        <w:rPr>
-          <w:rFonts w:ascii="Times New Roman" w:hAnsi="Times New Roman" w:cs="Times New Roman"/>
-          <w:sz w:val="28"/>
-          <w:szCs w:val="28"/>
-        </w:rPr>
-        <w:t>any thing</w:t>
-      </w:r>
-      <w:proofErr w:type="spellEnd"/>
-      <w:r>
-        <w:rPr>
-          <w:rFonts w:ascii="Times New Roman" w:hAnsi="Times New Roman" w:cs="Times New Roman"/>
-          <w:sz w:val="28"/>
-          <w:szCs w:val="28"/>
-        </w:rPr>
-        <w:t xml:space="preserve"> if we run many times.</w:t>
+        <w:t>-isInterrupted(): it does not clear any status to true to false.</w:t>
+      </w:r>
+    </w:p>
+    <w:p>
+      <w:pPr>
+        <w:autoSpaceDE w:val="0"/>
+        <w:autoSpaceDN w:val="0"/>
+        <w:adjustRightInd w:val="0"/>
+        <w:spacing w:after="0" w:line="240" w:lineRule="auto"/>
+        <w:rPr>
+          <w:rFonts w:ascii="Times New Roman" w:hAnsi="Times New Roman" w:cs="Times New Roman"/>
+          <w:sz w:val="28"/>
+          <w:szCs w:val="28"/>
+        </w:rPr>
+      </w:pPr>
+      <w:r>
+        <w:rPr>
+          <w:rFonts w:ascii="Times New Roman" w:hAnsi="Times New Roman" w:cs="Times New Roman"/>
+          <w:sz w:val="28"/>
+          <w:szCs w:val="28"/>
+        </w:rPr>
+        <w:t>-interrupted():it chance the result if we use two time where isinterrupted does not do any thing if we run many times.</w:t>
       </w:r>
     </w:p>
     <w:p>
@@ -4169,7 +3943,6 @@
         </w:rPr>
         <w:t xml:space="preserve">public static Boolean </w:t>
       </w:r>
-      <w:proofErr w:type="gramStart"/>
       <w:r>
         <w:rPr>
           <w:rFonts w:ascii="Times New Roman" w:hAnsi="Times New Roman" w:cs="Times New Roman"/>
@@ -4186,39 +3959,112 @@
           <w:sz w:val="28"/>
           <w:szCs w:val="28"/>
         </w:rPr>
-        <w:t>nterrupted(</w:t>
-      </w:r>
-      <w:proofErr w:type="gramEnd"/>
-      <w:r>
+        <w:t>nterrupted()</w:t>
+      </w:r>
+    </w:p>
+    <w:p>
+      <w:pPr>
+        <w:autoSpaceDE w:val="0"/>
+        <w:autoSpaceDN w:val="0"/>
+        <w:adjustRightInd w:val="0"/>
+        <w:spacing w:after="0" w:line="240" w:lineRule="auto"/>
         <w:rPr>
           <w:rFonts w:ascii="Times New Roman" w:hAnsi="Times New Roman" w:cs="Times New Roman"/>
           <w:b/>
           <w:sz w:val="28"/>
           <w:szCs w:val="28"/>
         </w:rPr>
-        <w:t>)</w:t>
-      </w:r>
-    </w:p>
-    <w:p>
-      <w:pPr>
-        <w:autoSpaceDE w:val="0"/>
-        <w:autoSpaceDN w:val="0"/>
-        <w:adjustRightInd w:val="0"/>
-        <w:spacing w:after="0" w:line="240" w:lineRule="auto"/>
+      </w:pPr>
+      <w:r>
         <w:rPr>
           <w:rFonts w:ascii="Times New Roman" w:hAnsi="Times New Roman" w:cs="Times New Roman"/>
           <w:b/>
           <w:sz w:val="28"/>
           <w:szCs w:val="28"/>
         </w:rPr>
-      </w:pPr>
-      <w:r>
+        <w:t>{</w:t>
+      </w:r>
+    </w:p>
+    <w:p>
+      <w:pPr>
+        <w:autoSpaceDE w:val="0"/>
+        <w:autoSpaceDN w:val="0"/>
+        <w:adjustRightInd w:val="0"/>
+        <w:spacing w:after="0" w:line="240" w:lineRule="auto"/>
         <w:rPr>
           <w:rFonts w:ascii="Times New Roman" w:hAnsi="Times New Roman" w:cs="Times New Roman"/>
           <w:b/>
           <w:sz w:val="28"/>
           <w:szCs w:val="28"/>
         </w:rPr>
+      </w:pPr>
+    </w:p>
+    <w:p>
+      <w:pPr>
+        <w:autoSpaceDE w:val="0"/>
+        <w:autoSpaceDN w:val="0"/>
+        <w:adjustRightInd w:val="0"/>
+        <w:spacing w:after="0" w:line="240" w:lineRule="auto"/>
+        <w:rPr>
+          <w:rFonts w:ascii="Times New Roman" w:hAnsi="Times New Roman" w:cs="Times New Roman"/>
+          <w:b/>
+          <w:sz w:val="28"/>
+          <w:szCs w:val="28"/>
+        </w:rPr>
+      </w:pPr>
+      <w:r>
+        <w:rPr>
+          <w:rFonts w:ascii="Times New Roman" w:hAnsi="Times New Roman" w:cs="Times New Roman"/>
+          <w:b/>
+          <w:sz w:val="28"/>
+          <w:szCs w:val="28"/>
+        </w:rPr>
+        <w:t>}</w:t>
+      </w:r>
+    </w:p>
+    <w:p>
+      <w:pPr>
+        <w:autoSpaceDE w:val="0"/>
+        <w:autoSpaceDN w:val="0"/>
+        <w:adjustRightInd w:val="0"/>
+        <w:spacing w:after="0" w:line="240" w:lineRule="auto"/>
+        <w:rPr>
+          <w:rFonts w:ascii="Times New Roman" w:hAnsi="Times New Roman" w:cs="Times New Roman"/>
+          <w:b/>
+          <w:sz w:val="28"/>
+          <w:szCs w:val="28"/>
+        </w:rPr>
+      </w:pPr>
+      <w:r>
+        <w:rPr>
+          <w:rFonts w:ascii="Times New Roman" w:hAnsi="Times New Roman" w:cs="Times New Roman"/>
+          <w:b/>
+          <w:sz w:val="28"/>
+          <w:szCs w:val="28"/>
+        </w:rPr>
+        <w:t>2)public Boolean isInterrupted()</w:t>
+      </w:r>
+    </w:p>
+    <w:p>
+      <w:pPr>
+        <w:autoSpaceDE w:val="0"/>
+        <w:autoSpaceDN w:val="0"/>
+        <w:adjustRightInd w:val="0"/>
+        <w:spacing w:after="0" w:line="240" w:lineRule="auto"/>
+        <w:rPr>
+          <w:rFonts w:ascii="Times New Roman" w:hAnsi="Times New Roman" w:cs="Times New Roman"/>
+          <w:b/>
+          <w:sz w:val="28"/>
+          <w:szCs w:val="28"/>
+        </w:rPr>
+      </w:pPr>
+      <w:r>
+        <w:rPr>
+          <w:rFonts w:ascii="Times New Roman" w:hAnsi="Times New Roman" w:cs="Times New Roman"/>
+          <w:b/>
+          <w:sz w:val="28"/>
+          <w:szCs w:val="28"/>
+        </w:rPr>
         <w:t>{</w:t>
       </w:r>
     </w:p>
@@ -4235,27 +4081,13 @@
           <w:szCs w:val="28"/>
         </w:rPr>
       </w:pPr>
-    </w:p>
-    <w:p>
-      <w:pPr>
-        <w:autoSpaceDE w:val="0"/>
-        <w:autoSpaceDN w:val="0"/>
-        <w:adjustRightInd w:val="0"/>
-        <w:spacing w:after="0" w:line="240" w:lineRule="auto"/>
+      <w:r>
         <w:rPr>
           <w:rFonts w:ascii="Times New Roman" w:hAnsi="Times New Roman" w:cs="Times New Roman"/>
           <w:b/>
           <w:sz w:val="28"/>
           <w:szCs w:val="28"/>
         </w:rPr>
-      </w:pPr>
-      <w:r>
-        <w:rPr>
-          <w:rFonts w:ascii="Times New Roman" w:hAnsi="Times New Roman" w:cs="Times New Roman"/>
-          <w:b/>
-          <w:sz w:val="28"/>
-          <w:szCs w:val="28"/>
-        </w:rPr>
         <w:t>}</w:t>
       </w:r>
     </w:p>
@@ -4267,75 +4099,6 @@
         <w:spacing w:after="0" w:line="240" w:lineRule="auto"/>
         <w:rPr>
           <w:rFonts w:ascii="Times New Roman" w:hAnsi="Times New Roman" w:cs="Times New Roman"/>
-          <w:b/>
-          <w:sz w:val="28"/>
-          <w:szCs w:val="28"/>
-        </w:rPr>
-      </w:pPr>
-      <w:r>
-        <w:rPr>
-          <w:rFonts w:ascii="Times New Roman" w:hAnsi="Times New Roman" w:cs="Times New Roman"/>
-          <w:b/>
-          <w:sz w:val="28"/>
-          <w:szCs w:val="28"/>
-        </w:rPr>
-        <w:t>2)public Boolean isInterrupted()</w:t>
-      </w:r>
-    </w:p>
-    <w:p>
-      <w:pPr>
-        <w:autoSpaceDE w:val="0"/>
-        <w:autoSpaceDN w:val="0"/>
-        <w:adjustRightInd w:val="0"/>
-        <w:spacing w:after="0" w:line="240" w:lineRule="auto"/>
-        <w:rPr>
-          <w:rFonts w:ascii="Times New Roman" w:hAnsi="Times New Roman" w:cs="Times New Roman"/>
-          <w:b/>
-          <w:sz w:val="28"/>
-          <w:szCs w:val="28"/>
-        </w:rPr>
-      </w:pPr>
-      <w:r>
-        <w:rPr>
-          <w:rFonts w:ascii="Times New Roman" w:hAnsi="Times New Roman" w:cs="Times New Roman"/>
-          <w:b/>
-          <w:sz w:val="28"/>
-          <w:szCs w:val="28"/>
-        </w:rPr>
-        <w:t>{</w:t>
-      </w:r>
-    </w:p>
-    <w:p>
-      <w:pPr>
-        <w:autoSpaceDE w:val="0"/>
-        <w:autoSpaceDN w:val="0"/>
-        <w:adjustRightInd w:val="0"/>
-        <w:spacing w:after="0" w:line="240" w:lineRule="auto"/>
-        <w:rPr>
-          <w:rFonts w:ascii="Times New Roman" w:hAnsi="Times New Roman" w:cs="Times New Roman"/>
-          <w:b/>
-          <w:sz w:val="28"/>
-          <w:szCs w:val="28"/>
-        </w:rPr>
-      </w:pPr>
-      <w:r>
-        <w:rPr>
-          <w:rFonts w:ascii="Times New Roman" w:hAnsi="Times New Roman" w:cs="Times New Roman"/>
-          <w:b/>
-          <w:sz w:val="28"/>
-          <w:szCs w:val="28"/>
-        </w:rPr>
-        <w:t>}</w:t>
-      </w:r>
-    </w:p>
-    <w:p>
-      <w:pPr>
-        <w:autoSpaceDE w:val="0"/>
-        <w:autoSpaceDN w:val="0"/>
-        <w:adjustRightInd w:val="0"/>
-        <w:spacing w:after="0" w:line="240" w:lineRule="auto"/>
-        <w:rPr>
-          <w:rFonts w:ascii="Times New Roman" w:hAnsi="Times New Roman" w:cs="Times New Roman"/>
           <w:sz w:val="28"/>
           <w:szCs w:val="28"/>
         </w:rPr>
@@ -4376,7 +4139,6 @@
         </w:rPr>
         <w:t xml:space="preserve">3) </w:t>
       </w:r>
-      <w:proofErr w:type="gramStart"/>
       <w:r>
         <w:rPr>
           <w:rFonts w:ascii="Times New Roman" w:hAnsi="Times New Roman" w:cs="Times New Roman"/>
@@ -4384,49 +4146,29 @@
           <w:sz w:val="28"/>
           <w:szCs w:val="28"/>
         </w:rPr>
-        <w:t>SLEEP(</w:t>
-      </w:r>
-      <w:proofErr w:type="gramEnd"/>
-      <w:r>
-        <w:rPr>
-          <w:rFonts w:ascii="Times New Roman" w:hAnsi="Times New Roman" w:cs="Times New Roman"/>
-          <w:color w:val="FF0000"/>
-          <w:sz w:val="28"/>
-          <w:szCs w:val="28"/>
-        </w:rPr>
-        <w:t>)</w:t>
-      </w:r>
-    </w:p>
-    <w:p>
-      <w:pPr>
-        <w:autoSpaceDE w:val="0"/>
-        <w:autoSpaceDN w:val="0"/>
-        <w:adjustRightInd w:val="0"/>
-        <w:spacing w:after="0" w:line="240" w:lineRule="auto"/>
-        <w:rPr>
-          <w:rFonts w:ascii="Times New Roman" w:hAnsi="Times New Roman" w:cs="Times New Roman"/>
-          <w:sz w:val="28"/>
-          <w:szCs w:val="28"/>
-        </w:rPr>
-      </w:pPr>
-      <w:r>
-        <w:rPr>
-          <w:rFonts w:ascii="Times New Roman" w:hAnsi="Times New Roman" w:cs="Times New Roman"/>
-          <w:sz w:val="28"/>
-          <w:szCs w:val="28"/>
-        </w:rPr>
-        <w:t xml:space="preserve">WHEN A THREAD DO WANT TO PERFORM ANY OPERATION THEN IT GOING TO </w:t>
-      </w:r>
-      <w:proofErr w:type="gramStart"/>
-      <w:r>
-        <w:rPr>
-          <w:rFonts w:ascii="Times New Roman" w:hAnsi="Times New Roman" w:cs="Times New Roman"/>
-          <w:sz w:val="28"/>
-          <w:szCs w:val="28"/>
-        </w:rPr>
-        <w:t>SLEEP .</w:t>
-      </w:r>
-      <w:proofErr w:type="gramEnd"/>
+        <w:t>SLEEP()</w:t>
+      </w:r>
+    </w:p>
+    <w:p>
+      <w:pPr>
+        <w:autoSpaceDE w:val="0"/>
+        <w:autoSpaceDN w:val="0"/>
+        <w:adjustRightInd w:val="0"/>
+        <w:spacing w:after="0" w:line="240" w:lineRule="auto"/>
+        <w:rPr>
+          <w:rFonts w:ascii="Times New Roman" w:hAnsi="Times New Roman" w:cs="Times New Roman"/>
+          <w:sz w:val="28"/>
+          <w:szCs w:val="28"/>
+        </w:rPr>
+      </w:pPr>
+      <w:r>
+        <w:rPr>
+          <w:rFonts w:ascii="Times New Roman" w:hAnsi="Times New Roman" w:cs="Times New Roman"/>
+          <w:sz w:val="28"/>
+          <w:szCs w:val="28"/>
+        </w:rPr>
+        <w:t>WHEN A THREAD DO WANT TO PERFORM ANY OPERATION THEN IT GOING TO SLEEP .</w:t>
+      </w:r>
     </w:p>
     <w:p>
       <w:pPr>
@@ -4639,6 +4381,7 @@
           <w:sz w:val="28"/>
           <w:szCs w:val="28"/>
         </w:rPr>
+        <w:lastRenderedPageBreak/>
         <w:t>-WHEN MULTIPLE THREAD TRYING TO OPERATE SIMULTANEOUSLY ON SAME JAVA OBJECT THEN THERE MAY BE CHANCE OF DATA IN CONSISTENCY</w:t>
       </w:r>
       <w:r>
@@ -5032,6 +4775,7 @@
           <w:sz w:val="28"/>
           <w:szCs w:val="28"/>
         </w:rPr>
+        <w:lastRenderedPageBreak/>
         <w:t xml:space="preserve"> </w:t>
       </w:r>
       <w:r>
@@ -5512,25 +5256,7 @@
           <w:sz w:val="28"/>
           <w:szCs w:val="28"/>
         </w:rPr>
-        <w:t xml:space="preserve"> -THE THREAD WHICH IS EXPECTING UPDATION IS RESPONSIBLE TO CALL </w:t>
-      </w:r>
-      <w:proofErr w:type="gramStart"/>
-      <w:r>
-        <w:rPr>
-          <w:rFonts w:ascii="Times New Roman" w:hAnsi="Times New Roman" w:cs="Times New Roman"/>
-          <w:sz w:val="28"/>
-          <w:szCs w:val="28"/>
-        </w:rPr>
-        <w:t>WAIT(</w:t>
-      </w:r>
-      <w:proofErr w:type="gramEnd"/>
-      <w:r>
-        <w:rPr>
-          <w:rFonts w:ascii="Times New Roman" w:hAnsi="Times New Roman" w:cs="Times New Roman"/>
-          <w:sz w:val="28"/>
-          <w:szCs w:val="28"/>
-        </w:rPr>
-        <w:t>) METHOD THEN IMMEDIATELY THE THREAD WILL ENTER INTO WAITING STATE.</w:t>
+        <w:t xml:space="preserve"> -THE THREAD WHICH IS EXPECTING UPDATION IS RESPONSIBLE TO CALL WAIT() METHOD THEN IMMEDIATELY THE THREAD WILL ENTER INTO WAITING STATE.</w:t>
       </w:r>
     </w:p>
     <w:p>
@@ -5656,25 +5382,7 @@
           <w:sz w:val="28"/>
           <w:szCs w:val="28"/>
         </w:rPr>
-        <w:t xml:space="preserve"> -TO CALL </w:t>
-      </w:r>
-      <w:proofErr w:type="gramStart"/>
-      <w:r>
-        <w:rPr>
-          <w:rFonts w:ascii="Times New Roman" w:hAnsi="Times New Roman" w:cs="Times New Roman"/>
-          <w:sz w:val="28"/>
-          <w:szCs w:val="28"/>
-        </w:rPr>
-        <w:t>WAIT ,NOTIFY</w:t>
-      </w:r>
-      <w:proofErr w:type="gramEnd"/>
-      <w:r>
-        <w:rPr>
-          <w:rFonts w:ascii="Times New Roman" w:hAnsi="Times New Roman" w:cs="Times New Roman"/>
-          <w:sz w:val="28"/>
-          <w:szCs w:val="28"/>
-        </w:rPr>
-        <w:t xml:space="preserve"> OR NOTIFYALL METHODS ON ANY OBJECT THREAD SHOULD BE OWNER OF THAT OBJECT I.E THE THREAD SHOULD HAS LOCK OF THAT OBJECT</w:t>
+        <w:t xml:space="preserve"> -TO CALL WAIT ,NOTIFY OR NOTIFYALL METHODS ON ANY OBJECT THREAD SHOULD BE OWNER OF THAT OBJECT I.E THE THREAD SHOULD HAS LOCK OF THAT OBJECT</w:t>
       </w:r>
     </w:p>
     <w:p>
@@ -5776,6 +5484,7 @@
           <w:sz w:val="28"/>
           <w:szCs w:val="28"/>
         </w:rPr>
+        <w:lastRenderedPageBreak/>
         <w:t xml:space="preserve"> -IF A THREAD CALLS WAIT METHOD ON ANY OBJECT IT IMMEDIATELY RELEASES LOCK OF THAT PARTICULAR OBJECT AND ENTER INTO WAITING STATE.</w:t>
       </w:r>
     </w:p>
@@ -6223,6 +5932,7 @@
           <w:sz w:val="28"/>
           <w:szCs w:val="28"/>
         </w:rPr>
+        <w:lastRenderedPageBreak/>
         <w:t xml:space="preserve"> @ DEADLOCK</w:t>
       </w:r>
     </w:p>
@@ -6307,25 +6017,7 @@
           <w:sz w:val="28"/>
           <w:szCs w:val="28"/>
         </w:rPr>
-        <w:t xml:space="preserve"> -WE CAN NOT </w:t>
-      </w:r>
-      <w:proofErr w:type="spellStart"/>
-      <w:r>
-        <w:rPr>
-          <w:rFonts w:ascii="Times New Roman" w:hAnsi="Times New Roman" w:cs="Times New Roman"/>
-          <w:sz w:val="28"/>
-          <w:szCs w:val="28"/>
-        </w:rPr>
-        <w:t>NOT</w:t>
-      </w:r>
-      <w:proofErr w:type="spellEnd"/>
-      <w:r>
-        <w:rPr>
-          <w:rFonts w:ascii="Times New Roman" w:hAnsi="Times New Roman" w:cs="Times New Roman"/>
-          <w:sz w:val="28"/>
-          <w:szCs w:val="28"/>
-        </w:rPr>
-        <w:t xml:space="preserve"> SOLVE DEADLOCK CONDITION BUT THERE ARE SOME PREVENTION TECHNIQUE</w:t>
+        <w:t xml:space="preserve"> -WE CAN NOT NOT SOLVE DEADLOCK CONDITION BUT THERE ARE SOME PREVENTION TECHNIQUE</w:t>
       </w:r>
     </w:p>
     <w:p>
@@ -6566,102 +6258,112 @@
           <w:sz w:val="28"/>
           <w:szCs w:val="28"/>
         </w:rPr>
+        <w:t xml:space="preserve">  EX.GARBAGE COLLECTOR ,SIGNAL DISPATCHER.</w:t>
+      </w:r>
+    </w:p>
+    <w:p>
+      <w:pPr>
+        <w:autoSpaceDE w:val="0"/>
+        <w:autoSpaceDN w:val="0"/>
+        <w:adjustRightInd w:val="0"/>
+        <w:spacing w:after="0" w:line="240" w:lineRule="auto"/>
+        <w:rPr>
+          <w:rFonts w:ascii="Times New Roman" w:hAnsi="Times New Roman" w:cs="Times New Roman"/>
+          <w:sz w:val="28"/>
+          <w:szCs w:val="28"/>
+        </w:rPr>
+      </w:pPr>
+      <w:r>
+        <w:rPr>
+          <w:rFonts w:ascii="Times New Roman" w:hAnsi="Times New Roman" w:cs="Times New Roman"/>
+          <w:sz w:val="28"/>
+          <w:szCs w:val="28"/>
+        </w:rPr>
+        <w:t xml:space="preserve">  -THE MAIN OBJECTIVE OF DAEMON THREAD IS TO PROVIDE SERVICES OR SUPPORT TO NO-DAEMON THREAD(MAIN THREAD).</w:t>
+      </w:r>
+    </w:p>
+    <w:p>
+      <w:pPr>
+        <w:autoSpaceDE w:val="0"/>
+        <w:autoSpaceDN w:val="0"/>
+        <w:adjustRightInd w:val="0"/>
+        <w:spacing w:after="0" w:line="240" w:lineRule="auto"/>
+        <w:rPr>
+          <w:rFonts w:ascii="Times New Roman" w:hAnsi="Times New Roman" w:cs="Times New Roman"/>
+          <w:sz w:val="28"/>
+          <w:szCs w:val="28"/>
+        </w:rPr>
+      </w:pPr>
+      <w:r>
+        <w:rPr>
+          <w:rFonts w:ascii="Times New Roman" w:hAnsi="Times New Roman" w:cs="Times New Roman"/>
+          <w:sz w:val="28"/>
+          <w:szCs w:val="28"/>
+        </w:rPr>
+        <w:t xml:space="preserve">  -USUALLY DAEMON THREAD HAS LOW PRIORITY BUT THEY CAN RUN IN HAVE HIGH PRIORITY ALSO.</w:t>
+      </w:r>
+    </w:p>
+    <w:p>
+      <w:pPr>
+        <w:autoSpaceDE w:val="0"/>
+        <w:autoSpaceDN w:val="0"/>
+        <w:adjustRightInd w:val="0"/>
+        <w:spacing w:after="0" w:line="240" w:lineRule="auto"/>
+        <w:rPr>
+          <w:rFonts w:ascii="Times New Roman" w:hAnsi="Times New Roman" w:cs="Times New Roman"/>
+          <w:sz w:val="28"/>
+          <w:szCs w:val="28"/>
+        </w:rPr>
+      </w:pPr>
+      <w:r>
+        <w:rPr>
+          <w:rFonts w:ascii="Times New Roman" w:hAnsi="Times New Roman" w:cs="Times New Roman"/>
+          <w:sz w:val="28"/>
+          <w:szCs w:val="28"/>
+        </w:rPr>
         <w:t xml:space="preserve">  </w:t>
       </w:r>
-      <w:proofErr w:type="gramStart"/>
-      <w:r>
-        <w:rPr>
-          <w:rFonts w:ascii="Times New Roman" w:hAnsi="Times New Roman" w:cs="Times New Roman"/>
-          <w:sz w:val="28"/>
-          <w:szCs w:val="28"/>
-        </w:rPr>
-        <w:t>EX.GARBAGE</w:t>
-      </w:r>
-      <w:proofErr w:type="gramEnd"/>
-      <w:r>
-        <w:rPr>
-          <w:rFonts w:ascii="Times New Roman" w:hAnsi="Times New Roman" w:cs="Times New Roman"/>
-          <w:sz w:val="28"/>
-          <w:szCs w:val="28"/>
-        </w:rPr>
-        <w:t xml:space="preserve"> COLLECTOR ,SIGNAL DISPATCHER.</w:t>
-      </w:r>
-    </w:p>
-    <w:p>
-      <w:pPr>
-        <w:autoSpaceDE w:val="0"/>
-        <w:autoSpaceDN w:val="0"/>
-        <w:adjustRightInd w:val="0"/>
-        <w:spacing w:after="0" w:line="240" w:lineRule="auto"/>
-        <w:rPr>
-          <w:rFonts w:ascii="Times New Roman" w:hAnsi="Times New Roman" w:cs="Times New Roman"/>
-          <w:sz w:val="28"/>
-          <w:szCs w:val="28"/>
-        </w:rPr>
-      </w:pPr>
-      <w:r>
-        <w:rPr>
-          <w:rFonts w:ascii="Times New Roman" w:hAnsi="Times New Roman" w:cs="Times New Roman"/>
-          <w:sz w:val="28"/>
-          <w:szCs w:val="28"/>
-        </w:rPr>
-        <w:t xml:space="preserve">  -THE MAIN OBJECTIVE OF DAEMON THREAD IS TO PROVIDE SERVICES OR SUPPORT TO NO-DAEMON </w:t>
-      </w:r>
-      <w:proofErr w:type="gramStart"/>
-      <w:r>
-        <w:rPr>
-          <w:rFonts w:ascii="Times New Roman" w:hAnsi="Times New Roman" w:cs="Times New Roman"/>
-          <w:sz w:val="28"/>
-          <w:szCs w:val="28"/>
-        </w:rPr>
-        <w:t>THREAD(</w:t>
-      </w:r>
-      <w:proofErr w:type="gramEnd"/>
-      <w:r>
-        <w:rPr>
-          <w:rFonts w:ascii="Times New Roman" w:hAnsi="Times New Roman" w:cs="Times New Roman"/>
-          <w:sz w:val="28"/>
-          <w:szCs w:val="28"/>
-        </w:rPr>
-        <w:t>MAIN THREAD).</w:t>
-      </w:r>
-    </w:p>
-    <w:p>
-      <w:pPr>
-        <w:autoSpaceDE w:val="0"/>
-        <w:autoSpaceDN w:val="0"/>
-        <w:adjustRightInd w:val="0"/>
-        <w:spacing w:after="0" w:line="240" w:lineRule="auto"/>
-        <w:rPr>
-          <w:rFonts w:ascii="Times New Roman" w:hAnsi="Times New Roman" w:cs="Times New Roman"/>
-          <w:sz w:val="28"/>
-          <w:szCs w:val="28"/>
-        </w:rPr>
-      </w:pPr>
-      <w:r>
-        <w:rPr>
-          <w:rFonts w:ascii="Times New Roman" w:hAnsi="Times New Roman" w:cs="Times New Roman"/>
-          <w:sz w:val="28"/>
-          <w:szCs w:val="28"/>
-        </w:rPr>
-        <w:t xml:space="preserve">  -USUALLY DAEMON THREAD HAS LOW PRIORITY BUT THEY CAN RUN IN HAVE HIGH PRIORITY ALSO.</w:t>
-      </w:r>
-    </w:p>
-    <w:p>
-      <w:pPr>
-        <w:autoSpaceDE w:val="0"/>
-        <w:autoSpaceDN w:val="0"/>
-        <w:adjustRightInd w:val="0"/>
-        <w:spacing w:after="0" w:line="240" w:lineRule="auto"/>
-        <w:rPr>
-          <w:rFonts w:ascii="Times New Roman" w:hAnsi="Times New Roman" w:cs="Times New Roman"/>
-          <w:sz w:val="28"/>
-          <w:szCs w:val="28"/>
-        </w:rPr>
-      </w:pPr>
-      <w:r>
-        <w:rPr>
-          <w:rFonts w:ascii="Times New Roman" w:hAnsi="Times New Roman" w:cs="Times New Roman"/>
+    </w:p>
+    <w:p>
+      <w:pPr>
+        <w:autoSpaceDE w:val="0"/>
+        <w:autoSpaceDN w:val="0"/>
+        <w:adjustRightInd w:val="0"/>
+        <w:spacing w:after="0" w:line="240" w:lineRule="auto"/>
+        <w:rPr>
+          <w:rFonts w:ascii="Times New Roman" w:hAnsi="Times New Roman" w:cs="Times New Roman"/>
+          <w:color w:val="FF0000"/>
+          <w:sz w:val="28"/>
+          <w:szCs w:val="28"/>
+        </w:rPr>
+      </w:pPr>
+      <w:r>
+        <w:rPr>
+          <w:rFonts w:ascii="Times New Roman" w:hAnsi="Times New Roman" w:cs="Times New Roman"/>
+          <w:color w:val="FF0000"/>
+          <w:sz w:val="28"/>
+          <w:szCs w:val="28"/>
+        </w:rPr>
+        <w:t xml:space="preserve">  TWO METHODS IN DAEMON THREAD</w:t>
+      </w:r>
+    </w:p>
+    <w:p>
+      <w:pPr>
+        <w:autoSpaceDE w:val="0"/>
+        <w:autoSpaceDN w:val="0"/>
+        <w:adjustRightInd w:val="0"/>
+        <w:spacing w:after="0" w:line="240" w:lineRule="auto"/>
+        <w:rPr>
+          <w:rFonts w:ascii="Times New Roman" w:hAnsi="Times New Roman" w:cs="Times New Roman"/>
+          <w:color w:val="FF0000"/>
+          <w:sz w:val="28"/>
+          <w:szCs w:val="28"/>
+        </w:rPr>
+      </w:pPr>
+      <w:r>
+        <w:rPr>
+          <w:rFonts w:ascii="Times New Roman" w:hAnsi="Times New Roman" w:cs="Times New Roman"/>
+          <w:color w:val="FF0000"/>
           <w:sz w:val="28"/>
           <w:szCs w:val="28"/>
         </w:rPr>
@@ -6688,7 +6390,7 @@
           <w:sz w:val="28"/>
           <w:szCs w:val="28"/>
         </w:rPr>
-        <w:t xml:space="preserve">  TWO METHODS IN DAEMON THREAD</w:t>
+        <w:t xml:space="preserve">  1)PUBLIC BOOLEAN ISDAEMON()</w:t>
       </w:r>
     </w:p>
     <w:p>
@@ -6711,93 +6413,7 @@
           <w:sz w:val="28"/>
           <w:szCs w:val="28"/>
         </w:rPr>
-        <w:t xml:space="preserve">  </w:t>
-      </w:r>
-    </w:p>
-    <w:p>
-      <w:pPr>
-        <w:autoSpaceDE w:val="0"/>
-        <w:autoSpaceDN w:val="0"/>
-        <w:adjustRightInd w:val="0"/>
-        <w:spacing w:after="0" w:line="240" w:lineRule="auto"/>
-        <w:rPr>
-          <w:rFonts w:ascii="Times New Roman" w:hAnsi="Times New Roman" w:cs="Times New Roman"/>
-          <w:color w:val="FF0000"/>
-          <w:sz w:val="28"/>
-          <w:szCs w:val="28"/>
-        </w:rPr>
-      </w:pPr>
-      <w:r>
-        <w:rPr>
-          <w:rFonts w:ascii="Times New Roman" w:hAnsi="Times New Roman" w:cs="Times New Roman"/>
-          <w:color w:val="FF0000"/>
-          <w:sz w:val="28"/>
-          <w:szCs w:val="28"/>
-        </w:rPr>
-        <w:t xml:space="preserve">  1)PUBLIC BOOLEAN </w:t>
-      </w:r>
-      <w:proofErr w:type="gramStart"/>
-      <w:r>
-        <w:rPr>
-          <w:rFonts w:ascii="Times New Roman" w:hAnsi="Times New Roman" w:cs="Times New Roman"/>
-          <w:color w:val="FF0000"/>
-          <w:sz w:val="28"/>
-          <w:szCs w:val="28"/>
-        </w:rPr>
-        <w:t>ISDAEMON(</w:t>
-      </w:r>
-      <w:proofErr w:type="gramEnd"/>
-      <w:r>
-        <w:rPr>
-          <w:rFonts w:ascii="Times New Roman" w:hAnsi="Times New Roman" w:cs="Times New Roman"/>
-          <w:color w:val="FF0000"/>
-          <w:sz w:val="28"/>
-          <w:szCs w:val="28"/>
-        </w:rPr>
-        <w:t>)</w:t>
-      </w:r>
-    </w:p>
-    <w:p>
-      <w:pPr>
-        <w:autoSpaceDE w:val="0"/>
-        <w:autoSpaceDN w:val="0"/>
-        <w:adjustRightInd w:val="0"/>
-        <w:spacing w:after="0" w:line="240" w:lineRule="auto"/>
-        <w:rPr>
-          <w:rFonts w:ascii="Times New Roman" w:hAnsi="Times New Roman" w:cs="Times New Roman"/>
-          <w:color w:val="FF0000"/>
-          <w:sz w:val="28"/>
-          <w:szCs w:val="28"/>
-        </w:rPr>
-      </w:pPr>
-      <w:r>
-        <w:rPr>
-          <w:rFonts w:ascii="Times New Roman" w:hAnsi="Times New Roman" w:cs="Times New Roman"/>
-          <w:color w:val="FF0000"/>
-          <w:sz w:val="28"/>
-          <w:szCs w:val="28"/>
-        </w:rPr>
-        <w:t xml:space="preserve">  2)PUBLIC VOID </w:t>
-      </w:r>
-      <w:proofErr w:type="gramStart"/>
-      <w:r>
-        <w:rPr>
-          <w:rFonts w:ascii="Times New Roman" w:hAnsi="Times New Roman" w:cs="Times New Roman"/>
-          <w:color w:val="FF0000"/>
-          <w:sz w:val="28"/>
-          <w:szCs w:val="28"/>
-        </w:rPr>
-        <w:t>SETDAEMON(</w:t>
-      </w:r>
-      <w:proofErr w:type="gramEnd"/>
-      <w:r>
-        <w:rPr>
-          <w:rFonts w:ascii="Times New Roman" w:hAnsi="Times New Roman" w:cs="Times New Roman"/>
-          <w:color w:val="FF0000"/>
-          <w:sz w:val="28"/>
-          <w:szCs w:val="28"/>
-        </w:rPr>
-        <w:t>BOOLEAN B);</w:t>
+        <w:t xml:space="preserve">  2)PUBLIC VOID SETDAEMON(BOOLEAN B);</w:t>
       </w:r>
     </w:p>
     <w:p>
@@ -7060,8 +6676,8 @@
 </file>
 
 <file path=word/numbering.xml><?xml version="1.0" encoding="utf-8"?>
-<w:numbering xmlns:wpc="http://schemas.microsoft.com/office/word/2010/wordprocessingCanvas" xmlns:cx="http://schemas.microsoft.com/office/drawing/2014/chartex" xmlns:cx1="http://schemas.microsoft.com/office/drawing/2015/9/8/chartex" xmlns:cx2="http://schemas.microsoft.com/office/drawing/2015/10/21/chartex" xmlns:cx3="http://schemas.microsoft.com/office/drawing/2016/5/9/chartex" xmlns:cx4="http://schemas.microsoft.com/office/drawing/2016/5/10/chartex" xmlns:cx5="http://schemas.microsoft.com/office/drawing/2016/5/11/chartex" xmlns:cx6="http://schemas.microsoft.com/office/drawing/2016/5/12/chartex" xmlns:cx7="http://schemas.microsoft.com/office/drawing/2016/5/13/chartex" xmlns:cx8="http://schemas.microsoft.com/office/drawing/2016/5/14/chartex" xmlns:mc="http://schemas.openxmlformats.org/markup-compatibility/2006" xmlns:aink="http://schemas.microsoft.com/office/drawing/2016/ink" xmlns:am3d="http://schemas.microsoft.com/office/drawing/2017/model3d" xmlns:o="urn:schemas-microsoft-com:office:office" xmlns:r="http://schemas.openxmlformats.org/officeDocument/2006/relationships" xmlns:m="http://schemas.openxmlformats.org/officeDocument/2006/math" xmlns:v="urn:schemas-microsoft-com:vml" xmlns:wp14="http://schemas.microsoft.com/office/word/2010/wordprocessingDrawing" xmlns:wp="http://schemas.openxmlformats.org/drawingml/2006/wordprocessingDrawing" xmlns:w10="urn:schemas-microsoft-com:office:word" xmlns:w="http://schemas.openxmlformats.org/wordprocessingml/2006/main" xmlns:w14="http://schemas.microsoft.com/office/word/2010/wordml" xmlns:w15="http://schemas.microsoft.com/office/word/2012/wordml" xmlns:w16cid="http://schemas.microsoft.com/office/word/2016/wordml/cid" xmlns:w16se="http://schemas.microsoft.com/office/word/2015/wordml/symex" xmlns:wpg="http://schemas.microsoft.com/office/word/2010/wordprocessingGroup" xmlns:wpi="http://schemas.microsoft.com/office/word/2010/wordprocessingInk" xmlns:wne="http://schemas.microsoft.com/office/word/2006/wordml" xmlns:wps="http://schemas.microsoft.com/office/word/2010/wordprocessingShape" mc:Ignorable="w14 w15 w16se w16cid wp14">
-  <w:abstractNum w:abstractNumId="0" w15:restartNumberingAfterBreak="0">
+<w:numbering xmlns:ve="http://schemas.openxmlformats.org/markup-compatibility/2006" xmlns:o="urn:schemas-microsoft-com:office:office" xmlns:r="http://schemas.openxmlformats.org/officeDocument/2006/relationships" xmlns:m="http://schemas.openxmlformats.org/officeDocument/2006/math" xmlns:v="urn:schemas-microsoft-com:vml" xmlns:wp="http://schemas.openxmlformats.org/drawingml/2006/wordprocessingDrawing" xmlns:w10="urn:schemas-microsoft-com:office:word" xmlns:w="http://schemas.openxmlformats.org/wordprocessingml/2006/main" xmlns:wne="http://schemas.microsoft.com/office/word/2006/wordml">
+  <w:abstractNum w:abstractNumId="0">
     <w:nsid w:val="2F14517E"/>
     <w:multiLevelType w:val="multilevel"/>
     <w:tmpl w:val="4134FA7C"/>
@@ -7210,7 +6826,7 @@
       </w:rPr>
     </w:lvl>
   </w:abstractNum>
-  <w:abstractNum w:abstractNumId="1" w15:restartNumberingAfterBreak="0">
+  <w:abstractNum w:abstractNumId="1">
     <w:nsid w:val="3FC7794F"/>
     <w:multiLevelType w:val="multilevel"/>
     <w:tmpl w:val="09B25DD8"/>
@@ -7355,17 +6971,285 @@
       </w:rPr>
     </w:lvl>
   </w:abstractNum>
+  <w:abstractNum w:abstractNumId="2">
+    <w:nsid w:val="46804D88"/>
+    <w:multiLevelType w:val="multilevel"/>
+    <w:tmpl w:val="43FC8514"/>
+    <w:lvl w:ilvl="0">
+      <w:start w:val="1"/>
+      <w:numFmt w:val="decimal"/>
+      <w:lvlText w:val="%1."/>
+      <w:lvlJc w:val="left"/>
+      <w:pPr>
+        <w:tabs>
+          <w:tab w:val="num" w:pos="720"/>
+        </w:tabs>
+        <w:ind w:left="720" w:hanging="360"/>
+      </w:pPr>
+    </w:lvl>
+    <w:lvl w:ilvl="1" w:tentative="1">
+      <w:start w:val="1"/>
+      <w:numFmt w:val="decimal"/>
+      <w:lvlText w:val="%2."/>
+      <w:lvlJc w:val="left"/>
+      <w:pPr>
+        <w:tabs>
+          <w:tab w:val="num" w:pos="1440"/>
+        </w:tabs>
+        <w:ind w:left="1440" w:hanging="360"/>
+      </w:pPr>
+    </w:lvl>
+    <w:lvl w:ilvl="2" w:tentative="1">
+      <w:start w:val="1"/>
+      <w:numFmt w:val="decimal"/>
+      <w:lvlText w:val="%3."/>
+      <w:lvlJc w:val="left"/>
+      <w:pPr>
+        <w:tabs>
+          <w:tab w:val="num" w:pos="2160"/>
+        </w:tabs>
+        <w:ind w:left="2160" w:hanging="360"/>
+      </w:pPr>
+    </w:lvl>
+    <w:lvl w:ilvl="3" w:tentative="1">
+      <w:start w:val="1"/>
+      <w:numFmt w:val="decimal"/>
+      <w:lvlText w:val="%4."/>
+      <w:lvlJc w:val="left"/>
+      <w:pPr>
+        <w:tabs>
+          <w:tab w:val="num" w:pos="2880"/>
+        </w:tabs>
+        <w:ind w:left="2880" w:hanging="360"/>
+      </w:pPr>
+    </w:lvl>
+    <w:lvl w:ilvl="4" w:tentative="1">
+      <w:start w:val="1"/>
+      <w:numFmt w:val="decimal"/>
+      <w:lvlText w:val="%5."/>
+      <w:lvlJc w:val="left"/>
+      <w:pPr>
+        <w:tabs>
+          <w:tab w:val="num" w:pos="3600"/>
+        </w:tabs>
+        <w:ind w:left="3600" w:hanging="360"/>
+      </w:pPr>
+    </w:lvl>
+    <w:lvl w:ilvl="5" w:tentative="1">
+      <w:start w:val="1"/>
+      <w:numFmt w:val="decimal"/>
+      <w:lvlText w:val="%6."/>
+      <w:lvlJc w:val="left"/>
+      <w:pPr>
+        <w:tabs>
+          <w:tab w:val="num" w:pos="4320"/>
+        </w:tabs>
+        <w:ind w:left="4320" w:hanging="360"/>
+      </w:pPr>
+    </w:lvl>
+    <w:lvl w:ilvl="6" w:tentative="1">
+      <w:start w:val="1"/>
+      <w:numFmt w:val="decimal"/>
+      <w:lvlText w:val="%7."/>
+      <w:lvlJc w:val="left"/>
+      <w:pPr>
+        <w:tabs>
+          <w:tab w:val="num" w:pos="5040"/>
+        </w:tabs>
+        <w:ind w:left="5040" w:hanging="360"/>
+      </w:pPr>
+    </w:lvl>
+    <w:lvl w:ilvl="7" w:tentative="1">
+      <w:start w:val="1"/>
+      <w:numFmt w:val="decimal"/>
+      <w:lvlText w:val="%8."/>
+      <w:lvlJc w:val="left"/>
+      <w:pPr>
+        <w:tabs>
+          <w:tab w:val="num" w:pos="5760"/>
+        </w:tabs>
+        <w:ind w:left="5760" w:hanging="360"/>
+      </w:pPr>
+    </w:lvl>
+    <w:lvl w:ilvl="8" w:tentative="1">
+      <w:start w:val="1"/>
+      <w:numFmt w:val="decimal"/>
+      <w:lvlText w:val="%9."/>
+      <w:lvlJc w:val="left"/>
+      <w:pPr>
+        <w:tabs>
+          <w:tab w:val="num" w:pos="6480"/>
+        </w:tabs>
+        <w:ind w:left="6480" w:hanging="360"/>
+      </w:pPr>
+    </w:lvl>
+  </w:abstractNum>
+  <w:abstractNum w:abstractNumId="3">
+    <w:nsid w:val="72950C08"/>
+    <w:multiLevelType w:val="multilevel"/>
+    <w:tmpl w:val="8B5CD394"/>
+    <w:lvl w:ilvl="0">
+      <w:start w:val="1"/>
+      <w:numFmt w:val="bullet"/>
+      <w:lvlText w:val=""/>
+      <w:lvlJc w:val="left"/>
+      <w:pPr>
+        <w:tabs>
+          <w:tab w:val="num" w:pos="720"/>
+        </w:tabs>
+        <w:ind w:left="720" w:hanging="360"/>
+      </w:pPr>
+      <w:rPr>
+        <w:rFonts w:ascii="Symbol" w:hAnsi="Symbol" w:hint="default"/>
+        <w:sz w:val="20"/>
+      </w:rPr>
+    </w:lvl>
+    <w:lvl w:ilvl="1" w:tentative="1">
+      <w:start w:val="1"/>
+      <w:numFmt w:val="bullet"/>
+      <w:lvlText w:val=""/>
+      <w:lvlJc w:val="left"/>
+      <w:pPr>
+        <w:tabs>
+          <w:tab w:val="num" w:pos="1440"/>
+        </w:tabs>
+        <w:ind w:left="1440" w:hanging="360"/>
+      </w:pPr>
+      <w:rPr>
+        <w:rFonts w:ascii="Symbol" w:hAnsi="Symbol" w:hint="default"/>
+        <w:sz w:val="20"/>
+      </w:rPr>
+    </w:lvl>
+    <w:lvl w:ilvl="2" w:tentative="1">
+      <w:start w:val="1"/>
+      <w:numFmt w:val="bullet"/>
+      <w:lvlText w:val=""/>
+      <w:lvlJc w:val="left"/>
+      <w:pPr>
+        <w:tabs>
+          <w:tab w:val="num" w:pos="2160"/>
+        </w:tabs>
+        <w:ind w:left="2160" w:hanging="360"/>
+      </w:pPr>
+      <w:rPr>
+        <w:rFonts w:ascii="Symbol" w:hAnsi="Symbol" w:hint="default"/>
+        <w:sz w:val="20"/>
+      </w:rPr>
+    </w:lvl>
+    <w:lvl w:ilvl="3" w:tentative="1">
+      <w:start w:val="1"/>
+      <w:numFmt w:val="bullet"/>
+      <w:lvlText w:val=""/>
+      <w:lvlJc w:val="left"/>
+      <w:pPr>
+        <w:tabs>
+          <w:tab w:val="num" w:pos="2880"/>
+        </w:tabs>
+        <w:ind w:left="2880" w:hanging="360"/>
+      </w:pPr>
+      <w:rPr>
+        <w:rFonts w:ascii="Symbol" w:hAnsi="Symbol" w:hint="default"/>
+        <w:sz w:val="20"/>
+      </w:rPr>
+    </w:lvl>
+    <w:lvl w:ilvl="4" w:tentative="1">
+      <w:start w:val="1"/>
+      <w:numFmt w:val="bullet"/>
+      <w:lvlText w:val=""/>
+      <w:lvlJc w:val="left"/>
+      <w:pPr>
+        <w:tabs>
+          <w:tab w:val="num" w:pos="3600"/>
+        </w:tabs>
+        <w:ind w:left="3600" w:hanging="360"/>
+      </w:pPr>
+      <w:rPr>
+        <w:rFonts w:ascii="Symbol" w:hAnsi="Symbol" w:hint="default"/>
+        <w:sz w:val="20"/>
+      </w:rPr>
+    </w:lvl>
+    <w:lvl w:ilvl="5" w:tentative="1">
+      <w:start w:val="1"/>
+      <w:numFmt w:val="bullet"/>
+      <w:lvlText w:val=""/>
+      <w:lvlJc w:val="left"/>
+      <w:pPr>
+        <w:tabs>
+          <w:tab w:val="num" w:pos="4320"/>
+        </w:tabs>
+        <w:ind w:left="4320" w:hanging="360"/>
+      </w:pPr>
+      <w:rPr>
+        <w:rFonts w:ascii="Symbol" w:hAnsi="Symbol" w:hint="default"/>
+        <w:sz w:val="20"/>
+      </w:rPr>
+    </w:lvl>
+    <w:lvl w:ilvl="6" w:tentative="1">
+      <w:start w:val="1"/>
+      <w:numFmt w:val="bullet"/>
+      <w:lvlText w:val=""/>
+      <w:lvlJc w:val="left"/>
+      <w:pPr>
+        <w:tabs>
+          <w:tab w:val="num" w:pos="5040"/>
+        </w:tabs>
+        <w:ind w:left="5040" w:hanging="360"/>
+      </w:pPr>
+      <w:rPr>
+        <w:rFonts w:ascii="Symbol" w:hAnsi="Symbol" w:hint="default"/>
+        <w:sz w:val="20"/>
+      </w:rPr>
+    </w:lvl>
+    <w:lvl w:ilvl="7" w:tentative="1">
+      <w:start w:val="1"/>
+      <w:numFmt w:val="bullet"/>
+      <w:lvlText w:val=""/>
+      <w:lvlJc w:val="left"/>
+      <w:pPr>
+        <w:tabs>
+          <w:tab w:val="num" w:pos="5760"/>
+        </w:tabs>
+        <w:ind w:left="5760" w:hanging="360"/>
+      </w:pPr>
+      <w:rPr>
+        <w:rFonts w:ascii="Symbol" w:hAnsi="Symbol" w:hint="default"/>
+        <w:sz w:val="20"/>
+      </w:rPr>
+    </w:lvl>
+    <w:lvl w:ilvl="8" w:tentative="1">
+      <w:start w:val="1"/>
+      <w:numFmt w:val="bullet"/>
+      <w:lvlText w:val=""/>
+      <w:lvlJc w:val="left"/>
+      <w:pPr>
+        <w:tabs>
+          <w:tab w:val="num" w:pos="6480"/>
+        </w:tabs>
+        <w:ind w:left="6480" w:hanging="360"/>
+      </w:pPr>
+      <w:rPr>
+        <w:rFonts w:ascii="Symbol" w:hAnsi="Symbol" w:hint="default"/>
+        <w:sz w:val="20"/>
+      </w:rPr>
+    </w:lvl>
+  </w:abstractNum>
   <w:num w:numId="1">
     <w:abstractNumId w:val="1"/>
   </w:num>
   <w:num w:numId="2">
     <w:abstractNumId w:val="0"/>
   </w:num>
+  <w:num w:numId="3">
+    <w:abstractNumId w:val="2"/>
+  </w:num>
+  <w:num w:numId="4">
+    <w:abstractNumId w:val="3"/>
+  </w:num>
 </w:numbering>
 </file>
 
 <file path=word/styles.xml><?xml version="1.0" encoding="utf-8"?>
-<w:styles xmlns:mc="http://schemas.openxmlformats.org/markup-compatibility/2006" xmlns:r="http://schemas.openxmlformats.org/officeDocument/2006/relationships" xmlns:w="http://schemas.openxmlformats.org/wordprocessingml/2006/main" xmlns:w14="http://schemas.microsoft.com/office/word/2010/wordml" xmlns:w15="http://schemas.microsoft.com/office/word/2012/wordml" xmlns:w16cid="http://schemas.microsoft.com/office/word/2016/wordml/cid" xmlns:w16se="http://schemas.microsoft.com/office/word/2015/wordml/symex" mc:Ignorable="w14 w15 w16se w16cid">
+<w:styles xmlns:r="http://schemas.openxmlformats.org/officeDocument/2006/relationships" xmlns:w="http://schemas.openxmlformats.org/wordprocessingml/2006/main">
   <w:docDefaults>
     <w:rPrDefault>
       <w:rPr>
@@ -7381,386 +7265,149 @@
       </w:pPr>
     </w:pPrDefault>
   </w:docDefaults>
-  <w:latentStyles w:defLockedState="0" w:defUIPriority="99" w:defSemiHidden="0" w:defUnhideWhenUsed="0" w:defQFormat="0" w:count="375">
-    <w:lsdException w:name="Normal" w:uiPriority="0" w:qFormat="1"/>
-    <w:lsdException w:name="heading 1" w:uiPriority="9" w:qFormat="1"/>
-    <w:lsdException w:name="heading 2" w:semiHidden="1" w:uiPriority="9" w:unhideWhenUsed="1" w:qFormat="1"/>
-    <w:lsdException w:name="heading 3" w:semiHidden="1" w:uiPriority="9" w:unhideWhenUsed="1" w:qFormat="1"/>
-    <w:lsdException w:name="heading 4" w:semiHidden="1" w:uiPriority="9" w:unhideWhenUsed="1" w:qFormat="1"/>
-    <w:lsdException w:name="heading 5" w:semiHidden="1" w:uiPriority="9" w:unhideWhenUsed="1" w:qFormat="1"/>
-    <w:lsdException w:name="heading 6" w:semiHidden="1" w:uiPriority="9" w:unhideWhenUsed="1" w:qFormat="1"/>
-    <w:lsdException w:name="heading 7" w:semiHidden="1" w:uiPriority="9" w:unhideWhenUsed="1" w:qFormat="1"/>
-    <w:lsdException w:name="heading 8" w:semiHidden="1" w:uiPriority="9" w:unhideWhenUsed="1" w:qFormat="1"/>
-    <w:lsdException w:name="heading 9" w:semiHidden="1" w:uiPriority="9" w:unhideWhenUsed="1" w:qFormat="1"/>
-    <w:lsdException w:name="index 1" w:semiHidden="1" w:unhideWhenUsed="1"/>
-    <w:lsdException w:name="index 2" w:semiHidden="1" w:unhideWhenUsed="1"/>
-    <w:lsdException w:name="index 3" w:semiHidden="1" w:unhideWhenUsed="1"/>
-    <w:lsdException w:name="index 4" w:semiHidden="1" w:unhideWhenUsed="1"/>
-    <w:lsdException w:name="index 5" w:semiHidden="1" w:unhideWhenUsed="1"/>
-    <w:lsdException w:name="index 6" w:semiHidden="1" w:unhideWhenUsed="1"/>
-    <w:lsdException w:name="index 7" w:semiHidden="1" w:unhideWhenUsed="1"/>
-    <w:lsdException w:name="index 8" w:semiHidden="1" w:unhideWhenUsed="1"/>
-    <w:lsdException w:name="index 9" w:semiHidden="1" w:unhideWhenUsed="1"/>
-    <w:lsdException w:name="toc 1" w:semiHidden="1" w:uiPriority="39" w:unhideWhenUsed="1"/>
-    <w:lsdException w:name="toc 2" w:semiHidden="1" w:uiPriority="39" w:unhideWhenUsed="1"/>
-    <w:lsdException w:name="toc 3" w:semiHidden="1" w:uiPriority="39" w:unhideWhenUsed="1"/>
-    <w:lsdException w:name="toc 4" w:semiHidden="1" w:uiPriority="39" w:unhideWhenUsed="1"/>
-    <w:lsdException w:name="toc 5" w:semiHidden="1" w:uiPriority="39" w:unhideWhenUsed="1"/>
-    <w:lsdException w:name="toc 6" w:semiHidden="1" w:uiPriority="39" w:unhideWhenUsed="1"/>
-    <w:lsdException w:name="toc 7" w:semiHidden="1" w:uiPriority="39" w:unhideWhenUsed="1"/>
-    <w:lsdException w:name="toc 8" w:semiHidden="1" w:uiPriority="39" w:unhideWhenUsed="1"/>
-    <w:lsdException w:name="toc 9" w:semiHidden="1" w:uiPriority="39" w:unhideWhenUsed="1"/>
-    <w:lsdException w:name="Normal Indent" w:semiHidden="1" w:unhideWhenUsed="1"/>
-    <w:lsdException w:name="footnote text" w:semiHidden="1" w:unhideWhenUsed="1"/>
-    <w:lsdException w:name="annotation text" w:semiHidden="1" w:unhideWhenUsed="1"/>
-    <w:lsdException w:name="header" w:semiHidden="1" w:unhideWhenUsed="1"/>
-    <w:lsdException w:name="footer" w:semiHidden="1" w:unhideWhenUsed="1"/>
-    <w:lsdException w:name="index heading" w:semiHidden="1" w:unhideWhenUsed="1"/>
-    <w:lsdException w:name="caption" w:semiHidden="1" w:uiPriority="35" w:unhideWhenUsed="1" w:qFormat="1"/>
-    <w:lsdException w:name="table of figures" w:semiHidden="1" w:unhideWhenUsed="1"/>
-    <w:lsdException w:name="envelope address" w:semiHidden="1" w:unhideWhenUsed="1"/>
-    <w:lsdException w:name="envelope return" w:semiHidden="1" w:unhideWhenUsed="1"/>
-    <w:lsdException w:name="footnote reference" w:semiHidden="1" w:unhideWhenUsed="1"/>
-    <w:lsdException w:name="annotation reference" w:semiHidden="1" w:unhideWhenUsed="1"/>
-    <w:lsdException w:name="line number" w:semiHidden="1" w:unhideWhenUsed="1"/>
-    <w:lsdException w:name="page number" w:semiHidden="1" w:unhideWhenUsed="1"/>
-    <w:lsdException w:name="endnote reference" w:semiHidden="1" w:unhideWhenUsed="1"/>
-    <w:lsdException w:name="endnote text" w:semiHidden="1" w:unhideWhenUsed="1"/>
-    <w:lsdException w:name="table of authorities" w:semiHidden="1" w:unhideWhenUsed="1"/>
-    <w:lsdException w:name="macro" w:semiHidden="1" w:unhideWhenUsed="1"/>
-    <w:lsdException w:name="toa heading" w:semiHidden="1" w:unhideWhenUsed="1"/>
-    <w:lsdException w:name="List" w:semiHidden="1" w:unhideWhenUsed="1"/>
-    <w:lsdException w:name="List Bullet" w:semiHidden="1" w:unhideWhenUsed="1"/>
-    <w:lsdException w:name="List Number" w:semiHidden="1" w:unhideWhenUsed="1"/>
-    <w:lsdException w:name="List 2" w:semiHidden="1" w:unhideWhenUsed="1"/>
-    <w:lsdException w:name="List 3" w:semiHidden="1" w:unhideWhenUsed="1"/>
-    <w:lsdException w:name="List 4" w:semiHidden="1" w:unhideWhenUsed="1"/>
-    <w:lsdException w:name="List 5" w:semiHidden="1" w:unhideWhenUsed="1"/>
-    <w:lsdException w:name="List Bullet 2" w:semiHidden="1" w:unhideWhenUsed="1"/>
-    <w:lsdException w:name="List Bullet 3" w:semiHidden="1" w:unhideWhenUsed="1"/>
-    <w:lsdException w:name="List Bullet 4" w:semiHidden="1" w:unhideWhenUsed="1"/>
-    <w:lsdException w:name="List Bullet 5" w:semiHidden="1" w:unhideWhenUsed="1"/>
-    <w:lsdException w:name="List Number 2" w:semiHidden="1" w:unhideWhenUsed="1"/>
-    <w:lsdException w:name="List Number 3" w:semiHidden="1" w:unhideWhenUsed="1"/>
-    <w:lsdException w:name="List Number 4" w:semiHidden="1" w:unhideWhenUsed="1"/>
-    <w:lsdException w:name="List Number 5" w:semiHidden="1" w:unhideWhenUsed="1"/>
-    <w:lsdException w:name="Title" w:uiPriority="10" w:qFormat="1"/>
-    <w:lsdException w:name="Closing" w:semiHidden="1" w:unhideWhenUsed="1"/>
-    <w:lsdException w:name="Signature" w:semiHidden="1" w:unhideWhenUsed="1"/>
-    <w:lsdException w:name="Default Paragraph Font" w:semiHidden="1" w:uiPriority="1" w:unhideWhenUsed="1"/>
-    <w:lsdException w:name="Body Text" w:semiHidden="1" w:unhideWhenUsed="1"/>
-    <w:lsdException w:name="Body Text Indent" w:semiHidden="1" w:unhideWhenUsed="1"/>
-    <w:lsdException w:name="List Continue" w:semiHidden="1" w:unhideWhenUsed="1"/>
-    <w:lsdException w:name="List Continue 2" w:semiHidden="1" w:unhideWhenUsed="1"/>
-    <w:lsdException w:name="List Continue 3" w:semiHidden="1" w:unhideWhenUsed="1"/>
-    <w:lsdException w:name="List Continue 4" w:semiHidden="1" w:unhideWhenUsed="1"/>
-    <w:lsdException w:name="List Continue 5" w:semiHidden="1" w:unhideWhenUsed="1"/>
-    <w:lsdException w:name="Message Header" w:semiHidden="1" w:unhideWhenUsed="1"/>
-    <w:lsdException w:name="Subtitle" w:uiPriority="11" w:qFormat="1"/>
-    <w:lsdException w:name="Salutation" w:semiHidden="1" w:unhideWhenUsed="1"/>
-    <w:lsdException w:name="Date" w:semiHidden="1" w:unhideWhenUsed="1"/>
-    <w:lsdException w:name="Body Text First Indent" w:semiHidden="1" w:unhideWhenUsed="1"/>
-    <w:lsdException w:name="Body Text First Indent 2" w:semiHidden="1" w:unhideWhenUsed="1"/>
-    <w:lsdException w:name="Note Heading" w:semiHidden="1" w:unhideWhenUsed="1"/>
-    <w:lsdException w:name="Body Text 2" w:semiHidden="1" w:unhideWhenUsed="1"/>
-    <w:lsdException w:name="Body Text 3" w:semiHidden="1" w:unhideWhenUsed="1"/>
-    <w:lsdException w:name="Body Text Indent 2" w:semiHidden="1" w:unhideWhenUsed="1"/>
-    <w:lsdException w:name="Body Text Indent 3" w:semiHidden="1" w:unhideWhenUsed="1"/>
-    <w:lsdException w:name="Block Text" w:semiHidden="1" w:unhideWhenUsed="1"/>
-    <w:lsdException w:name="Hyperlink" w:semiHidden="1" w:unhideWhenUsed="1"/>
-    <w:lsdException w:name="FollowedHyperlink" w:semiHidden="1" w:unhideWhenUsed="1"/>
-    <w:lsdException w:name="Strong" w:uiPriority="22" w:qFormat="1"/>
-    <w:lsdException w:name="Emphasis" w:uiPriority="20" w:qFormat="1"/>
-    <w:lsdException w:name="Document Map" w:semiHidden="1" w:unhideWhenUsed="1"/>
-    <w:lsdException w:name="Plain Text" w:semiHidden="1" w:unhideWhenUsed="1"/>
-    <w:lsdException w:name="E-mail Signature" w:semiHidden="1" w:unhideWhenUsed="1"/>
-    <w:lsdException w:name="HTML Top of Form" w:semiHidden="1" w:unhideWhenUsed="1"/>
-    <w:lsdException w:name="HTML Bottom of Form" w:semiHidden="1" w:unhideWhenUsed="1"/>
-    <w:lsdException w:name="Normal (Web)" w:semiHidden="1" w:unhideWhenUsed="1"/>
-    <w:lsdException w:name="HTML Acronym" w:semiHidden="1" w:unhideWhenUsed="1"/>
-    <w:lsdException w:name="HTML Address" w:semiHidden="1" w:unhideWhenUsed="1"/>
-    <w:lsdException w:name="HTML Cite" w:semiHidden="1" w:unhideWhenUsed="1"/>
-    <w:lsdException w:name="HTML Code" w:semiHidden="1" w:unhideWhenUsed="1"/>
-    <w:lsdException w:name="HTML Definition" w:semiHidden="1" w:unhideWhenUsed="1"/>
-    <w:lsdException w:name="HTML Keyboard" w:semiHidden="1" w:unhideWhenUsed="1"/>
-    <w:lsdException w:name="HTML Preformatted" w:semiHidden="1" w:unhideWhenUsed="1"/>
-    <w:lsdException w:name="HTML Sample" w:semiHidden="1" w:unhideWhenUsed="1"/>
-    <w:lsdException w:name="HTML Typewriter" w:semiHidden="1" w:unhideWhenUsed="1"/>
-    <w:lsdException w:name="HTML Variable" w:semiHidden="1" w:unhideWhenUsed="1"/>
-    <w:lsdException w:name="Normal Table" w:semiHidden="1" w:unhideWhenUsed="1"/>
-    <w:lsdException w:name="annotation subject" w:semiHidden="1" w:unhideWhenUsed="1"/>
-    <w:lsdException w:name="No List" w:semiHidden="1" w:unhideWhenUsed="1"/>
-    <w:lsdException w:name="Outline List 1" w:semiHidden="1" w:unhideWhenUsed="1"/>
-    <w:lsdException w:name="Outline List 2" w:semiHidden="1" w:unhideWhenUsed="1"/>
-    <w:lsdException w:name="Outline List 3" w:semiHidden="1" w:unhideWhenUsed="1"/>
-    <w:lsdException w:name="Table Simple 1" w:semiHidden="1" w:unhideWhenUsed="1"/>
-    <w:lsdException w:name="Table Simple 2" w:semiHidden="1" w:unhideWhenUsed="1"/>
-    <w:lsdException w:name="Table Simple 3" w:semiHidden="1" w:unhideWhenUsed="1"/>
-    <w:lsdException w:name="Table Classic 1" w:semiHidden="1" w:unhideWhenUsed="1"/>
-    <w:lsdException w:name="Table Classic 2" w:semiHidden="1" w:unhideWhenUsed="1"/>
-    <w:lsdException w:name="Table Classic 3" w:semiHidden="1" w:unhideWhenUsed="1"/>
-    <w:lsdException w:name="Table Classic 4" w:semiHidden="1" w:unhideWhenUsed="1"/>
-    <w:lsdException w:name="Table Colorful 1" w:semiHidden="1" w:unhideWhenUsed="1"/>
-    <w:lsdException w:name="Table Colorful 2" w:semiHidden="1" w:unhideWhenUsed="1"/>
-    <w:lsdException w:name="Table Colorful 3" w:semiHidden="1" w:unhideWhenUsed="1"/>
-    <w:lsdException w:name="Table Columns 1" w:semiHidden="1" w:unhideWhenUsed="1"/>
-    <w:lsdException w:name="Table Columns 2" w:semiHidden="1" w:unhideWhenUsed="1"/>
-    <w:lsdException w:name="Table Columns 3" w:semiHidden="1" w:unhideWhenUsed="1"/>
-    <w:lsdException w:name="Table Columns 4" w:semiHidden="1" w:unhideWhenUsed="1"/>
-    <w:lsdException w:name="Table Columns 5" w:semiHidden="1" w:unhideWhenUsed="1"/>
-    <w:lsdException w:name="Table Grid 1" w:semiHidden="1" w:unhideWhenUsed="1"/>
-    <w:lsdException w:name="Table Grid 2" w:semiHidden="1" w:unhideWhenUsed="1"/>
-    <w:lsdException w:name="Table Grid 3" w:semiHidden="1" w:unhideWhenUsed="1"/>
-    <w:lsdException w:name="Table Grid 4" w:semiHidden="1" w:unhideWhenUsed="1"/>
-    <w:lsdException w:name="Table Grid 5" w:semiHidden="1" w:unhideWhenUsed="1"/>
-    <w:lsdException w:name="Table Grid 6" w:semiHidden="1" w:unhideWhenUsed="1"/>
-    <w:lsdException w:name="Table Grid 7" w:semiHidden="1" w:unhideWhenUsed="1"/>
-    <w:lsdException w:name="Table Grid 8" w:semiHidden="1" w:unhideWhenUsed="1"/>
-    <w:lsdException w:name="Table List 1" w:semiHidden="1" w:unhideWhenUsed="1"/>
-    <w:lsdException w:name="Table List 2" w:semiHidden="1" w:unhideWhenUsed="1"/>
-    <w:lsdException w:name="Table List 3" w:semiHidden="1" w:unhideWhenUsed="1"/>
-    <w:lsdException w:name="Table List 4" w:semiHidden="1" w:unhideWhenUsed="1"/>
-    <w:lsdException w:name="Table List 5" w:semiHidden="1" w:unhideWhenUsed="1"/>
-    <w:lsdException w:name="Table List 6" w:semiHidden="1" w:unhideWhenUsed="1"/>
-    <w:lsdException w:name="Table List 7" w:semiHidden="1" w:unhideWhenUsed="1"/>
-    <w:lsdException w:name="Table List 8" w:semiHidden="1" w:unhideWhenUsed="1"/>
-    <w:lsdException w:name="Table 3D effects 1" w:semiHidden="1" w:unhideWhenUsed="1"/>
-    <w:lsdException w:name="Table 3D effects 2" w:semiHidden="1" w:unhideWhenUsed="1"/>
-    <w:lsdException w:name="Table 3D effects 3" w:semiHidden="1" w:unhideWhenUsed="1"/>
-    <w:lsdException w:name="Table Contemporary" w:semiHidden="1" w:unhideWhenUsed="1"/>
-    <w:lsdException w:name="Table Elegant" w:semiHidden="1" w:unhideWhenUsed="1"/>
-    <w:lsdException w:name="Table Professional" w:semiHidden="1" w:unhideWhenUsed="1"/>
-    <w:lsdException w:name="Table Subtle 1" w:semiHidden="1" w:unhideWhenUsed="1"/>
-    <w:lsdException w:name="Table Subtle 2" w:semiHidden="1" w:unhideWhenUsed="1"/>
-    <w:lsdException w:name="Table Web 1" w:semiHidden="1" w:unhideWhenUsed="1"/>
-    <w:lsdException w:name="Table Web 2" w:semiHidden="1" w:unhideWhenUsed="1"/>
-    <w:lsdException w:name="Table Web 3" w:semiHidden="1" w:unhideWhenUsed="1"/>
-    <w:lsdException w:name="Balloon Text" w:semiHidden="1" w:unhideWhenUsed="1"/>
-    <w:lsdException w:name="Table Grid" w:uiPriority="39"/>
-    <w:lsdException w:name="Table Theme" w:semiHidden="1" w:unhideWhenUsed="1"/>
-    <w:lsdException w:name="Placeholder Text" w:semiHidden="1"/>
-    <w:lsdException w:name="No Spacing" w:uiPriority="1" w:qFormat="1"/>
-    <w:lsdException w:name="Light Shading" w:uiPriority="60"/>
-    <w:lsdException w:name="Light List" w:uiPriority="61"/>
-    <w:lsdException w:name="Light Grid" w:uiPriority="62"/>
-    <w:lsdException w:name="Medium Shading 1" w:uiPriority="63"/>
-    <w:lsdException w:name="Medium Shading 2" w:uiPriority="64"/>
-    <w:lsdException w:name="Medium List 1" w:uiPriority="65"/>
-    <w:lsdException w:name="Medium List 2" w:uiPriority="66"/>
-    <w:lsdException w:name="Medium Grid 1" w:uiPriority="67"/>
-    <w:lsdException w:name="Medium Grid 2" w:uiPriority="68"/>
-    <w:lsdException w:name="Medium Grid 3" w:uiPriority="69"/>
-    <w:lsdException w:name="Dark List" w:uiPriority="70"/>
-    <w:lsdException w:name="Colorful Shading" w:uiPriority="71"/>
-    <w:lsdException w:name="Colorful List" w:uiPriority="72"/>
-    <w:lsdException w:name="Colorful Grid" w:uiPriority="73"/>
-    <w:lsdException w:name="Light Shading Accent 1" w:uiPriority="60"/>
-    <w:lsdException w:name="Light List Accent 1" w:uiPriority="61"/>
-    <w:lsdException w:name="Light Grid Accent 1" w:uiPriority="62"/>
-    <w:lsdException w:name="Medium Shading 1 Accent 1" w:uiPriority="63"/>
-    <w:lsdException w:name="Medium Shading 2 Accent 1" w:uiPriority="64"/>
-    <w:lsdException w:name="Medium List 1 Accent 1" w:uiPriority="65"/>
-    <w:lsdException w:name="Revision" w:semiHidden="1"/>
-    <w:lsdException w:name="List Paragraph" w:uiPriority="34" w:qFormat="1"/>
-    <w:lsdException w:name="Quote" w:uiPriority="29" w:qFormat="1"/>
-    <w:lsdException w:name="Intense Quote" w:uiPriority="30" w:qFormat="1"/>
-    <w:lsdException w:name="Medium List 2 Accent 1" w:uiPriority="66"/>
-    <w:lsdException w:name="Medium Grid 1 Accent 1" w:uiPriority="67"/>
-    <w:lsdException w:name="Medium Grid 2 Accent 1" w:uiPriority="68"/>
-    <w:lsdException w:name="Medium Grid 3 Accent 1" w:uiPriority="69"/>
-    <w:lsdException w:name="Dark List Accent 1" w:uiPriority="70"/>
-    <w:lsdException w:name="Colorful Shading Accent 1" w:uiPriority="71"/>
-    <w:lsdException w:name="Colorful List Accent 1" w:uiPriority="72"/>
-    <w:lsdException w:name="Colorful Grid Accent 1" w:uiPriority="73"/>
-    <w:lsdException w:name="Light Shading Accent 2" w:uiPriority="60"/>
-    <w:lsdException w:name="Light List Accent 2" w:uiPriority="61"/>
-    <w:lsdException w:name="Light Grid Accent 2" w:uiPriority="62"/>
-    <w:lsdException w:name="Medium Shading 1 Accent 2" w:uiPriority="63"/>
-    <w:lsdException w:name="Medium Shading 2 Accent 2" w:uiPriority="64"/>
-    <w:lsdException w:name="Medium List 1 Accent 2" w:uiPriority="65"/>
-    <w:lsdException w:name="Medium List 2 Accent 2" w:uiPriority="66"/>
-    <w:lsdException w:name="Medium Grid 1 Accent 2" w:uiPriority="67"/>
-    <w:lsdException w:name="Medium Grid 2 Accent 2" w:uiPriority="68"/>
-    <w:lsdException w:name="Medium Grid 3 Accent 2" w:uiPriority="69"/>
-    <w:lsdException w:name="Dark List Accent 2" w:uiPriority="70"/>
-    <w:lsdException w:name="Colorful Shading Accent 2" w:uiPriority="71"/>
-    <w:lsdException w:name="Colorful List Accent 2" w:uiPriority="72"/>
-    <w:lsdException w:name="Colorful Grid Accent 2" w:uiPriority="73"/>
-    <w:lsdException w:name="Light Shading Accent 3" w:uiPriority="60"/>
-    <w:lsdException w:name="Light List Accent 3" w:uiPriority="61"/>
-    <w:lsdException w:name="Light Grid Accent 3" w:uiPriority="62"/>
-    <w:lsdException w:name="Medium Shading 1 Accent 3" w:uiPriority="63"/>
-    <w:lsdException w:name="Medium Shading 2 Accent 3" w:uiPriority="64"/>
-    <w:lsdException w:name="Medium List 1 Accent 3" w:uiPriority="65"/>
-    <w:lsdException w:name="Medium List 2 Accent 3" w:uiPriority="66"/>
-    <w:lsdException w:name="Medium Grid 1 Accent 3" w:uiPriority="67"/>
-    <w:lsdException w:name="Medium Grid 2 Accent 3" w:uiPriority="68"/>
-    <w:lsdException w:name="Medium Grid 3 Accent 3" w:uiPriority="69"/>
-    <w:lsdException w:name="Dark List Accent 3" w:uiPriority="70"/>
-    <w:lsdException w:name="Colorful Shading Accent 3" w:uiPriority="71"/>
-    <w:lsdException w:name="Colorful List Accent 3" w:uiPriority="72"/>
-    <w:lsdException w:name="Colorful Grid Accent 3" w:uiPriority="73"/>
-    <w:lsdException w:name="Light Shading Accent 4" w:uiPriority="60"/>
-    <w:lsdException w:name="Light List Accent 4" w:uiPriority="61"/>
-    <w:lsdException w:name="Light Grid Accent 4" w:uiPriority="62"/>
-    <w:lsdException w:name="Medium Shading 1 Accent 4" w:uiPriority="63"/>
-    <w:lsdException w:name="Medium Shading 2 Accent 4" w:uiPriority="64"/>
-    <w:lsdException w:name="Medium List 1 Accent 4" w:uiPriority="65"/>
-    <w:lsdException w:name="Medium List 2 Accent 4" w:uiPriority="66"/>
-    <w:lsdException w:name="Medium Grid 1 Accent 4" w:uiPriority="67"/>
-    <w:lsdException w:name="Medium Grid 2 Accent 4" w:uiPriority="68"/>
-    <w:lsdException w:name="Medium Grid 3 Accent 4" w:uiPriority="69"/>
-    <w:lsdException w:name="Dark List Accent 4" w:uiPriority="70"/>
-    <w:lsdException w:name="Colorful Shading Accent 4" w:uiPriority="71"/>
-    <w:lsdException w:name="Colorful List Accent 4" w:uiPriority="72"/>
-    <w:lsdException w:name="Colorful Grid Accent 4" w:uiPriority="73"/>
-    <w:lsdException w:name="Light Shading Accent 5" w:uiPriority="60"/>
-    <w:lsdException w:name="Light List Accent 5" w:uiPriority="61"/>
-    <w:lsdException w:name="Light Grid Accent 5" w:uiPriority="62"/>
-    <w:lsdException w:name="Medium Shading 1 Accent 5" w:uiPriority="63"/>
-    <w:lsdException w:name="Medium Shading 2 Accent 5" w:uiPriority="64"/>
-    <w:lsdException w:name="Medium List 1 Accent 5" w:uiPriority="65"/>
-    <w:lsdException w:name="Medium List 2 Accent 5" w:uiPriority="66"/>
-    <w:lsdException w:name="Medium Grid 1 Accent 5" w:uiPriority="67"/>
-    <w:lsdException w:name="Medium Grid 2 Accent 5" w:uiPriority="68"/>
-    <w:lsdException w:name="Medium Grid 3 Accent 5" w:uiPriority="69"/>
-    <w:lsdException w:name="Dark List Accent 5" w:uiPriority="70"/>
-    <w:lsdException w:name="Colorful Shading Accent 5" w:uiPriority="71"/>
-    <w:lsdException w:name="Colorful List Accent 5" w:uiPriority="72"/>
-    <w:lsdException w:name="Colorful Grid Accent 5" w:uiPriority="73"/>
-    <w:lsdException w:name="Light Shading Accent 6" w:uiPriority="60"/>
-    <w:lsdException w:name="Light List Accent 6" w:uiPriority="61"/>
-    <w:lsdException w:name="Light Grid Accent 6" w:uiPriority="62"/>
-    <w:lsdException w:name="Medium Shading 1 Accent 6" w:uiPriority="63"/>
-    <w:lsdException w:name="Medium Shading 2 Accent 6" w:uiPriority="64"/>
-    <w:lsdException w:name="Medium List 1 Accent 6" w:uiPriority="65"/>
-    <w:lsdException w:name="Medium List 2 Accent 6" w:uiPriority="66"/>
-    <w:lsdException w:name="Medium Grid 1 Accent 6" w:uiPriority="67"/>
-    <w:lsdException w:name="Medium Grid 2 Accent 6" w:uiPriority="68"/>
-    <w:lsdException w:name="Medium Grid 3 Accent 6" w:uiPriority="69"/>
-    <w:lsdException w:name="Dark List Accent 6" w:uiPriority="70"/>
-    <w:lsdException w:name="Colorful Shading Accent 6" w:uiPriority="71"/>
-    <w:lsdException w:name="Colorful List Accent 6" w:uiPriority="72"/>
-    <w:lsdException w:name="Colorful Grid Accent 6" w:uiPriority="73"/>
-    <w:lsdException w:name="Subtle Emphasis" w:uiPriority="19" w:qFormat="1"/>
-    <w:lsdException w:name="Intense Emphasis" w:uiPriority="21" w:qFormat="1"/>
-    <w:lsdException w:name="Subtle Reference" w:uiPriority="31" w:qFormat="1"/>
-    <w:lsdException w:name="Intense Reference" w:uiPriority="32" w:qFormat="1"/>
-    <w:lsdException w:name="Book Title" w:uiPriority="33" w:qFormat="1"/>
-    <w:lsdException w:name="Bibliography" w:semiHidden="1" w:uiPriority="37" w:unhideWhenUsed="1"/>
-    <w:lsdException w:name="TOC Heading" w:semiHidden="1" w:uiPriority="39" w:unhideWhenUsed="1" w:qFormat="1"/>
-    <w:lsdException w:name="Plain Table 1" w:uiPriority="41"/>
-    <w:lsdException w:name="Plain Table 2" w:uiPriority="42"/>
-    <w:lsdException w:name="Plain Table 3" w:uiPriority="43"/>
-    <w:lsdException w:name="Plain Table 4" w:uiPriority="44"/>
-    <w:lsdException w:name="Plain Table 5" w:uiPriority="45"/>
-    <w:lsdException w:name="Grid Table Light" w:uiPriority="40"/>
-    <w:lsdException w:name="Grid Table 1 Light" w:uiPriority="46"/>
-    <w:lsdException w:name="Grid Table 2" w:uiPriority="47"/>
-    <w:lsdException w:name="Grid Table 3" w:uiPriority="48"/>
-    <w:lsdException w:name="Grid Table 4" w:uiPriority="49"/>
-    <w:lsdException w:name="Grid Table 5 Dark" w:uiPriority="50"/>
-    <w:lsdException w:name="Grid Table 6 Colorful" w:uiPriority="51"/>
-    <w:lsdException w:name="Grid Table 7 Colorful" w:uiPriority="52"/>
-    <w:lsdException w:name="Grid Table 1 Light Accent 1" w:uiPriority="46"/>
-    <w:lsdException w:name="Grid Table 2 Accent 1" w:uiPriority="47"/>
-    <w:lsdException w:name="Grid Table 3 Accent 1" w:uiPriority="48"/>
-    <w:lsdException w:name="Grid Table 4 Accent 1" w:uiPriority="49"/>
-    <w:lsdException w:name="Grid Table 5 Dark Accent 1" w:uiPriority="50"/>
-    <w:lsdException w:name="Grid Table 6 Colorful Accent 1" w:uiPriority="51"/>
-    <w:lsdException w:name="Grid Table 7 Colorful Accent 1" w:uiPriority="52"/>
-    <w:lsdException w:name="Grid Table 1 Light Accent 2" w:uiPriority="46"/>
-    <w:lsdException w:name="Grid Table 2 Accent 2" w:uiPriority="47"/>
-    <w:lsdException w:name="Grid Table 3 Accent 2" w:uiPriority="48"/>
-    <w:lsdException w:name="Grid Table 4 Accent 2" w:uiPriority="49"/>
-    <w:lsdException w:name="Grid Table 5 Dark Accent 2" w:uiPriority="50"/>
-    <w:lsdException w:name="Grid Table 6 Colorful Accent 2" w:uiPriority="51"/>
-    <w:lsdException w:name="Grid Table 7 Colorful Accent 2" w:uiPriority="52"/>
-    <w:lsdException w:name="Grid Table 1 Light Accent 3" w:uiPriority="46"/>
-    <w:lsdException w:name="Grid Table 2 Accent 3" w:uiPriority="47"/>
-    <w:lsdException w:name="Grid Table 3 Accent 3" w:uiPriority="48"/>
-    <w:lsdException w:name="Grid Table 4 Accent 3" w:uiPriority="49"/>
-    <w:lsdException w:name="Grid Table 5 Dark Accent 3" w:uiPriority="50"/>
-    <w:lsdException w:name="Grid Table 6 Colorful Accent 3" w:uiPriority="51"/>
-    <w:lsdException w:name="Grid Table 7 Colorful Accent 3" w:uiPriority="52"/>
-    <w:lsdException w:name="Grid Table 1 Light Accent 4" w:uiPriority="46"/>
-    <w:lsdException w:name="Grid Table 2 Accent 4" w:uiPriority="47"/>
-    <w:lsdException w:name="Grid Table 3 Accent 4" w:uiPriority="48"/>
-    <w:lsdException w:name="Grid Table 4 Accent 4" w:uiPriority="49"/>
-    <w:lsdException w:name="Grid Table 5 Dark Accent 4" w:uiPriority="50"/>
-    <w:lsdException w:name="Grid Table 6 Colorful Accent 4" w:uiPriority="51"/>
-    <w:lsdException w:name="Grid Table 7 Colorful Accent 4" w:uiPriority="52"/>
-    <w:lsdException w:name="Grid Table 1 Light Accent 5" w:uiPriority="46"/>
-    <w:lsdException w:name="Grid Table 2 Accent 5" w:uiPriority="47"/>
-    <w:lsdException w:name="Grid Table 3 Accent 5" w:uiPriority="48"/>
-    <w:lsdException w:name="Grid Table 4 Accent 5" w:uiPriority="49"/>
-    <w:lsdException w:name="Grid Table 5 Dark Accent 5" w:uiPriority="50"/>
-    <w:lsdException w:name="Grid Table 6 Colorful Accent 5" w:uiPriority="51"/>
-    <w:lsdException w:name="Grid Table 7 Colorful Accent 5" w:uiPriority="52"/>
-    <w:lsdException w:name="Grid Table 1 Light Accent 6" w:uiPriority="46"/>
-    <w:lsdException w:name="Grid Table 2 Accent 6" w:uiPriority="47"/>
-    <w:lsdException w:name="Grid Table 3 Accent 6" w:uiPriority="48"/>
-    <w:lsdException w:name="Grid Table 4 Accent 6" w:uiPriority="49"/>
-    <w:lsdException w:name="Grid Table 5 Dark Accent 6" w:uiPriority="50"/>
-    <w:lsdException w:name="Grid Table 6 Colorful Accent 6" w:uiPriority="51"/>
-    <w:lsdException w:name="Grid Table 7 Colorful Accent 6" w:uiPriority="52"/>
-    <w:lsdException w:name="List Table 1 Light" w:uiPriority="46"/>
-    <w:lsdException w:name="List Table 2" w:uiPriority="47"/>
-    <w:lsdException w:name="List Table 3" w:uiPriority="48"/>
-    <w:lsdException w:name="List Table 4" w:uiPriority="49"/>
-    <w:lsdException w:name="List Table 5 Dark" w:uiPriority="50"/>
-    <w:lsdException w:name="List Table 6 Colorful" w:uiPriority="51"/>
-    <w:lsdException w:name="List Table 7 Colorful" w:uiPriority="52"/>
-    <w:lsdException w:name="List Table 1 Light Accent 1" w:uiPriority="46"/>
-    <w:lsdException w:name="List Table 2 Accent 1" w:uiPriority="47"/>
-    <w:lsdException w:name="List Table 3 Accent 1" w:uiPriority="48"/>
-    <w:lsdException w:name="List Table 4 Accent 1" w:uiPriority="49"/>
-    <w:lsdException w:name="List Table 5 Dark Accent 1" w:uiPriority="50"/>
-    <w:lsdException w:name="List Table 6 Colorful Accent 1" w:uiPriority="51"/>
-    <w:lsdException w:name="List Table 7 Colorful Accent 1" w:uiPriority="52"/>
-    <w:lsdException w:name="List Table 1 Light Accent 2" w:uiPriority="46"/>
-    <w:lsdException w:name="List Table 2 Accent 2" w:uiPriority="47"/>
-    <w:lsdException w:name="List Table 3 Accent 2" w:uiPriority="48"/>
-    <w:lsdException w:name="List Table 4 Accent 2" w:uiPriority="49"/>
-    <w:lsdException w:name="List Table 5 Dark Accent 2" w:uiPriority="50"/>
-    <w:lsdException w:name="List Table 6 Colorful Accent 2" w:uiPriority="51"/>
-    <w:lsdException w:name="List Table 7 Colorful Accent 2" w:uiPriority="52"/>
-    <w:lsdException w:name="List Table 1 Light Accent 3" w:uiPriority="46"/>
-    <w:lsdException w:name="List Table 2 Accent 3" w:uiPriority="47"/>
-    <w:lsdException w:name="List Table 3 Accent 3" w:uiPriority="48"/>
-    <w:lsdException w:name="List Table 4 Accent 3" w:uiPriority="49"/>
-    <w:lsdException w:name="List Table 5 Dark Accent 3" w:uiPriority="50"/>
-    <w:lsdException w:name="List Table 6 Colorful Accent 3" w:uiPriority="51"/>
-    <w:lsdException w:name="List Table 7 Colorful Accent 3" w:uiPriority="52"/>
-    <w:lsdException w:name="List Table 1 Light Accent 4" w:uiPriority="46"/>
-    <w:lsdException w:name="List Table 2 Accent 4" w:uiPriority="47"/>
-    <w:lsdException w:name="List Table 3 Accent 4" w:uiPriority="48"/>
-    <w:lsdException w:name="List Table 4 Accent 4" w:uiPriority="49"/>
-    <w:lsdException w:name="List Table 5 Dark Accent 4" w:uiPriority="50"/>
-    <w:lsdException w:name="List Table 6 Colorful Accent 4" w:uiPriority="51"/>
-    <w:lsdException w:name="List Table 7 Colorful Accent 4" w:uiPriority="52"/>
-    <w:lsdException w:name="List Table 1 Light Accent 5" w:uiPriority="46"/>
-    <w:lsdException w:name="List Table 2 Accent 5" w:uiPriority="47"/>
-    <w:lsdException w:name="List Table 3 Accent 5" w:uiPriority="48"/>
-    <w:lsdException w:name="List Table 4 Accent 5" w:uiPriority="49"/>
-    <w:lsdException w:name="List Table 5 Dark Accent 5" w:uiPriority="50"/>
-    <w:lsdException w:name="List Table 6 Colorful Accent 5" w:uiPriority="51"/>
-    <w:lsdException w:name="List Table 7 Colorful Accent 5" w:uiPriority="52"/>
-    <w:lsdException w:name="List Table 1 Light Accent 6" w:uiPriority="46"/>
-    <w:lsdException w:name="List Table 2 Accent 6" w:uiPriority="47"/>
-    <w:lsdException w:name="List Table 3 Accent 6" w:uiPriority="48"/>
-    <w:lsdException w:name="List Table 4 Accent 6" w:uiPriority="49"/>
-    <w:lsdException w:name="List Table 5 Dark Accent 6" w:uiPriority="50"/>
-    <w:lsdException w:name="List Table 6 Colorful Accent 6" w:uiPriority="51"/>
-    <w:lsdException w:name="List Table 7 Colorful Accent 6" w:uiPriority="52"/>
-    <w:lsdException w:name="Mention" w:semiHidden="1" w:unhideWhenUsed="1"/>
-    <w:lsdException w:name="Smart Hyperlink" w:semiHidden="1" w:unhideWhenUsed="1"/>
-    <w:lsdException w:name="Hashtag" w:semiHidden="1" w:unhideWhenUsed="1"/>
-    <w:lsdException w:name="Unresolved Mention" w:semiHidden="1" w:unhideWhenUsed="1"/>
+  <w:latentStyles w:defLockedState="0" w:defUIPriority="99" w:defSemiHidden="1" w:defUnhideWhenUsed="1" w:defQFormat="0" w:count="267">
+    <w:lsdException w:name="Normal" w:semiHidden="0" w:uiPriority="0" w:unhideWhenUsed="0" w:qFormat="1"/>
+    <w:lsdException w:name="heading 1" w:semiHidden="0" w:uiPriority="9" w:unhideWhenUsed="0" w:qFormat="1"/>
+    <w:lsdException w:name="heading 2" w:uiPriority="9" w:qFormat="1"/>
+    <w:lsdException w:name="heading 3" w:uiPriority="9" w:qFormat="1"/>
+    <w:lsdException w:name="heading 4" w:uiPriority="9" w:qFormat="1"/>
+    <w:lsdException w:name="heading 5" w:uiPriority="9" w:qFormat="1"/>
+    <w:lsdException w:name="heading 6" w:uiPriority="9" w:qFormat="1"/>
+    <w:lsdException w:name="heading 7" w:uiPriority="9" w:qFormat="1"/>
+    <w:lsdException w:name="heading 8" w:uiPriority="9" w:qFormat="1"/>
+    <w:lsdException w:name="heading 9" w:uiPriority="9" w:qFormat="1"/>
+    <w:lsdException w:name="toc 1" w:uiPriority="39"/>
+    <w:lsdException w:name="toc 2" w:uiPriority="39"/>
+    <w:lsdException w:name="toc 3" w:uiPriority="39"/>
+    <w:lsdException w:name="toc 4" w:uiPriority="39"/>
+    <w:lsdException w:name="toc 5" w:uiPriority="39"/>
+    <w:lsdException w:name="toc 6" w:uiPriority="39"/>
+    <w:lsdException w:name="toc 7" w:uiPriority="39"/>
+    <w:lsdException w:name="toc 8" w:uiPriority="39"/>
+    <w:lsdException w:name="toc 9" w:uiPriority="39"/>
+    <w:lsdException w:name="caption" w:uiPriority="35" w:qFormat="1"/>
+    <w:lsdException w:name="Title" w:semiHidden="0" w:uiPriority="10" w:unhideWhenUsed="0" w:qFormat="1"/>
+    <w:lsdException w:name="Default Paragraph Font" w:uiPriority="1"/>
+    <w:lsdException w:name="Subtitle" w:semiHidden="0" w:uiPriority="11" w:unhideWhenUsed="0" w:qFormat="1"/>
+    <w:lsdException w:name="Strong" w:semiHidden="0" w:uiPriority="22" w:unhideWhenUsed="0" w:qFormat="1"/>
+    <w:lsdException w:name="Emphasis" w:semiHidden="0" w:uiPriority="20" w:unhideWhenUsed="0" w:qFormat="1"/>
+    <w:lsdException w:name="Table Grid" w:semiHidden="0" w:uiPriority="39" w:unhideWhenUsed="0"/>
+    <w:lsdException w:name="Placeholder Text" w:unhideWhenUsed="0"/>
+    <w:lsdException w:name="No Spacing" w:semiHidden="0" w:uiPriority="1" w:unhideWhenUsed="0" w:qFormat="1"/>
+    <w:lsdException w:name="Light Shading" w:semiHidden="0" w:uiPriority="60" w:unhideWhenUsed="0"/>
+    <w:lsdException w:name="Light List" w:semiHidden="0" w:uiPriority="61" w:unhideWhenUsed="0"/>
+    <w:lsdException w:name="Light Grid" w:semiHidden="0" w:uiPriority="62" w:unhideWhenUsed="0"/>
+    <w:lsdException w:name="Medium Shading 1" w:semiHidden="0" w:uiPriority="63" w:unhideWhenUsed="0"/>
+    <w:lsdException w:name="Medium Shading 2" w:semiHidden="0" w:uiPriority="64" w:unhideWhenUsed="0"/>
+    <w:lsdException w:name="Medium List 1" w:semiHidden="0" w:uiPriority="65" w:unhideWhenUsed="0"/>
+    <w:lsdException w:name="Medium List 2" w:semiHidden="0" w:uiPriority="66" w:unhideWhenUsed="0"/>
+    <w:lsdException w:name="Medium Grid 1" w:semiHidden="0" w:uiPriority="67" w:unhideWhenUsed="0"/>
+    <w:lsdException w:name="Medium Grid 2" w:semiHidden="0" w:uiPriority="68" w:unhideWhenUsed="0"/>
+    <w:lsdException w:name="Medium Grid 3" w:semiHidden="0" w:uiPriority="69" w:unhideWhenUsed="0"/>
+    <w:lsdException w:name="Dark List" w:semiHidden="0" w:uiPriority="70" w:unhideWhenUsed="0"/>
+    <w:lsdException w:name="Colorful Shading" w:semiHidden="0" w:uiPriority="71" w:unhideWhenUsed="0"/>
+    <w:lsdException w:name="Colorful List" w:semiHidden="0" w:uiPriority="72" w:unhideWhenUsed="0"/>
+    <w:lsdException w:name="Colorful Grid" w:semiHidden="0" w:uiPriority="73" w:unhideWhenUsed="0"/>
+    <w:lsdException w:name="Light Shading Accent 1" w:semiHidden="0" w:uiPriority="60" w:unhideWhenUsed="0"/>
+    <w:lsdException w:name="Light List Accent 1" w:semiHidden="0" w:uiPriority="61" w:unhideWhenUsed="0"/>
+    <w:lsdException w:name="Light Grid Accent 1" w:semiHidden="0" w:uiPriority="62" w:unhideWhenUsed="0"/>
+    <w:lsdException w:name="Medium Shading 1 Accent 1" w:semiHidden="0" w:uiPriority="63" w:unhideWhenUsed="0"/>
+    <w:lsdException w:name="Medium Shading 2 Accent 1" w:semiHidden="0" w:uiPriority="64" w:unhideWhenUsed="0"/>
+    <w:lsdException w:name="Medium List 1 Accent 1" w:semiHidden="0" w:uiPriority="65" w:unhideWhenUsed="0"/>
+    <w:lsdException w:name="Revision" w:unhideWhenUsed="0"/>
+    <w:lsdException w:name="List Paragraph" w:semiHidden="0" w:uiPriority="34" w:unhideWhenUsed="0" w:qFormat="1"/>
+    <w:lsdException w:name="Quote" w:semiHidden="0" w:uiPriority="29" w:unhideWhenUsed="0" w:qFormat="1"/>
+    <w:lsdException w:name="Intense Quote" w:semiHidden="0" w:uiPriority="30" w:unhideWhenUsed="0" w:qFormat="1"/>
+    <w:lsdException w:name="Medium List 2 Accent 1" w:semiHidden="0" w:uiPriority="66" w:unhideWhenUsed="0"/>
+    <w:lsdException w:name="Medium Grid 1 Accent 1" w:semiHidden="0" w:uiPriority="67" w:unhideWhenUsed="0"/>
+    <w:lsdException w:name="Medium Grid 2 Accent 1" w:semiHidden="0" w:uiPriority="68" w:unhideWhenUsed="0"/>
+    <w:lsdException w:name="Medium Grid 3 Accent 1" w:semiHidden="0" w:uiPriority="69" w:unhideWhenUsed="0"/>
+    <w:lsdException w:name="Dark List Accent 1" w:semiHidden="0" w:uiPriority="70" w:unhideWhenUsed="0"/>
+    <w:lsdException w:name="Colorful Shading Accent 1" w:semiHidden="0" w:uiPriority="71" w:unhideWhenUsed="0"/>
+    <w:lsdException w:name="Colorful List Accent 1" w:semiHidden="0" w:uiPriority="72" w:unhideWhenUsed="0"/>
+    <w:lsdException w:name="Colorful Grid Accent 1" w:semiHidden="0" w:uiPriority="73" w:unhideWhenUsed="0"/>
+    <w:lsdException w:name="Light Shading Accent 2" w:semiHidden="0" w:uiPriority="60" w:unhideWhenUsed="0"/>
+    <w:lsdException w:name="Light List Accent 2" w:semiHidden="0" w:uiPriority="61" w:unhideWhenUsed="0"/>
+    <w:lsdException w:name="Light Grid Accent 2" w:semiHidden="0" w:uiPriority="62" w:unhideWhenUsed="0"/>
+    <w:lsdException w:name="Medium Shading 1 Accent 2" w:semiHidden="0" w:uiPriority="63" w:unhideWhenUsed="0"/>
+    <w:lsdException w:name="Medium Shading 2 Accent 2" w:semiHidden="0" w:uiPriority="64" w:unhideWhenUsed="0"/>
+    <w:lsdException w:name="Medium List 1 Accent 2" w:semiHidden="0" w:uiPriority="65" w:unhideWhenUsed="0"/>
+    <w:lsdException w:name="Medium List 2 Accent 2" w:semiHidden="0" w:uiPriority="66" w:unhideWhenUsed="0"/>
+    <w:lsdException w:name="Medium Grid 1 Accent 2" w:semiHidden="0" w:uiPriority="67" w:unhideWhenUsed="0"/>
+    <w:lsdException w:name="Medium Grid 2 Accent 2" w:semiHidden="0" w:uiPriority="68" w:unhideWhenUsed="0"/>
+    <w:lsdException w:name="Medium Grid 3 Accent 2" w:semiHidden="0" w:uiPriority="69" w:unhideWhenUsed="0"/>
+    <w:lsdException w:name="Dark List Accent 2" w:semiHidden="0" w:uiPriority="70" w:unhideWhenUsed="0"/>
+    <w:lsdException w:name="Colorful Shading Accent 2" w:semiHidden="0" w:uiPriority="71" w:unhideWhenUsed="0"/>
+    <w:lsdException w:name="Colorful List Accent 2" w:semiHidden="0" w:uiPriority="72" w:unhideWhenUsed="0"/>
+    <w:lsdException w:name="Colorful Grid Accent 2" w:semiHidden="0" w:uiPriority="73" w:unhideWhenUsed="0"/>
+    <w:lsdException w:name="Light Shading Accent 3" w:semiHidden="0" w:uiPriority="60" w:unhideWhenUsed="0"/>
+    <w:lsdException w:name="Light List Accent 3" w:semiHidden="0" w:uiPriority="61" w:unhideWhenUsed="0"/>
+    <w:lsdException w:name="Light Grid Accent 3" w:semiHidden="0" w:uiPriority="62" w:unhideWhenUsed="0"/>
+    <w:lsdException w:name="Medium Shading 1 Accent 3" w:semiHidden="0" w:uiPriority="63" w:unhideWhenUsed="0"/>
+    <w:lsdException w:name="Medium Shading 2 Accent 3" w:semiHidden="0" w:uiPriority="64" w:unhideWhenUsed="0"/>
+    <w:lsdException w:name="Medium List 1 Accent 3" w:semiHidden="0" w:uiPriority="65" w:unhideWhenUsed="0"/>
+    <w:lsdException w:name="Medium List 2 Accent 3" w:semiHidden="0" w:uiPriority="66" w:unhideWhenUsed="0"/>
+    <w:lsdException w:name="Medium Grid 1 Accent 3" w:semiHidden="0" w:uiPriority="67" w:unhideWhenUsed="0"/>
+    <w:lsdException w:name="Medium Grid 2 Accent 3" w:semiHidden="0" w:uiPriority="68" w:unhideWhenUsed="0"/>
+    <w:lsdException w:name="Medium Grid 3 Accent 3" w:semiHidden="0" w:uiPriority="69" w:unhideWhenUsed="0"/>
+    <w:lsdException w:name="Dark List Accent 3" w:semiHidden="0" w:uiPriority="70" w:unhideWhenUsed="0"/>
+    <w:lsdException w:name="Colorful Shading Accent 3" w:semiHidden="0" w:uiPriority="71" w:unhideWhenUsed="0"/>
+    <w:lsdException w:name="Colorful List Accent 3" w:semiHidden="0" w:uiPriority="72" w:unhideWhenUsed="0"/>
+    <w:lsdException w:name="Colorful Grid Accent 3" w:semiHidden="0" w:uiPriority="73" w:unhideWhenUsed="0"/>
+    <w:lsdException w:name="Light Shading Accent 4" w:semiHidden="0" w:uiPriority="60" w:unhideWhenUsed="0"/>
+    <w:lsdException w:name="Light List Accent 4" w:semiHidden="0" w:uiPriority="61" w:unhideWhenUsed="0"/>
+    <w:lsdException w:name="Light Grid Accent 4" w:semiHidden="0" w:uiPriority="62" w:unhideWhenUsed="0"/>
+    <w:lsdException w:name="Medium Shading 1 Accent 4" w:semiHidden="0" w:uiPriority="63" w:unhideWhenUsed="0"/>
+    <w:lsdException w:name="Medium Shading 2 Accent 4" w:semiHidden="0" w:uiPriority="64" w:unhideWhenUsed="0"/>
+    <w:lsdException w:name="Medium List 1 Accent 4" w:semiHidden="0" w:uiPriority="65" w:unhideWhenUsed="0"/>
+    <w:lsdException w:name="Medium List 2 Accent 4" w:semiHidden="0" w:uiPriority="66" w:unhideWhenUsed="0"/>
+    <w:lsdException w:name="Medium Grid 1 Accent 4" w:semiHidden="0" w:uiPriority="67" w:unhideWhenUsed="0"/>
+    <w:lsdException w:name="Medium Grid 2 Accent 4" w:semiHidden="0" w:uiPriority="68" w:unhideWhenUsed="0"/>
+    <w:lsdException w:name="Medium Grid 3 Accent 4" w:semiHidden="0" w:uiPriority="69" w:unhideWhenUsed="0"/>
+    <w:lsdException w:name="Dark List Accent 4" w:semiHidden="0" w:uiPriority="70" w:unhideWhenUsed="0"/>
+    <w:lsdException w:name="Colorful Shading Accent 4" w:semiHidden="0" w:uiPriority="71" w:unhideWhenUsed="0"/>
+    <w:lsdException w:name="Colorful List Accent 4" w:semiHidden="0" w:uiPriority="72" w:unhideWhenUsed="0"/>
+    <w:lsdException w:name="Colorful Grid Accent 4" w:semiHidden="0" w:uiPriority="73" w:unhideWhenUsed="0"/>
+    <w:lsdException w:name="Light Shading Accent 5" w:semiHidden="0" w:uiPriority="60" w:unhideWhenUsed="0"/>
+    <w:lsdException w:name="Light List Accent 5" w:semiHidden="0" w:uiPriority="61" w:unhideWhenUsed="0"/>
+    <w:lsdException w:name="Light Grid Accent 5" w:semiHidden="0" w:uiPriority="62" w:unhideWhenUsed="0"/>
+    <w:lsdException w:name="Medium Shading 1 Accent 5" w:semiHidden="0" w:uiPriority="63" w:unhideWhenUsed="0"/>
+    <w:lsdException w:name="Medium Shading 2 Accent 5" w:semiHidden="0" w:uiPriority="64" w:unhideWhenUsed="0"/>
+    <w:lsdException w:name="Medium List 1 Accent 5" w:semiHidden="0" w:uiPriority="65" w:unhideWhenUsed="0"/>
+    <w:lsdException w:name="Medium List 2 Accent 5" w:semiHidden="0" w:uiPriority="66" w:unhideWhenUsed="0"/>
+    <w:lsdException w:name="Medium Grid 1 Accent 5" w:semiHidden="0" w:uiPriority="67" w:unhideWhenUsed="0"/>
+    <w:lsdException w:name="Medium Grid 2 Accent 5" w:semiHidden="0" w:uiPriority="68" w:unhideWhenUsed="0"/>
+    <w:lsdException w:name="Medium Grid 3 Accent 5" w:semiHidden="0" w:uiPriority="69" w:unhideWhenUsed="0"/>
+    <w:lsdException w:name="Dark List Accent 5" w:semiHidden="0" w:uiPriority="70" w:unhideWhenUsed="0"/>
+    <w:lsdException w:name="Colorful Shading Accent 5" w:semiHidden="0" w:uiPriority="71" w:unhideWhenUsed="0"/>
+    <w:lsdException w:name="Colorful List Accent 5" w:semiHidden="0" w:uiPriority="72" w:unhideWhenUsed="0"/>
+    <w:lsdException w:name="Colorful Grid Accent 5" w:semiHidden="0" w:uiPriority="73" w:unhideWhenUsed="0"/>
+    <w:lsdException w:name="Light Shading Accent 6" w:semiHidden="0" w:uiPriority="60" w:unhideWhenUsed="0"/>
+    <w:lsdException w:name="Light List Accent 6" w:semiHidden="0" w:uiPriority="61" w:unhideWhenUsed="0"/>
+    <w:lsdException w:name="Light Grid Accent 6" w:semiHidden="0" w:uiPriority="62" w:unhideWhenUsed="0"/>
+    <w:lsdException w:name="Medium Shading 1 Accent 6" w:semiHidden="0" w:uiPriority="63" w:unhideWhenUsed="0"/>
+    <w:lsdException w:name="Medium Shading 2 Accent 6" w:semiHidden="0" w:uiPriority="64" w:unhideWhenUsed="0"/>
+    <w:lsdException w:name="Medium List 1 Accent 6" w:semiHidden="0" w:uiPriority="65" w:unhideWhenUsed="0"/>
+    <w:lsdException w:name="Medium List 2 Accent 6" w:semiHidden="0" w:uiPriority="66" w:unhideWhenUsed="0"/>
+    <w:lsdException w:name="Medium Grid 1 Accent 6" w:semiHidden="0" w:uiPriority="67" w:unhideWhenUsed="0"/>
+    <w:lsdException w:name="Medium Grid 2 Accent 6" w:semiHidden="0" w:uiPriority="68" w:unhideWhenUsed="0"/>
+    <w:lsdException w:name="Medium Grid 3 Accent 6" w:semiHidden="0" w:uiPriority="69" w:unhideWhenUsed="0"/>
+    <w:lsdException w:name="Dark List Accent 6" w:semiHidden="0" w:uiPriority="70" w:unhideWhenUsed="0"/>
+    <w:lsdException w:name="Colorful Shading Accent 6" w:semiHidden="0" w:uiPriority="71" w:unhideWhenUsed="0"/>
+    <w:lsdException w:name="Colorful List Accent 6" w:semiHidden="0" w:uiPriority="72" w:unhideWhenUsed="0"/>
+    <w:lsdException w:name="Colorful Grid Accent 6" w:semiHidden="0" w:uiPriority="73" w:unhideWhenUsed="0"/>
+    <w:lsdException w:name="Subtle Emphasis" w:semiHidden="0" w:uiPriority="19" w:unhideWhenUsed="0" w:qFormat="1"/>
+    <w:lsdException w:name="Intense Emphasis" w:semiHidden="0" w:uiPriority="21" w:unhideWhenUsed="0" w:qFormat="1"/>
+    <w:lsdException w:name="Subtle Reference" w:semiHidden="0" w:uiPriority="31" w:unhideWhenUsed="0" w:qFormat="1"/>
+    <w:lsdException w:name="Intense Reference" w:semiHidden="0" w:uiPriority="32" w:unhideWhenUsed="0" w:qFormat="1"/>
+    <w:lsdException w:name="Book Title" w:semiHidden="0" w:uiPriority="33" w:unhideWhenUsed="0" w:qFormat="1"/>
+    <w:lsdException w:name="Bibliography" w:uiPriority="37"/>
+    <w:lsdException w:name="TOC Heading" w:uiPriority="39" w:qFormat="1"/>
   </w:latentStyles>
   <w:style w:type="paragraph" w:default="1" w:styleId="Normal">
     <w:name w:val="Normal"/>
     <w:qFormat/>
+    <w:rsid w:val="003D2182"/>
   </w:style>
   <w:style w:type="paragraph" w:styleId="Heading3">
     <w:name w:val="heading 3"/>
@@ -7816,6 +7463,7 @@
     <w:uiPriority w:val="99"/>
     <w:semiHidden/>
     <w:unhideWhenUsed/>
+    <w:qFormat/>
     <w:tblPr>
       <w:tblInd w:w="0" w:type="dxa"/>
       <w:tblCellMar>
@@ -7912,6 +7560,59 @@
       <w:contextualSpacing/>
     </w:pPr>
   </w:style>
+  <w:style w:type="character" w:styleId="HTMLCode">
+    <w:name w:val="HTML Code"/>
+    <w:basedOn w:val="DefaultParagraphFont"/>
+    <w:uiPriority w:val="99"/>
+    <w:semiHidden/>
+    <w:unhideWhenUsed/>
+    <w:rsid w:val="0074688C"/>
+    <w:rPr>
+      <w:rFonts w:ascii="Courier New" w:eastAsia="Times New Roman" w:hAnsi="Courier New" w:cs="Courier New"/>
+      <w:sz w:val="20"/>
+      <w:szCs w:val="20"/>
+    </w:rPr>
+  </w:style>
+  <w:style w:type="paragraph" w:styleId="z-TopofForm">
+    <w:name w:val="HTML Top of Form"/>
+    <w:basedOn w:val="Normal"/>
+    <w:next w:val="Normal"/>
+    <w:link w:val="z-TopofFormChar"/>
+    <w:hidden/>
+    <w:uiPriority w:val="99"/>
+    <w:semiHidden/>
+    <w:unhideWhenUsed/>
+    <w:rsid w:val="00351FA8"/>
+    <w:pPr>
+      <w:pBdr>
+        <w:bottom w:val="single" w:sz="6" w:space="1" w:color="auto"/>
+      </w:pBdr>
+      <w:spacing w:after="0" w:line="240" w:lineRule="auto"/>
+      <w:jc w:val="center"/>
+    </w:pPr>
+    <w:rPr>
+      <w:rFonts w:ascii="Arial" w:eastAsia="Times New Roman" w:hAnsi="Arial" w:cs="Arial"/>
+      <w:vanish/>
+      <w:sz w:val="16"/>
+      <w:szCs w:val="16"/>
+      <w:lang w:val="en-US"/>
+    </w:rPr>
+  </w:style>
+  <w:style w:type="character" w:customStyle="1" w:styleId="z-TopofFormChar">
+    <w:name w:val="z-Top of Form Char"/>
+    <w:basedOn w:val="DefaultParagraphFont"/>
+    <w:link w:val="z-TopofForm"/>
+    <w:uiPriority w:val="99"/>
+    <w:semiHidden/>
+    <w:rsid w:val="00351FA8"/>
+    <w:rPr>
+      <w:rFonts w:ascii="Arial" w:eastAsia="Times New Roman" w:hAnsi="Arial" w:cs="Arial"/>
+      <w:vanish/>
+      <w:sz w:val="16"/>
+      <w:szCs w:val="16"/>
+      <w:lang w:val="en-US"/>
+    </w:rPr>
+  </w:style>
 </w:styles>
 </file>
 
@@ -7958,7 +7659,7 @@
     </a:clrScheme>
     <a:fontScheme name="Office">
       <a:majorFont>
-        <a:latin typeface="Calibri Light" panose="020F0302020204030204"/>
+        <a:latin typeface="Calibri Light"/>
         <a:ea typeface=""/>
         <a:cs typeface=""/>
         <a:font script="Jpan" typeface="游ゴシック Light"/>
@@ -8010,7 +7711,7 @@
         <a:font script="Tfng" typeface="Ebrima"/>
       </a:majorFont>
       <a:minorFont>
-        <a:latin typeface="Calibri" panose="020F0502020204030204"/>
+        <a:latin typeface="Calibri"/>
         <a:ea typeface=""/>
         <a:cs typeface=""/>
         <a:font script="Jpan" typeface="游明朝"/>
@@ -8204,7 +7905,7 @@
   <a:extraClrSchemeLst/>
   <a:extLst>
     <a:ext uri="{05A4C25C-085E-4340-85A3-A5531E510DB2}">
-      <thm15:themeFamily xmlns:thm15="http://schemas.microsoft.com/office/thememl/2012/main" name="Office Theme" id="{62F939B6-93AF-4DB8-9C6B-D6C7DFDC589F}" vid="{4A3C46E8-61CC-4603-A589-7422A47A8E4A}"/>
+      <thm15:themeFamily xmlns:thm15="http://schemas.microsoft.com/office/thememl/2012/main" xmlns="" name="Office Theme" id="{62F939B6-93AF-4DB8-9C6B-D6C7DFDC589F}" vid="{4A3C46E8-61CC-4603-A589-7422A47A8E4A}"/>
     </a:ext>
   </a:extLst>
 </a:theme>

</xml_diff>